<commit_message>
QOC linear trend added to doc code cleanup
</commit_message>
<xml_diff>
--- a/docs/Final_report.edited.docx
+++ b/docs/Final_report.edited.docx
@@ -10859,27 +10859,14 @@
       <w:r>
         <w:t xml:space="preserve">Figure </w:t>
       </w:r>
-      <w:r>
-        <w:fldChar w:fldCharType="begin"/>
-      </w:r>
-      <w:r>
-        <w:instrText xml:space="preserve"> SEQ Figure \* ARABIC </w:instrText>
-      </w:r>
-      <w:r>
-        <w:fldChar w:fldCharType="separate"/>
-      </w:r>
-      <w:r>
-        <w:rPr>
-          <w:noProof/>
-        </w:rPr>
-        <w:t>2</w:t>
-      </w:r>
-      <w:r>
-        <w:rPr>
-          <w:noProof/>
-        </w:rPr>
-        <w:fldChar w:fldCharType="end"/>
-      </w:r>
+      <w:fldSimple w:instr=" SEQ Figure \* ARABIC ">
+        <w:r>
+          <w:rPr>
+            <w:noProof/>
+          </w:rPr>
+          <w:t>2</w:t>
+        </w:r>
+      </w:fldSimple>
       <w:r>
         <w:t xml:space="preserve">: </w:t>
       </w:r>
@@ -17612,27 +17599,14 @@
       <w:r>
         <w:t xml:space="preserve">Figure </w:t>
       </w:r>
-      <w:r>
-        <w:fldChar w:fldCharType="begin"/>
-      </w:r>
-      <w:r>
-        <w:instrText xml:space="preserve"> SEQ Figure \* ARABIC </w:instrText>
-      </w:r>
-      <w:r>
-        <w:fldChar w:fldCharType="separate"/>
-      </w:r>
-      <w:r>
-        <w:rPr>
-          <w:noProof/>
-        </w:rPr>
-        <w:t>12</w:t>
-      </w:r>
-      <w:r>
-        <w:rPr>
-          <w:noProof/>
-        </w:rPr>
-        <w:fldChar w:fldCharType="end"/>
-      </w:r>
+      <w:fldSimple w:instr=" SEQ Figure \* ARABIC ">
+        <w:r>
+          <w:rPr>
+            <w:noProof/>
+          </w:rPr>
+          <w:t>12</w:t>
+        </w:r>
+      </w:fldSimple>
       <w:r>
         <w:rPr>
           <w:noProof/>
@@ -17745,27 +17719,14 @@
       <w:r>
         <w:t xml:space="preserve">Figure </w:t>
       </w:r>
-      <w:r>
-        <w:fldChar w:fldCharType="begin"/>
-      </w:r>
-      <w:r>
-        <w:instrText xml:space="preserve"> SEQ Figure \* ARABIC </w:instrText>
-      </w:r>
-      <w:r>
-        <w:fldChar w:fldCharType="separate"/>
-      </w:r>
-      <w:r>
-        <w:rPr>
-          <w:noProof/>
-        </w:rPr>
-        <w:t>13</w:t>
-      </w:r>
-      <w:r>
-        <w:rPr>
-          <w:noProof/>
-        </w:rPr>
-        <w:fldChar w:fldCharType="end"/>
-      </w:r>
+      <w:fldSimple w:instr=" SEQ Figure \* ARABIC ">
+        <w:r>
+          <w:rPr>
+            <w:noProof/>
+          </w:rPr>
+          <w:t>13</w:t>
+        </w:r>
+      </w:fldSimple>
       <w:r>
         <w:t xml:space="preserve">: </w:t>
       </w:r>
@@ -18129,27 +18090,14 @@
       <w:r>
         <w:t xml:space="preserve">Figure </w:t>
       </w:r>
-      <w:r>
-        <w:fldChar w:fldCharType="begin"/>
-      </w:r>
-      <w:r>
-        <w:instrText xml:space="preserve"> SEQ Figure \* ARABIC </w:instrText>
-      </w:r>
-      <w:r>
-        <w:fldChar w:fldCharType="separate"/>
-      </w:r>
-      <w:r>
-        <w:rPr>
-          <w:noProof/>
-        </w:rPr>
-        <w:t>14</w:t>
-      </w:r>
-      <w:r>
-        <w:rPr>
-          <w:noProof/>
-        </w:rPr>
-        <w:fldChar w:fldCharType="end"/>
-      </w:r>
+      <w:fldSimple w:instr=" SEQ Figure \* ARABIC ">
+        <w:r>
+          <w:rPr>
+            <w:noProof/>
+          </w:rPr>
+          <w:t>14</w:t>
+        </w:r>
+      </w:fldSimple>
       <w:r>
         <w:t>: Visualization of clusters based on Random Forest</w:t>
       </w:r>
@@ -18327,27 +18275,14 @@
       <w:r>
         <w:t xml:space="preserve">Figure </w:t>
       </w:r>
-      <w:r>
-        <w:fldChar w:fldCharType="begin"/>
-      </w:r>
-      <w:r>
-        <w:instrText xml:space="preserve"> SEQ Figure \* ARABIC </w:instrText>
-      </w:r>
-      <w:r>
-        <w:fldChar w:fldCharType="separate"/>
-      </w:r>
-      <w:r>
-        <w:rPr>
-          <w:noProof/>
-        </w:rPr>
-        <w:t>15</w:t>
-      </w:r>
-      <w:r>
-        <w:rPr>
-          <w:noProof/>
-        </w:rPr>
-        <w:fldChar w:fldCharType="end"/>
-      </w:r>
+      <w:fldSimple w:instr=" SEQ Figure \* ARABIC ">
+        <w:r>
+          <w:rPr>
+            <w:noProof/>
+          </w:rPr>
+          <w:t>15</w:t>
+        </w:r>
+      </w:fldSimple>
       <w:r>
         <w:t>: K-means Silhouette plot based on Random Forest</w:t>
       </w:r>
@@ -19120,27 +19055,14 @@
       <w:r>
         <w:t xml:space="preserve">Table </w:t>
       </w:r>
-      <w:r>
-        <w:fldChar w:fldCharType="begin"/>
-      </w:r>
-      <w:r>
-        <w:instrText xml:space="preserve"> SEQ Table \* ARABIC </w:instrText>
-      </w:r>
-      <w:r>
-        <w:fldChar w:fldCharType="separate"/>
-      </w:r>
-      <w:r>
-        <w:rPr>
-          <w:noProof/>
-        </w:rPr>
-        <w:t>3</w:t>
-      </w:r>
-      <w:r>
-        <w:rPr>
-          <w:noProof/>
-        </w:rPr>
-        <w:fldChar w:fldCharType="end"/>
-      </w:r>
+      <w:fldSimple w:instr=" SEQ Table \* ARABIC ">
+        <w:r>
+          <w:rPr>
+            <w:noProof/>
+          </w:rPr>
+          <w:t>3</w:t>
+        </w:r>
+      </w:fldSimple>
       <w:r>
         <w:t>: Random Forest based r</w:t>
       </w:r>
@@ -21572,27 +21494,14 @@
       <w:r>
         <w:t xml:space="preserve">Table </w:t>
       </w:r>
-      <w:r>
-        <w:fldChar w:fldCharType="begin"/>
-      </w:r>
-      <w:r>
-        <w:instrText xml:space="preserve"> SEQ Table \* ARABIC </w:instrText>
-      </w:r>
-      <w:r>
-        <w:fldChar w:fldCharType="separate"/>
-      </w:r>
-      <w:r>
-        <w:rPr>
-          <w:noProof/>
-        </w:rPr>
-        <w:t>4</w:t>
-      </w:r>
-      <w:r>
-        <w:rPr>
-          <w:noProof/>
-        </w:rPr>
-        <w:fldChar w:fldCharType="end"/>
-      </w:r>
+      <w:fldSimple w:instr=" SEQ Table \* ARABIC ">
+        <w:r>
+          <w:rPr>
+            <w:noProof/>
+          </w:rPr>
+          <w:t>4</w:t>
+        </w:r>
+      </w:fldSimple>
       <w:r>
         <w:t>: Risk-based cluster sizes for a year</w:t>
       </w:r>
@@ -21672,13 +21581,14 @@
       </w:pPr>
       <w:r>
         <w:rPr>
+          <w:rFonts w:cs="Times New Roman"/>
           <w:noProof/>
         </w:rPr>
         <w:drawing>
-          <wp:inline distT="0" distB="0" distL="0" distR="0" wp14:anchorId="402A4D6D" wp14:editId="2653DE5B">
-            <wp:extent cx="5943600" cy="4452620"/>
-            <wp:effectExtent l="0" t="0" r="0" b="5080"/>
-            <wp:docPr id="19" name="Picture 19"/>
+          <wp:inline distT="0" distB="0" distL="0" distR="0" wp14:anchorId="32473C47" wp14:editId="6094A96B">
+            <wp:extent cx="5943600" cy="4457700"/>
+            <wp:effectExtent l="0" t="0" r="0" b="0"/>
+            <wp:docPr id="16" name="Picture 16"/>
             <wp:cNvGraphicFramePr>
               <a:graphicFrameLocks xmlns:a="http://schemas.openxmlformats.org/drawingml/2006/main" noChangeAspect="1"/>
             </wp:cNvGraphicFramePr>
@@ -21686,23 +21596,36 @@
               <a:graphicData uri="http://schemas.openxmlformats.org/drawingml/2006/picture">
                 <pic:pic xmlns:pic="http://schemas.openxmlformats.org/drawingml/2006/picture">
                   <pic:nvPicPr>
-                    <pic:cNvPr id="1" name=""/>
-                    <pic:cNvPicPr/>
+                    <pic:cNvPr id="0" name="Picture 1"/>
+                    <pic:cNvPicPr>
+                      <a:picLocks noChangeAspect="1" noChangeArrowheads="1"/>
+                    </pic:cNvPicPr>
                   </pic:nvPicPr>
                   <pic:blipFill>
-                    <a:blip r:embed="rId27"/>
+                    <a:blip r:embed="rId27">
+                      <a:extLst>
+                        <a:ext uri="{28A0092B-C50C-407E-A947-70E740481C1C}">
+                          <a14:useLocalDpi xmlns:a14="http://schemas.microsoft.com/office/drawing/2010/main" val="0"/>
+                        </a:ext>
+                      </a:extLst>
+                    </a:blip>
+                    <a:srcRect/>
                     <a:stretch>
                       <a:fillRect/>
                     </a:stretch>
                   </pic:blipFill>
-                  <pic:spPr>
+                  <pic:spPr bwMode="auto">
                     <a:xfrm>
                       <a:off x="0" y="0"/>
-                      <a:ext cx="5943600" cy="4452620"/>
+                      <a:ext cx="5943600" cy="4457700"/>
                     </a:xfrm>
                     <a:prstGeom prst="rect">
                       <a:avLst/>
                     </a:prstGeom>
+                    <a:noFill/>
+                    <a:ln>
+                      <a:noFill/>
+                    </a:ln>
                   </pic:spPr>
                 </pic:pic>
               </a:graphicData>
@@ -21719,27 +21642,14 @@
       <w:r>
         <w:t xml:space="preserve">Figure </w:t>
       </w:r>
-      <w:r>
-        <w:fldChar w:fldCharType="begin"/>
-      </w:r>
-      <w:r>
-        <w:instrText xml:space="preserve"> SEQ Figure \* ARABIC </w:instrText>
-      </w:r>
-      <w:r>
-        <w:fldChar w:fldCharType="separate"/>
-      </w:r>
-      <w:r>
-        <w:rPr>
-          <w:noProof/>
-        </w:rPr>
-        <w:t>16</w:t>
-      </w:r>
-      <w:r>
-        <w:rPr>
-          <w:noProof/>
-        </w:rPr>
-        <w:fldChar w:fldCharType="end"/>
-      </w:r>
+      <w:fldSimple w:instr=" SEQ Figure \* ARABIC ">
+        <w:r>
+          <w:rPr>
+            <w:noProof/>
+          </w:rPr>
+          <w:t>16</w:t>
+        </w:r>
+      </w:fldSimple>
       <w:r>
         <w:t>: Visualising trend in clusters size</w:t>
       </w:r>
@@ -21778,6 +21688,15 @@
       </w:r>
       <w:r>
         <w:t xml:space="preserve"> </w:t>
+      </w:r>
+      <w:r>
+        <w:t xml:space="preserve">Simple linear regression can be </w:t>
+      </w:r>
+      <w:r>
+        <w:t>applied</w:t>
+      </w:r>
+      <w:r>
+        <w:t xml:space="preserve"> to understand the trend lines.</w:t>
       </w:r>
     </w:p>
     <w:p>
@@ -22582,19 +22501,7 @@
         <w:rPr>
           <w:rFonts w:cs="Times New Roman"/>
         </w:rPr>
-        <w:t xml:space="preserve">VitalHealth application </w:t>
-      </w:r>
-      <w:r>
-        <w:rPr>
-          <w:rFonts w:cs="Times New Roman"/>
-        </w:rPr>
-        <w:t>(especially Co-ordinate which captures information on Diabetes population)</w:t>
-      </w:r>
-      <w:r>
-        <w:rPr>
-          <w:rFonts w:cs="Times New Roman"/>
-        </w:rPr>
-        <w:t xml:space="preserve"> </w:t>
+        <w:t xml:space="preserve">VitalHealth application (especially Co-ordinate which captures information on Diabetes population) </w:t>
       </w:r>
       <w:r>
         <w:rPr>
@@ -22606,19 +22513,7 @@
         <w:rPr>
           <w:rFonts w:cs="Times New Roman"/>
         </w:rPr>
-        <w:t xml:space="preserve"> studied </w:t>
-      </w:r>
-      <w:r>
-        <w:rPr>
-          <w:rFonts w:cs="Times New Roman"/>
-        </w:rPr>
-        <w:t>briefly</w:t>
-      </w:r>
-      <w:r>
-        <w:rPr>
-          <w:rFonts w:cs="Times New Roman"/>
-        </w:rPr>
-        <w:t xml:space="preserve"> and the data attributes from this study were also found in the application. This will help to build a model for it.  </w:t>
+        <w:t xml:space="preserve"> studied briefly and the data attributes from this study were also found in the application. This will help to build a model for it.  </w:t>
       </w:r>
     </w:p>
     <w:p>
@@ -30223,7 +30118,7 @@
 </file>
 
 <file path=customXml/itemProps1.xml><?xml version="1.0" encoding="utf-8"?>
-<ds:datastoreItem xmlns:ds="http://schemas.openxmlformats.org/officeDocument/2006/customXml" ds:itemID="{811D4003-AE4E-44DB-9F9C-B14C65C9DC74}">
+<ds:datastoreItem xmlns:ds="http://schemas.openxmlformats.org/officeDocument/2006/customXml" ds:itemID="{FDFE4BFE-1C6B-4687-A1BB-086CA2937035}">
   <ds:schemaRefs>
     <ds:schemaRef ds:uri="http://schemas.openxmlformats.org/officeDocument/2006/bibliography"/>
   </ds:schemaRefs>

</xml_diff>

<commit_message>
doc updated for slope details + qoc_slopes.png
</commit_message>
<xml_diff>
--- a/docs/Final_report.edited.docx
+++ b/docs/Final_report.edited.docx
@@ -1,6 +1,6 @@
 
 <file path=word/document.xml><?xml version="1.0" encoding="utf-8"?>
-<w:document xmlns:wpc="http://schemas.microsoft.com/office/word/2010/wordprocessingCanvas" xmlns:cx="http://schemas.microsoft.com/office/drawing/2014/chartex" xmlns:cx1="http://schemas.microsoft.com/office/drawing/2015/9/8/chartex" xmlns:cx2="http://schemas.microsoft.com/office/drawing/2015/10/21/chartex" xmlns:cx3="http://schemas.microsoft.com/office/drawing/2016/5/9/chartex" xmlns:cx4="http://schemas.microsoft.com/office/drawing/2016/5/10/chartex" xmlns:cx5="http://schemas.microsoft.com/office/drawing/2016/5/11/chartex" xmlns:cx6="http://schemas.microsoft.com/office/drawing/2016/5/12/chartex" xmlns:cx7="http://schemas.microsoft.com/office/drawing/2016/5/13/chartex" xmlns:cx8="http://schemas.microsoft.com/office/drawing/2016/5/14/chartex" xmlns:mc="http://schemas.openxmlformats.org/markup-compatibility/2006" xmlns:aink="http://schemas.microsoft.com/office/drawing/2016/ink" xmlns:am3d="http://schemas.microsoft.com/office/drawing/2017/model3d" xmlns:o="urn:schemas-microsoft-com:office:office" xmlns:r="http://schemas.openxmlformats.org/officeDocument/2006/relationships" xmlns:m="http://schemas.openxmlformats.org/officeDocument/2006/math" xmlns:v="urn:schemas-microsoft-com:vml" xmlns:wp14="http://schemas.microsoft.com/office/word/2010/wordprocessingDrawing" xmlns:wp="http://schemas.openxmlformats.org/drawingml/2006/wordprocessingDrawing" xmlns:w10="urn:schemas-microsoft-com:office:word" xmlns:w="http://schemas.openxmlformats.org/wordprocessingml/2006/main" xmlns:w14="http://schemas.microsoft.com/office/word/2010/wordml" xmlns:w15="http://schemas.microsoft.com/office/word/2012/wordml" xmlns:w16cex="http://schemas.microsoft.com/office/word/2018/wordml/cex" xmlns:w16cid="http://schemas.microsoft.com/office/word/2016/wordml/cid" xmlns:w16="http://schemas.microsoft.com/office/word/2018/wordml" xmlns:w16se="http://schemas.microsoft.com/office/word/2015/wordml/symex" xmlns:wpg="http://schemas.microsoft.com/office/word/2010/wordprocessingGroup" xmlns:wpi="http://schemas.microsoft.com/office/word/2010/wordprocessingInk" xmlns:wne="http://schemas.microsoft.com/office/word/2006/wordml" xmlns:wps="http://schemas.microsoft.com/office/word/2010/wordprocessingShape" mc:Ignorable="w14 w15 w16se w16cid w16 w16cex wp14">
+<w:document xmlns:wpc="http://schemas.microsoft.com/office/word/2010/wordprocessingCanvas" xmlns:cx="http://schemas.microsoft.com/office/drawing/2014/chartex" xmlns:cx1="http://schemas.microsoft.com/office/drawing/2015/9/8/chartex" xmlns:mc="http://schemas.openxmlformats.org/markup-compatibility/2006" xmlns:o="urn:schemas-microsoft-com:office:office" xmlns:r="http://schemas.openxmlformats.org/officeDocument/2006/relationships" xmlns:m="http://schemas.openxmlformats.org/officeDocument/2006/math" xmlns:v="urn:schemas-microsoft-com:vml" xmlns:wp14="http://schemas.microsoft.com/office/word/2010/wordprocessingDrawing" xmlns:wp="http://schemas.openxmlformats.org/drawingml/2006/wordprocessingDrawing" xmlns:w10="urn:schemas-microsoft-com:office:word" xmlns:w="http://schemas.openxmlformats.org/wordprocessingml/2006/main" xmlns:w14="http://schemas.microsoft.com/office/word/2010/wordml" xmlns:w15="http://schemas.microsoft.com/office/word/2012/wordml" xmlns:w16se="http://schemas.microsoft.com/office/word/2015/wordml/symex" xmlns:wpg="http://schemas.microsoft.com/office/word/2010/wordprocessingGroup" xmlns:wpi="http://schemas.microsoft.com/office/word/2010/wordprocessingInk" xmlns:wne="http://schemas.microsoft.com/office/word/2006/wordml" xmlns:wps="http://schemas.microsoft.com/office/word/2010/wordprocessingShape" mc:Ignorable="w14 w15 w16se wp14">
   <w:body>
     <w:p>
       <w:pPr>
@@ -10263,6 +10263,7 @@
         <w:rPr>
           <w:rFonts w:cs="Times New Roman"/>
           <w:noProof/>
+          <w:lang w:val="en-US"/>
         </w:rPr>
         <w:drawing>
           <wp:inline distT="0" distB="0" distL="0" distR="0" wp14:anchorId="449DDCDF" wp14:editId="4F0143F3">
@@ -10813,6 +10814,7 @@
       <w:r>
         <w:rPr>
           <w:noProof/>
+          <w:lang w:val="en-US"/>
         </w:rPr>
         <w:drawing>
           <wp:inline distT="0" distB="0" distL="0" distR="0" wp14:anchorId="10E3B92B" wp14:editId="45748096">
@@ -10859,27 +10861,14 @@
       <w:r>
         <w:t xml:space="preserve">Figure </w:t>
       </w:r>
-      <w:r>
-        <w:fldChar w:fldCharType="begin"/>
-      </w:r>
-      <w:r>
-        <w:instrText xml:space="preserve"> SEQ Figure \* ARABIC </w:instrText>
-      </w:r>
-      <w:r>
-        <w:fldChar w:fldCharType="separate"/>
-      </w:r>
-      <w:r>
-        <w:rPr>
-          <w:noProof/>
-        </w:rPr>
-        <w:t>2</w:t>
-      </w:r>
-      <w:r>
-        <w:rPr>
-          <w:noProof/>
-        </w:rPr>
-        <w:fldChar w:fldCharType="end"/>
-      </w:r>
+      <w:fldSimple w:instr=" SEQ Figure \* ARABIC ">
+        <w:r>
+          <w:rPr>
+            <w:noProof/>
+          </w:rPr>
+          <w:t>2</w:t>
+        </w:r>
+      </w:fldSimple>
       <w:r>
         <w:t xml:space="preserve">: </w:t>
       </w:r>
@@ -11890,6 +11879,7 @@
         <w:rPr>
           <w:rFonts w:cs="Times New Roman"/>
           <w:noProof/>
+          <w:lang w:val="en-US"/>
         </w:rPr>
         <w:drawing>
           <wp:inline distT="0" distB="0" distL="0" distR="0" wp14:anchorId="2C7B5FD8" wp14:editId="5257AC9E">
@@ -11995,6 +11985,7 @@
         <w:rPr>
           <w:rFonts w:cs="Times New Roman"/>
           <w:noProof/>
+          <w:lang w:val="en-US"/>
         </w:rPr>
         <w:lastRenderedPageBreak/>
         <w:drawing>
@@ -12272,6 +12263,7 @@
         <w:rPr>
           <w:rFonts w:cs="Times New Roman"/>
           <w:noProof/>
+          <w:lang w:val="en-US"/>
         </w:rPr>
         <w:drawing>
           <wp:inline distT="0" distB="0" distL="0" distR="0" wp14:anchorId="27335CEB" wp14:editId="7880745E">
@@ -13029,6 +13021,7 @@
         <w:rPr>
           <w:rFonts w:cs="Times New Roman"/>
           <w:noProof/>
+          <w:lang w:val="en-US"/>
         </w:rPr>
         <w:lastRenderedPageBreak/>
         <w:drawing>
@@ -13294,6 +13287,7 @@
         <w:rPr>
           <w:rFonts w:cs="Times New Roman"/>
           <w:noProof/>
+          <w:lang w:val="en-US"/>
         </w:rPr>
         <w:lastRenderedPageBreak/>
         <w:drawing>
@@ -14286,6 +14280,7 @@
         <w:rPr>
           <w:rFonts w:ascii="Times New Roman" w:hAnsi="Times New Roman" w:cs="Times New Roman"/>
           <w:noProof/>
+          <w:lang w:val="en-US"/>
         </w:rPr>
         <w:lastRenderedPageBreak/>
         <w:drawing>
@@ -15237,6 +15232,7 @@
         <w:rPr>
           <w:rFonts w:ascii="Times New Roman" w:hAnsi="Times New Roman" w:cs="Times New Roman"/>
           <w:noProof/>
+          <w:lang w:val="en-US"/>
         </w:rPr>
         <w:lastRenderedPageBreak/>
         <w:drawing>
@@ -16060,6 +16056,7 @@
         <w:rPr>
           <w:rFonts w:cs="Times New Roman"/>
           <w:noProof/>
+          <w:lang w:val="en-US"/>
         </w:rPr>
         <w:drawing>
           <wp:inline distT="0" distB="0" distL="0" distR="0" wp14:anchorId="1499A74D" wp14:editId="00B98AD2">
@@ -16342,6 +16339,7 @@
         <w:rPr>
           <w:rFonts w:cs="Times New Roman"/>
           <w:noProof/>
+          <w:lang w:val="en-US"/>
         </w:rPr>
         <w:drawing>
           <wp:inline distT="0" distB="0" distL="0" distR="0" wp14:anchorId="52535FC0" wp14:editId="6C39B0FA">
@@ -17563,6 +17561,7 @@
       <w:r>
         <w:rPr>
           <w:noProof/>
+          <w:lang w:val="en-US"/>
         </w:rPr>
         <w:drawing>
           <wp:inline distT="0" distB="0" distL="0" distR="0" wp14:anchorId="474CD074" wp14:editId="6361B239">
@@ -17612,92 +17611,80 @@
       <w:r>
         <w:t xml:space="preserve">Figure </w:t>
       </w:r>
-      <w:r>
-        <w:fldChar w:fldCharType="begin"/>
-      </w:r>
-      <w:r>
-        <w:instrText xml:space="preserve"> SEQ Figure \* ARABIC </w:instrText>
-      </w:r>
-      <w:r>
-        <w:fldChar w:fldCharType="separate"/>
-      </w:r>
+      <w:fldSimple w:instr=" SEQ Figure \* ARABIC ">
+        <w:r>
+          <w:rPr>
+            <w:noProof/>
+          </w:rPr>
+          <w:t>12</w:t>
+        </w:r>
+      </w:fldSimple>
       <w:r>
         <w:rPr>
           <w:noProof/>
         </w:rPr>
-        <w:t>12</w:t>
-      </w:r>
+        <w:t>: Random Forest model review</w:t>
+      </w:r>
+      <w:bookmarkEnd w:id="26"/>
+    </w:p>
+    <w:p>
+      <w:pPr>
+        <w:jc w:val="both"/>
+      </w:pPr>
+      <w:r>
+        <w:t xml:space="preserve">Attribute selection from </w:t>
+      </w:r>
+      <w:r>
+        <w:t>the R</w:t>
+      </w:r>
+      <w:r>
+        <w:t xml:space="preserve">andom </w:t>
+      </w:r>
+      <w:r>
+        <w:t>F</w:t>
+      </w:r>
+      <w:r>
+        <w:t>orest model was do</w:t>
+      </w:r>
+      <w:r>
+        <w:t>ne</w:t>
+      </w:r>
+      <w:r>
+        <w:t xml:space="preserve"> using “varImpPlot” method from R. </w:t>
+      </w:r>
+      <w:r>
+        <w:t xml:space="preserve">The function is important to understand which attributes helped in getting the accuracy of the model to that desired level. In this case the plot will indicate the precedence of the data attributes based on the purity factor. It is recommended to start with the higher purity value data attributes. </w:t>
+      </w:r>
+      <w:r>
+        <w:t>It is helpful to get a visual understanding on the attributes that helped to get the accuracy.</w:t>
+      </w:r>
+      <w:r>
+        <w:t xml:space="preserve"> The following </w:t>
+      </w:r>
+      <w:r>
+        <w:t>plot</w:t>
+      </w:r>
+      <w:r>
+        <w:t xml:space="preserve"> (Figure 13)</w:t>
+      </w:r>
+      <w:r>
+        <w:t xml:space="preserve"> shows the data attributes that generated the accuracy of 80</w:t>
+      </w:r>
+      <w:r>
+        <w:t>.34</w:t>
+      </w:r>
+      <w:r>
+        <w:t>% for the Random Forest model.</w:t>
+      </w:r>
+    </w:p>
+    <w:p>
+      <w:pPr>
+        <w:jc w:val="center"/>
+      </w:pPr>
       <w:r>
         <w:rPr>
           <w:noProof/>
-        </w:rPr>
-        <w:fldChar w:fldCharType="end"/>
-      </w:r>
-      <w:r>
-        <w:rPr>
-          <w:noProof/>
-        </w:rPr>
-        <w:t>: Random Forest model review</w:t>
-      </w:r>
-      <w:bookmarkEnd w:id="26"/>
-    </w:p>
-    <w:p>
-      <w:pPr>
-        <w:jc w:val="both"/>
-      </w:pPr>
-      <w:r>
-        <w:t xml:space="preserve">Attribute selection from </w:t>
-      </w:r>
-      <w:r>
-        <w:t>the R</w:t>
-      </w:r>
-      <w:r>
-        <w:t xml:space="preserve">andom </w:t>
-      </w:r>
-      <w:r>
-        <w:t>F</w:t>
-      </w:r>
-      <w:r>
-        <w:t>orest model was do</w:t>
-      </w:r>
-      <w:r>
-        <w:t>ne</w:t>
-      </w:r>
-      <w:r>
-        <w:t xml:space="preserve"> using “varImpPlot” method from R. </w:t>
-      </w:r>
-      <w:r>
-        <w:t xml:space="preserve">The function is important to understand which attributes helped in getting the accuracy of the model to that desired level. In this case the plot will indicate the precedence of the data attributes based on the purity factor. It is recommended to start with the higher purity value data attributes. </w:t>
-      </w:r>
-      <w:r>
-        <w:t>It is helpful to get a visual understanding on the attributes that helped to get the accuracy.</w:t>
-      </w:r>
-      <w:r>
-        <w:t xml:space="preserve"> The following </w:t>
-      </w:r>
-      <w:r>
-        <w:t>plot</w:t>
-      </w:r>
-      <w:r>
-        <w:t xml:space="preserve"> (Figure 13)</w:t>
-      </w:r>
-      <w:r>
-        <w:t xml:space="preserve"> shows the data attributes that generated the accuracy of 80</w:t>
-      </w:r>
-      <w:r>
-        <w:t>.34</w:t>
-      </w:r>
-      <w:r>
-        <w:t>% for the Random Forest model.</w:t>
-      </w:r>
-    </w:p>
-    <w:p>
-      <w:pPr>
-        <w:jc w:val="center"/>
-      </w:pPr>
-      <w:r>
-        <w:rPr>
-          <w:noProof/>
+          <w:lang w:val="en-US"/>
         </w:rPr>
         <w:lastRenderedPageBreak/>
         <w:drawing>
@@ -17745,27 +17732,14 @@
       <w:r>
         <w:t xml:space="preserve">Figure </w:t>
       </w:r>
-      <w:r>
-        <w:fldChar w:fldCharType="begin"/>
-      </w:r>
-      <w:r>
-        <w:instrText xml:space="preserve"> SEQ Figure \* ARABIC </w:instrText>
-      </w:r>
-      <w:r>
-        <w:fldChar w:fldCharType="separate"/>
-      </w:r>
-      <w:r>
-        <w:rPr>
-          <w:noProof/>
-        </w:rPr>
-        <w:t>13</w:t>
-      </w:r>
-      <w:r>
-        <w:rPr>
-          <w:noProof/>
-        </w:rPr>
-        <w:fldChar w:fldCharType="end"/>
-      </w:r>
+      <w:fldSimple w:instr=" SEQ Figure \* ARABIC ">
+        <w:r>
+          <w:rPr>
+            <w:noProof/>
+          </w:rPr>
+          <w:t>13</w:t>
+        </w:r>
+      </w:fldSimple>
       <w:r>
         <w:t xml:space="preserve">: </w:t>
       </w:r>
@@ -18082,6 +18056,7 @@
       <w:r>
         <w:rPr>
           <w:noProof/>
+          <w:lang w:val="en-US"/>
         </w:rPr>
         <w:lastRenderedPageBreak/>
         <w:drawing>
@@ -18129,27 +18104,14 @@
       <w:r>
         <w:t xml:space="preserve">Figure </w:t>
       </w:r>
-      <w:r>
-        <w:fldChar w:fldCharType="begin"/>
-      </w:r>
-      <w:r>
-        <w:instrText xml:space="preserve"> SEQ Figure \* ARABIC </w:instrText>
-      </w:r>
-      <w:r>
-        <w:fldChar w:fldCharType="separate"/>
-      </w:r>
-      <w:r>
-        <w:rPr>
-          <w:noProof/>
-        </w:rPr>
-        <w:t>14</w:t>
-      </w:r>
-      <w:r>
-        <w:rPr>
-          <w:noProof/>
-        </w:rPr>
-        <w:fldChar w:fldCharType="end"/>
-      </w:r>
+      <w:fldSimple w:instr=" SEQ Figure \* ARABIC ">
+        <w:r>
+          <w:rPr>
+            <w:noProof/>
+          </w:rPr>
+          <w:t>14</w:t>
+        </w:r>
+      </w:fldSimple>
       <w:r>
         <w:t>: Visualization of clusters based on Random Forest</w:t>
       </w:r>
@@ -18280,6 +18242,7 @@
       <w:r>
         <w:rPr>
           <w:noProof/>
+          <w:lang w:val="en-US"/>
         </w:rPr>
         <w:lastRenderedPageBreak/>
         <w:drawing>
@@ -18327,27 +18290,14 @@
       <w:r>
         <w:t xml:space="preserve">Figure </w:t>
       </w:r>
-      <w:r>
-        <w:fldChar w:fldCharType="begin"/>
-      </w:r>
-      <w:r>
-        <w:instrText xml:space="preserve"> SEQ Figure \* ARABIC </w:instrText>
-      </w:r>
-      <w:r>
-        <w:fldChar w:fldCharType="separate"/>
-      </w:r>
-      <w:r>
-        <w:rPr>
-          <w:noProof/>
-        </w:rPr>
-        <w:t>15</w:t>
-      </w:r>
-      <w:r>
-        <w:rPr>
-          <w:noProof/>
-        </w:rPr>
-        <w:fldChar w:fldCharType="end"/>
-      </w:r>
+      <w:fldSimple w:instr=" SEQ Figure \* ARABIC ">
+        <w:r>
+          <w:rPr>
+            <w:noProof/>
+          </w:rPr>
+          <w:t>15</w:t>
+        </w:r>
+      </w:fldSimple>
       <w:r>
         <w:t>: K-means Silhouette plot based on Random Forest</w:t>
       </w:r>
@@ -19120,27 +19070,14 @@
       <w:r>
         <w:t xml:space="preserve">Table </w:t>
       </w:r>
-      <w:r>
-        <w:fldChar w:fldCharType="begin"/>
-      </w:r>
-      <w:r>
-        <w:instrText xml:space="preserve"> SEQ Table \* ARABIC </w:instrText>
-      </w:r>
-      <w:r>
-        <w:fldChar w:fldCharType="separate"/>
-      </w:r>
-      <w:r>
-        <w:rPr>
-          <w:noProof/>
-        </w:rPr>
-        <w:t>3</w:t>
-      </w:r>
-      <w:r>
-        <w:rPr>
-          <w:noProof/>
-        </w:rPr>
-        <w:fldChar w:fldCharType="end"/>
-      </w:r>
+      <w:fldSimple w:instr=" SEQ Table \* ARABIC ">
+        <w:r>
+          <w:rPr>
+            <w:noProof/>
+          </w:rPr>
+          <w:t>3</w:t>
+        </w:r>
+      </w:fldSimple>
       <w:r>
         <w:t>: Random Forest based r</w:t>
       </w:r>
@@ -21572,27 +21509,14 @@
       <w:r>
         <w:t xml:space="preserve">Table </w:t>
       </w:r>
-      <w:r>
-        <w:fldChar w:fldCharType="begin"/>
-      </w:r>
-      <w:r>
-        <w:instrText xml:space="preserve"> SEQ Table \* ARABIC </w:instrText>
-      </w:r>
-      <w:r>
-        <w:fldChar w:fldCharType="separate"/>
-      </w:r>
-      <w:r>
-        <w:rPr>
-          <w:noProof/>
-        </w:rPr>
-        <w:t>4</w:t>
-      </w:r>
-      <w:r>
-        <w:rPr>
-          <w:noProof/>
-        </w:rPr>
-        <w:fldChar w:fldCharType="end"/>
-      </w:r>
+      <w:fldSimple w:instr=" SEQ Table \* ARABIC ">
+        <w:r>
+          <w:rPr>
+            <w:noProof/>
+          </w:rPr>
+          <w:t>4</w:t>
+        </w:r>
+      </w:fldSimple>
       <w:r>
         <w:t>: Risk-based cluster sizes for a year</w:t>
       </w:r>
@@ -21674,12 +21598,13 @@
         <w:rPr>
           <w:rFonts w:cs="Times New Roman"/>
           <w:noProof/>
+          <w:lang w:val="en-US"/>
         </w:rPr>
         <w:drawing>
-          <wp:inline distT="0" distB="0" distL="0" distR="0" wp14:anchorId="32473C47" wp14:editId="6094A96B">
-            <wp:extent cx="5943600" cy="4457700"/>
-            <wp:effectExtent l="0" t="0" r="0" b="0"/>
-            <wp:docPr id="16" name="Picture 16"/>
+          <wp:inline distT="0" distB="0" distL="0" distR="0" wp14:anchorId="56E3815D" wp14:editId="2AFBF42B">
+            <wp:extent cx="5935980" cy="4328160"/>
+            <wp:effectExtent l="0" t="0" r="7620" b="0"/>
+            <wp:docPr id="19" name="Picture 19"/>
             <wp:cNvGraphicFramePr>
               <a:graphicFrameLocks xmlns:a="http://schemas.openxmlformats.org/drawingml/2006/main" noChangeAspect="1"/>
             </wp:cNvGraphicFramePr>
@@ -21687,7 +21612,7 @@
               <a:graphicData uri="http://schemas.openxmlformats.org/drawingml/2006/picture">
                 <pic:pic xmlns:pic="http://schemas.openxmlformats.org/drawingml/2006/picture">
                   <pic:nvPicPr>
-                    <pic:cNvPr id="0" name="Picture 1"/>
+                    <pic:cNvPr id="0" name="Picture 2"/>
                     <pic:cNvPicPr>
                       <a:picLocks noChangeAspect="1" noChangeArrowheads="1"/>
                     </pic:cNvPicPr>
@@ -21708,7 +21633,7 @@
                   <pic:spPr bwMode="auto">
                     <a:xfrm>
                       <a:off x="0" y="0"/>
-                      <a:ext cx="5943600" cy="4457700"/>
+                      <a:ext cx="5935980" cy="4328160"/>
                     </a:xfrm>
                     <a:prstGeom prst="rect">
                       <a:avLst/>
@@ -21733,27 +21658,14 @@
       <w:r>
         <w:t xml:space="preserve">Figure </w:t>
       </w:r>
-      <w:r>
-        <w:fldChar w:fldCharType="begin"/>
-      </w:r>
-      <w:r>
-        <w:instrText xml:space="preserve"> SEQ Figure \* ARABIC </w:instrText>
-      </w:r>
-      <w:r>
-        <w:fldChar w:fldCharType="separate"/>
-      </w:r>
-      <w:r>
-        <w:rPr>
-          <w:noProof/>
-        </w:rPr>
-        <w:t>16</w:t>
-      </w:r>
-      <w:r>
-        <w:rPr>
-          <w:noProof/>
-        </w:rPr>
-        <w:fldChar w:fldCharType="end"/>
-      </w:r>
+      <w:fldSimple w:instr=" SEQ Figure \* ARABIC ">
+        <w:r>
+          <w:rPr>
+            <w:noProof/>
+          </w:rPr>
+          <w:t>16</w:t>
+        </w:r>
+      </w:fldSimple>
       <w:r>
         <w:t>: Visualising trend in clusters size</w:t>
       </w:r>
@@ -21762,60 +21674,6 @@
     <w:p>
       <w:pPr>
         <w:jc w:val="both"/>
-        <w:rPr>
-          <w:rFonts w:cs="Times New Roman"/>
-        </w:rPr>
-      </w:pPr>
-      <w:r>
-        <w:t xml:space="preserve">The focus is on the high-risk cluster size and so that is indicated with red colour for emphasis. </w:t>
-      </w:r>
-      <w:r>
-        <w:t xml:space="preserve">The decreasing trend in the red line indicates good </w:t>
-      </w:r>
-      <w:r>
-        <w:t>QoC</w:t>
-      </w:r>
-      <w:r>
-        <w:t xml:space="preserve">. The increase in the moderate risk group size does not necessary means poor </w:t>
-      </w:r>
-      <w:r>
-        <w:t>QoC</w:t>
-      </w:r>
-      <w:r>
-        <w:t xml:space="preserve"> if the low risk group is </w:t>
-      </w:r>
-      <w:r>
-        <w:t>having</w:t>
-      </w:r>
-      <w:r>
-        <w:t xml:space="preserve"> a stable trend.</w:t>
-      </w:r>
-      <w:r>
-        <w:t xml:space="preserve"> </w:t>
-      </w:r>
-      <w:r>
-        <w:t xml:space="preserve">Simple linear regression can be </w:t>
-      </w:r>
-      <w:r>
-        <w:t>applied</w:t>
-      </w:r>
-      <w:r>
-        <w:t xml:space="preserve"> to understand the trend lines.</w:t>
-      </w:r>
-    </w:p>
-    <w:p>
-      <w:pPr>
-        <w:pStyle w:val="Default"/>
-        <w:jc w:val="both"/>
-        <w:rPr>
-          <w:rFonts w:ascii="Times New Roman" w:hAnsi="Times New Roman" w:cs="Times New Roman"/>
-          <w:sz w:val="23"/>
-          <w:szCs w:val="23"/>
-        </w:rPr>
-      </w:pPr>
-    </w:p>
-    <w:p>
-      <w:pPr>
         <w:rPr>
           <w:rFonts w:cs="Times New Roman"/>
           <w:b/>
@@ -21826,6 +21684,59 @@
         </w:rPr>
       </w:pPr>
       <w:r>
+        <w:t xml:space="preserve">The focus is on the high-risk cluster size and so that is indicated with red colour for emphasis. </w:t>
+      </w:r>
+      <w:r>
+        <w:t xml:space="preserve">The decreasing trend in the red line indicates good </w:t>
+      </w:r>
+      <w:r>
+        <w:t>QoC</w:t>
+      </w:r>
+      <w:r>
+        <w:t xml:space="preserve">. The increase in the moderate risk group size does not </w:t>
+      </w:r>
+      <w:r>
+        <w:t>necessarily</w:t>
+      </w:r>
+      <w:r>
+        <w:t xml:space="preserve"> </w:t>
+      </w:r>
+      <w:r>
+        <w:t>indicate</w:t>
+      </w:r>
+      <w:r>
+        <w:t xml:space="preserve"> poor </w:t>
+      </w:r>
+      <w:r>
+        <w:t>QoC</w:t>
+      </w:r>
+      <w:r>
+        <w:t xml:space="preserve"> if the low risk group is </w:t>
+      </w:r>
+      <w:r>
+        <w:t>having</w:t>
+      </w:r>
+      <w:r>
+        <w:t xml:space="preserve"> a stable trend.</w:t>
+      </w:r>
+      <w:r>
+        <w:t xml:space="preserve"> </w:t>
+      </w:r>
+      <w:r>
+        <w:t xml:space="preserve">Simple linear regression can be </w:t>
+      </w:r>
+      <w:r>
+        <w:t>applied</w:t>
+      </w:r>
+      <w:r>
+        <w:t xml:space="preserve"> to understand the trend lines.</w:t>
+      </w:r>
+      <w:r>
+        <w:t xml:space="preserve"> The negative slope value for the high risk trend line is good indicator of better QoC.</w:t>
+      </w:r>
+      <w:bookmarkStart w:id="36" w:name="_GoBack"/>
+      <w:bookmarkEnd w:id="36"/>
+      <w:r>
         <w:rPr>
           <w:rFonts w:cs="Times New Roman"/>
           <w:b/>
@@ -21847,7 +21758,7 @@
           <w:rFonts w:cs="Times New Roman"/>
         </w:rPr>
       </w:pPr>
-      <w:bookmarkStart w:id="36" w:name="_Toc37190401"/>
+      <w:bookmarkStart w:id="37" w:name="_Toc37190401"/>
       <w:r>
         <w:rPr>
           <w:rFonts w:cs="Times New Roman"/>
@@ -21855,7 +21766,7 @@
         <w:lastRenderedPageBreak/>
         <w:t>Conclusion and Recommendations</w:t>
       </w:r>
-      <w:bookmarkEnd w:id="36"/>
+      <w:bookmarkEnd w:id="37"/>
     </w:p>
     <w:p>
       <w:pPr>
@@ -21876,14 +21787,14 @@
           <w:rFonts w:cs="Times New Roman"/>
         </w:rPr>
       </w:pPr>
-      <w:bookmarkStart w:id="37" w:name="_Toc37190402"/>
+      <w:bookmarkStart w:id="38" w:name="_Toc37190402"/>
       <w:r>
         <w:rPr>
           <w:rFonts w:cs="Times New Roman"/>
         </w:rPr>
         <w:t>Conclusion</w:t>
       </w:r>
-      <w:bookmarkEnd w:id="37"/>
+      <w:bookmarkEnd w:id="38"/>
     </w:p>
     <w:p>
       <w:pPr>
@@ -22139,14 +22050,14 @@
           <w:rFonts w:cs="Times New Roman"/>
         </w:rPr>
       </w:pPr>
-      <w:bookmarkStart w:id="38" w:name="_Toc37190403"/>
+      <w:bookmarkStart w:id="39" w:name="_Toc37190403"/>
       <w:r>
         <w:rPr>
           <w:rFonts w:cs="Times New Roman"/>
         </w:rPr>
         <w:t>Recommendations</w:t>
       </w:r>
-      <w:bookmarkEnd w:id="38"/>
+      <w:bookmarkEnd w:id="39"/>
       <w:r>
         <w:rPr>
           <w:rFonts w:cs="Times New Roman"/>
@@ -22298,14 +22209,14 @@
           <w:rFonts w:cs="Times New Roman"/>
         </w:rPr>
       </w:pPr>
-      <w:bookmarkStart w:id="39" w:name="_Toc37190404"/>
+      <w:bookmarkStart w:id="40" w:name="_Toc37190404"/>
       <w:r>
         <w:rPr>
           <w:rFonts w:cs="Times New Roman"/>
         </w:rPr>
         <w:t>Future Scope</w:t>
       </w:r>
-      <w:bookmarkEnd w:id="39"/>
+      <w:bookmarkEnd w:id="40"/>
     </w:p>
     <w:p>
       <w:pPr>
@@ -22681,7 +22592,7 @@
           <w:rFonts w:cs="Times New Roman"/>
         </w:rPr>
       </w:pPr>
-      <w:bookmarkStart w:id="40" w:name="_Toc37190405"/>
+      <w:bookmarkStart w:id="41" w:name="_Toc37190405"/>
       <w:r>
         <w:rPr>
           <w:rFonts w:cs="Times New Roman"/>
@@ -22689,7 +22600,7 @@
         <w:lastRenderedPageBreak/>
         <w:t>Appendices</w:t>
       </w:r>
-      <w:bookmarkEnd w:id="40"/>
+      <w:bookmarkEnd w:id="41"/>
       <w:r>
         <w:rPr>
           <w:rFonts w:cs="Times New Roman"/>
@@ -22718,7 +22629,7 @@
           <w:rFonts w:cs="Times New Roman"/>
         </w:rPr>
       </w:pPr>
-      <w:bookmarkStart w:id="41" w:name="_Toc37190406"/>
+      <w:bookmarkStart w:id="42" w:name="_Toc37190406"/>
       <w:r>
         <w:rPr>
           <w:rFonts w:cs="Times New Roman"/>
@@ -22737,7 +22648,7 @@
         </w:rPr>
         <w:t>plot</w:t>
       </w:r>
-      <w:bookmarkEnd w:id="41"/>
+      <w:bookmarkEnd w:id="42"/>
     </w:p>
     <w:tbl>
       <w:tblPr>
@@ -22890,12 +22801,10 @@
             <w:pPr>
               <w:spacing w:line="240" w:lineRule="auto"/>
             </w:pPr>
-            <w:proofErr w:type="gramStart"/>
             <w:r>
               <w:t>library(</w:t>
             </w:r>
             <w:proofErr w:type="spellStart"/>
-            <w:proofErr w:type="gramEnd"/>
             <w:r>
               <w:t>BBmisc</w:t>
             </w:r>
@@ -23217,12 +23126,10 @@
               <w:spacing w:line="240" w:lineRule="auto"/>
             </w:pPr>
             <w:proofErr w:type="spellStart"/>
-            <w:proofErr w:type="gramStart"/>
             <w:r>
               <w:t>corrplot.mixed</w:t>
             </w:r>
             <w:proofErr w:type="spellEnd"/>
-            <w:proofErr w:type="gramEnd"/>
             <w:r>
               <w:t>(correlations, order="</w:t>
             </w:r>
@@ -23258,7 +23165,7 @@
           <w:rFonts w:cs="Times New Roman"/>
         </w:rPr>
       </w:pPr>
-      <w:bookmarkStart w:id="42" w:name="_Toc37190407"/>
+      <w:bookmarkStart w:id="43" w:name="_Toc37190407"/>
       <w:r>
         <w:rPr>
           <w:rFonts w:cs="Times New Roman"/>
@@ -23266,7 +23173,7 @@
         <w:lastRenderedPageBreak/>
         <w:t>Code: K-means with Silhouette</w:t>
       </w:r>
-      <w:bookmarkEnd w:id="42"/>
+      <w:bookmarkEnd w:id="43"/>
     </w:p>
     <w:tbl>
       <w:tblPr>
@@ -23367,7 +23274,25 @@
                 <w:szCs w:val="23"/>
               </w:rPr>
               <w:br/>
-              <w:t xml:space="preserve">#    3 BloodPressure, </w:t>
+              <w:t xml:space="preserve">#    3 </w:t>
+            </w:r>
+            <w:proofErr w:type="spellStart"/>
+            <w:r>
+              <w:rPr>
+                <w:rFonts w:cs="Times New Roman"/>
+                <w:sz w:val="23"/>
+                <w:szCs w:val="23"/>
+              </w:rPr>
+              <w:t>BloodPressure</w:t>
+            </w:r>
+            <w:proofErr w:type="spellEnd"/>
+            <w:r>
+              <w:rPr>
+                <w:rFonts w:cs="Times New Roman"/>
+                <w:sz w:val="23"/>
+                <w:szCs w:val="23"/>
+              </w:rPr>
+              <w:t xml:space="preserve">, </w:t>
             </w:r>
             <w:r>
               <w:rPr>
@@ -23376,7 +23301,25 @@
                 <w:szCs w:val="23"/>
               </w:rPr>
               <w:br/>
-              <w:t xml:space="preserve">#    4 SkinThickness, </w:t>
+              <w:t xml:space="preserve">#    4 </w:t>
+            </w:r>
+            <w:proofErr w:type="spellStart"/>
+            <w:r>
+              <w:rPr>
+                <w:rFonts w:cs="Times New Roman"/>
+                <w:sz w:val="23"/>
+                <w:szCs w:val="23"/>
+              </w:rPr>
+              <w:t>SkinThickness</w:t>
+            </w:r>
+            <w:proofErr w:type="spellEnd"/>
+            <w:r>
+              <w:rPr>
+                <w:rFonts w:cs="Times New Roman"/>
+                <w:sz w:val="23"/>
+                <w:szCs w:val="23"/>
+              </w:rPr>
+              <w:t xml:space="preserve">, </w:t>
             </w:r>
             <w:r>
               <w:rPr>
@@ -23403,7 +23346,25 @@
                 <w:szCs w:val="23"/>
               </w:rPr>
               <w:br/>
-              <w:t xml:space="preserve">#    7 DiabetesPedigreeFunction, </w:t>
+              <w:t xml:space="preserve">#    7 </w:t>
+            </w:r>
+            <w:proofErr w:type="spellStart"/>
+            <w:r>
+              <w:rPr>
+                <w:rFonts w:cs="Times New Roman"/>
+                <w:sz w:val="23"/>
+                <w:szCs w:val="23"/>
+              </w:rPr>
+              <w:t>DiabetesPedigreeFunction</w:t>
+            </w:r>
+            <w:proofErr w:type="spellEnd"/>
+            <w:r>
+              <w:rPr>
+                <w:rFonts w:cs="Times New Roman"/>
+                <w:sz w:val="23"/>
+                <w:szCs w:val="23"/>
+              </w:rPr>
+              <w:t xml:space="preserve">, </w:t>
             </w:r>
             <w:r>
               <w:rPr>
@@ -24598,7 +24559,25 @@
                 <w:sz w:val="23"/>
                 <w:szCs w:val="23"/>
               </w:rPr>
-              <w:t xml:space="preserve"> = 1, algorithm = "Hartigan-Wong", </w:t>
+              <w:t xml:space="preserve"> = 1, algorithm = "</w:t>
+            </w:r>
+            <w:proofErr w:type="spellStart"/>
+            <w:r>
+              <w:rPr>
+                <w:rFonts w:cs="Times New Roman"/>
+                <w:sz w:val="23"/>
+                <w:szCs w:val="23"/>
+              </w:rPr>
+              <w:t>Hartigan</w:t>
+            </w:r>
+            <w:proofErr w:type="spellEnd"/>
+            <w:r>
+              <w:rPr>
+                <w:rFonts w:cs="Times New Roman"/>
+                <w:sz w:val="23"/>
+                <w:szCs w:val="23"/>
+              </w:rPr>
+              <w:t xml:space="preserve">-Wong", </w:t>
             </w:r>
             <w:proofErr w:type="spellStart"/>
             <w:r>
@@ -25307,7 +25286,7 @@
           <w:rFonts w:cs="Times New Roman"/>
         </w:rPr>
       </w:pPr>
-      <w:bookmarkStart w:id="43" w:name="_Toc37190408"/>
+      <w:bookmarkStart w:id="44" w:name="_Toc37190408"/>
       <w:r>
         <w:rPr>
           <w:rFonts w:cs="Times New Roman"/>
@@ -25315,7 +25294,7 @@
         <w:lastRenderedPageBreak/>
         <w:t>Code: Random forest with varImpPlot</w:t>
       </w:r>
-      <w:bookmarkEnd w:id="43"/>
+      <w:bookmarkEnd w:id="44"/>
     </w:p>
     <w:tbl>
       <w:tblPr>
@@ -25777,7 +25756,25 @@
                 <w:sz w:val="23"/>
                 <w:szCs w:val="23"/>
               </w:rPr>
-              <w:t>), replace = TRUE, prob = c(0.7, 0.3))</w:t>
+              <w:t xml:space="preserve">), replace = TRUE, </w:t>
+            </w:r>
+            <w:proofErr w:type="spellStart"/>
+            <w:r>
+              <w:rPr>
+                <w:rFonts w:cs="Times New Roman"/>
+                <w:sz w:val="23"/>
+                <w:szCs w:val="23"/>
+              </w:rPr>
+              <w:t>prob</w:t>
+            </w:r>
+            <w:proofErr w:type="spellEnd"/>
+            <w:r>
+              <w:rPr>
+                <w:rFonts w:cs="Times New Roman"/>
+                <w:sz w:val="23"/>
+                <w:szCs w:val="23"/>
+              </w:rPr>
+              <w:t xml:space="preserve"> = c(0.7, 0.3))</w:t>
             </w:r>
             <w:r>
               <w:rPr>
@@ -26338,13 +26335,23 @@
               </w:rPr>
               <w:br/>
             </w:r>
-            <w:r>
-              <w:rPr>
-                <w:rFonts w:cs="Times New Roman"/>
-                <w:sz w:val="23"/>
-                <w:szCs w:val="23"/>
-              </w:rPr>
-              <w:t>varImpPlot(rand)</w:t>
+            <w:proofErr w:type="spellStart"/>
+            <w:r>
+              <w:rPr>
+                <w:rFonts w:cs="Times New Roman"/>
+                <w:sz w:val="23"/>
+                <w:szCs w:val="23"/>
+              </w:rPr>
+              <w:t>varImpPlot</w:t>
+            </w:r>
+            <w:proofErr w:type="spellEnd"/>
+            <w:r>
+              <w:rPr>
+                <w:rFonts w:cs="Times New Roman"/>
+                <w:sz w:val="23"/>
+                <w:szCs w:val="23"/>
+              </w:rPr>
+              <w:t>(rand)</w:t>
             </w:r>
           </w:p>
         </w:tc>
@@ -26368,7 +26375,6 @@
           <w:sz w:val="23"/>
           <w:szCs w:val="23"/>
         </w:rPr>
-        <w:lastRenderedPageBreak/>
         <w:br w:type="page"/>
       </w:r>
     </w:p>
@@ -26383,7 +26389,7 @@
           <w:rFonts w:cs="Times New Roman"/>
         </w:rPr>
       </w:pPr>
-      <w:bookmarkStart w:id="44" w:name="_Toc37190409"/>
+      <w:bookmarkStart w:id="45" w:name="_Toc37190409"/>
       <w:r>
         <w:rPr>
           <w:rFonts w:cs="Times New Roman"/>
@@ -26391,7 +26397,7 @@
         <w:lastRenderedPageBreak/>
         <w:t>References</w:t>
       </w:r>
-      <w:bookmarkEnd w:id="44"/>
+      <w:bookmarkEnd w:id="45"/>
       <w:r>
         <w:rPr>
           <w:rFonts w:cs="Times New Roman"/>
@@ -26399,8 +26405,8 @@
         <w:t xml:space="preserve"> </w:t>
       </w:r>
     </w:p>
-    <w:bookmarkStart w:id="45" w:name="_References" w:displacedByCustomXml="next"/>
-    <w:bookmarkEnd w:id="45" w:displacedByCustomXml="next"/>
+    <w:bookmarkStart w:id="46" w:name="_References" w:displacedByCustomXml="next"/>
+    <w:bookmarkEnd w:id="46" w:displacedByCustomXml="next"/>
     <w:sdt>
       <w:sdtPr>
         <w:rPr>
@@ -27143,7 +27149,7 @@
           <w:rFonts w:cs="Times New Roman"/>
         </w:rPr>
       </w:pPr>
-      <w:bookmarkStart w:id="46" w:name="_Toc37190410"/>
+      <w:bookmarkStart w:id="47" w:name="_Toc37190410"/>
       <w:r>
         <w:rPr>
           <w:rFonts w:cs="Times New Roman"/>
@@ -27151,7 +27157,7 @@
         <w:lastRenderedPageBreak/>
         <w:t>Glossary</w:t>
       </w:r>
-      <w:bookmarkEnd w:id="46"/>
+      <w:bookmarkEnd w:id="47"/>
     </w:p>
     <w:p>
       <w:pPr>
@@ -27513,7 +27519,7 @@
 </file>
 
 <file path=word/endnotes.xml><?xml version="1.0" encoding="utf-8"?>
-<w:endnotes xmlns:wpc="http://schemas.microsoft.com/office/word/2010/wordprocessingCanvas" xmlns:cx="http://schemas.microsoft.com/office/drawing/2014/chartex" xmlns:cx1="http://schemas.microsoft.com/office/drawing/2015/9/8/chartex" xmlns:cx2="http://schemas.microsoft.com/office/drawing/2015/10/21/chartex" xmlns:cx3="http://schemas.microsoft.com/office/drawing/2016/5/9/chartex" xmlns:cx4="http://schemas.microsoft.com/office/drawing/2016/5/10/chartex" xmlns:cx5="http://schemas.microsoft.com/office/drawing/2016/5/11/chartex" xmlns:cx6="http://schemas.microsoft.com/office/drawing/2016/5/12/chartex" xmlns:cx7="http://schemas.microsoft.com/office/drawing/2016/5/13/chartex" xmlns:cx8="http://schemas.microsoft.com/office/drawing/2016/5/14/chartex" xmlns:mc="http://schemas.openxmlformats.org/markup-compatibility/2006" xmlns:aink="http://schemas.microsoft.com/office/drawing/2016/ink" xmlns:am3d="http://schemas.microsoft.com/office/drawing/2017/model3d" xmlns:o="urn:schemas-microsoft-com:office:office" xmlns:r="http://schemas.openxmlformats.org/officeDocument/2006/relationships" xmlns:m="http://schemas.openxmlformats.org/officeDocument/2006/math" xmlns:v="urn:schemas-microsoft-com:vml" xmlns:wp14="http://schemas.microsoft.com/office/word/2010/wordprocessingDrawing" xmlns:wp="http://schemas.openxmlformats.org/drawingml/2006/wordprocessingDrawing" xmlns:w10="urn:schemas-microsoft-com:office:word" xmlns:w="http://schemas.openxmlformats.org/wordprocessingml/2006/main" xmlns:w14="http://schemas.microsoft.com/office/word/2010/wordml" xmlns:w15="http://schemas.microsoft.com/office/word/2012/wordml" xmlns:w16cex="http://schemas.microsoft.com/office/word/2018/wordml/cex" xmlns:w16cid="http://schemas.microsoft.com/office/word/2016/wordml/cid" xmlns:w16="http://schemas.microsoft.com/office/word/2018/wordml" xmlns:w16se="http://schemas.microsoft.com/office/word/2015/wordml/symex" xmlns:wpg="http://schemas.microsoft.com/office/word/2010/wordprocessingGroup" xmlns:wpi="http://schemas.microsoft.com/office/word/2010/wordprocessingInk" xmlns:wne="http://schemas.microsoft.com/office/word/2006/wordml" xmlns:wps="http://schemas.microsoft.com/office/word/2010/wordprocessingShape" mc:Ignorable="w14 w15 w16se w16cid w16 w16cex wp14">
+<w:endnotes xmlns:wpc="http://schemas.microsoft.com/office/word/2010/wordprocessingCanvas" xmlns:cx="http://schemas.microsoft.com/office/drawing/2014/chartex" xmlns:cx1="http://schemas.microsoft.com/office/drawing/2015/9/8/chartex" xmlns:mc="http://schemas.openxmlformats.org/markup-compatibility/2006" xmlns:o="urn:schemas-microsoft-com:office:office" xmlns:r="http://schemas.openxmlformats.org/officeDocument/2006/relationships" xmlns:m="http://schemas.openxmlformats.org/officeDocument/2006/math" xmlns:v="urn:schemas-microsoft-com:vml" xmlns:wp14="http://schemas.microsoft.com/office/word/2010/wordprocessingDrawing" xmlns:wp="http://schemas.openxmlformats.org/drawingml/2006/wordprocessingDrawing" xmlns:w10="urn:schemas-microsoft-com:office:word" xmlns:w="http://schemas.openxmlformats.org/wordprocessingml/2006/main" xmlns:w14="http://schemas.microsoft.com/office/word/2010/wordml" xmlns:w15="http://schemas.microsoft.com/office/word/2012/wordml" xmlns:w16se="http://schemas.microsoft.com/office/word/2015/wordml/symex" xmlns:wpg="http://schemas.microsoft.com/office/word/2010/wordprocessingGroup" xmlns:wpi="http://schemas.microsoft.com/office/word/2010/wordprocessingInk" xmlns:wne="http://schemas.microsoft.com/office/word/2006/wordml" xmlns:wps="http://schemas.microsoft.com/office/word/2010/wordprocessingShape" mc:Ignorable="w14 w15 w16se wp14">
   <w:endnote w:type="separator" w:id="-1">
     <w:p>
       <w:pPr>
@@ -27538,7 +27544,7 @@
 </file>
 
 <file path=word/footer1.xml><?xml version="1.0" encoding="utf-8"?>
-<w:ftr xmlns:wpc="http://schemas.microsoft.com/office/word/2010/wordprocessingCanvas" xmlns:cx="http://schemas.microsoft.com/office/drawing/2014/chartex" xmlns:cx1="http://schemas.microsoft.com/office/drawing/2015/9/8/chartex" xmlns:cx2="http://schemas.microsoft.com/office/drawing/2015/10/21/chartex" xmlns:cx3="http://schemas.microsoft.com/office/drawing/2016/5/9/chartex" xmlns:cx4="http://schemas.microsoft.com/office/drawing/2016/5/10/chartex" xmlns:cx5="http://schemas.microsoft.com/office/drawing/2016/5/11/chartex" xmlns:cx6="http://schemas.microsoft.com/office/drawing/2016/5/12/chartex" xmlns:cx7="http://schemas.microsoft.com/office/drawing/2016/5/13/chartex" xmlns:cx8="http://schemas.microsoft.com/office/drawing/2016/5/14/chartex" xmlns:mc="http://schemas.openxmlformats.org/markup-compatibility/2006" xmlns:aink="http://schemas.microsoft.com/office/drawing/2016/ink" xmlns:am3d="http://schemas.microsoft.com/office/drawing/2017/model3d" xmlns:o="urn:schemas-microsoft-com:office:office" xmlns:r="http://schemas.openxmlformats.org/officeDocument/2006/relationships" xmlns:m="http://schemas.openxmlformats.org/officeDocument/2006/math" xmlns:v="urn:schemas-microsoft-com:vml" xmlns:wp14="http://schemas.microsoft.com/office/word/2010/wordprocessingDrawing" xmlns:wp="http://schemas.openxmlformats.org/drawingml/2006/wordprocessingDrawing" xmlns:w10="urn:schemas-microsoft-com:office:word" xmlns:w="http://schemas.openxmlformats.org/wordprocessingml/2006/main" xmlns:w14="http://schemas.microsoft.com/office/word/2010/wordml" xmlns:w15="http://schemas.microsoft.com/office/word/2012/wordml" xmlns:w16cex="http://schemas.microsoft.com/office/word/2018/wordml/cex" xmlns:w16cid="http://schemas.microsoft.com/office/word/2016/wordml/cid" xmlns:w16="http://schemas.microsoft.com/office/word/2018/wordml" xmlns:w16se="http://schemas.microsoft.com/office/word/2015/wordml/symex" xmlns:wpg="http://schemas.microsoft.com/office/word/2010/wordprocessingGroup" xmlns:wpi="http://schemas.microsoft.com/office/word/2010/wordprocessingInk" xmlns:wne="http://schemas.microsoft.com/office/word/2006/wordml" xmlns:wps="http://schemas.microsoft.com/office/word/2010/wordprocessingShape" mc:Ignorable="w14 w15 w16se w16cid w16 w16cex wp14">
+<w:ftr xmlns:wpc="http://schemas.microsoft.com/office/word/2010/wordprocessingCanvas" xmlns:cx="http://schemas.microsoft.com/office/drawing/2014/chartex" xmlns:cx1="http://schemas.microsoft.com/office/drawing/2015/9/8/chartex" xmlns:mc="http://schemas.openxmlformats.org/markup-compatibility/2006" xmlns:o="urn:schemas-microsoft-com:office:office" xmlns:r="http://schemas.openxmlformats.org/officeDocument/2006/relationships" xmlns:m="http://schemas.openxmlformats.org/officeDocument/2006/math" xmlns:v="urn:schemas-microsoft-com:vml" xmlns:wp14="http://schemas.microsoft.com/office/word/2010/wordprocessingDrawing" xmlns:wp="http://schemas.openxmlformats.org/drawingml/2006/wordprocessingDrawing" xmlns:w10="urn:schemas-microsoft-com:office:word" xmlns:w="http://schemas.openxmlformats.org/wordprocessingml/2006/main" xmlns:w14="http://schemas.microsoft.com/office/word/2010/wordml" xmlns:w15="http://schemas.microsoft.com/office/word/2012/wordml" xmlns:w16se="http://schemas.microsoft.com/office/word/2015/wordml/symex" xmlns:wpg="http://schemas.microsoft.com/office/word/2010/wordprocessingGroup" xmlns:wpi="http://schemas.microsoft.com/office/word/2010/wordprocessingInk" xmlns:wne="http://schemas.microsoft.com/office/word/2006/wordml" xmlns:wps="http://schemas.microsoft.com/office/word/2010/wordprocessingShape" mc:Ignorable="w14 w15 w16se wp14">
   <w:sdt>
     <w:sdtPr>
       <w:id w:val="-1602570232"/>
@@ -27571,7 +27577,7 @@
           <w:rPr>
             <w:noProof/>
           </w:rPr>
-          <w:t>2</w:t>
+          <w:t>31</w:t>
         </w:r>
         <w:r>
           <w:rPr>
@@ -27591,7 +27597,7 @@
 </file>
 
 <file path=word/footnotes.xml><?xml version="1.0" encoding="utf-8"?>
-<w:footnotes xmlns:wpc="http://schemas.microsoft.com/office/word/2010/wordprocessingCanvas" xmlns:cx="http://schemas.microsoft.com/office/drawing/2014/chartex" xmlns:cx1="http://schemas.microsoft.com/office/drawing/2015/9/8/chartex" xmlns:cx2="http://schemas.microsoft.com/office/drawing/2015/10/21/chartex" xmlns:cx3="http://schemas.microsoft.com/office/drawing/2016/5/9/chartex" xmlns:cx4="http://schemas.microsoft.com/office/drawing/2016/5/10/chartex" xmlns:cx5="http://schemas.microsoft.com/office/drawing/2016/5/11/chartex" xmlns:cx6="http://schemas.microsoft.com/office/drawing/2016/5/12/chartex" xmlns:cx7="http://schemas.microsoft.com/office/drawing/2016/5/13/chartex" xmlns:cx8="http://schemas.microsoft.com/office/drawing/2016/5/14/chartex" xmlns:mc="http://schemas.openxmlformats.org/markup-compatibility/2006" xmlns:aink="http://schemas.microsoft.com/office/drawing/2016/ink" xmlns:am3d="http://schemas.microsoft.com/office/drawing/2017/model3d" xmlns:o="urn:schemas-microsoft-com:office:office" xmlns:r="http://schemas.openxmlformats.org/officeDocument/2006/relationships" xmlns:m="http://schemas.openxmlformats.org/officeDocument/2006/math" xmlns:v="urn:schemas-microsoft-com:vml" xmlns:wp14="http://schemas.microsoft.com/office/word/2010/wordprocessingDrawing" xmlns:wp="http://schemas.openxmlformats.org/drawingml/2006/wordprocessingDrawing" xmlns:w10="urn:schemas-microsoft-com:office:word" xmlns:w="http://schemas.openxmlformats.org/wordprocessingml/2006/main" xmlns:w14="http://schemas.microsoft.com/office/word/2010/wordml" xmlns:w15="http://schemas.microsoft.com/office/word/2012/wordml" xmlns:w16cex="http://schemas.microsoft.com/office/word/2018/wordml/cex" xmlns:w16cid="http://schemas.microsoft.com/office/word/2016/wordml/cid" xmlns:w16="http://schemas.microsoft.com/office/word/2018/wordml" xmlns:w16se="http://schemas.microsoft.com/office/word/2015/wordml/symex" xmlns:wpg="http://schemas.microsoft.com/office/word/2010/wordprocessingGroup" xmlns:wpi="http://schemas.microsoft.com/office/word/2010/wordprocessingInk" xmlns:wne="http://schemas.microsoft.com/office/word/2006/wordml" xmlns:wps="http://schemas.microsoft.com/office/word/2010/wordprocessingShape" mc:Ignorable="w14 w15 w16se w16cid w16 w16cex wp14">
+<w:footnotes xmlns:wpc="http://schemas.microsoft.com/office/word/2010/wordprocessingCanvas" xmlns:cx="http://schemas.microsoft.com/office/drawing/2014/chartex" xmlns:cx1="http://schemas.microsoft.com/office/drawing/2015/9/8/chartex" xmlns:mc="http://schemas.openxmlformats.org/markup-compatibility/2006" xmlns:o="urn:schemas-microsoft-com:office:office" xmlns:r="http://schemas.openxmlformats.org/officeDocument/2006/relationships" xmlns:m="http://schemas.openxmlformats.org/officeDocument/2006/math" xmlns:v="urn:schemas-microsoft-com:vml" xmlns:wp14="http://schemas.microsoft.com/office/word/2010/wordprocessingDrawing" xmlns:wp="http://schemas.openxmlformats.org/drawingml/2006/wordprocessingDrawing" xmlns:w10="urn:schemas-microsoft-com:office:word" xmlns:w="http://schemas.openxmlformats.org/wordprocessingml/2006/main" xmlns:w14="http://schemas.microsoft.com/office/word/2010/wordml" xmlns:w15="http://schemas.microsoft.com/office/word/2012/wordml" xmlns:w16se="http://schemas.microsoft.com/office/word/2015/wordml/symex" xmlns:wpg="http://schemas.microsoft.com/office/word/2010/wordprocessingGroup" xmlns:wpi="http://schemas.microsoft.com/office/word/2010/wordprocessingInk" xmlns:wne="http://schemas.microsoft.com/office/word/2006/wordml" xmlns:wps="http://schemas.microsoft.com/office/word/2010/wordprocessingShape" mc:Ignorable="w14 w15 w16se wp14">
   <w:footnote w:type="separator" w:id="-1">
     <w:p>
       <w:pPr>
@@ -27616,7 +27622,7 @@
 </file>
 
 <file path=word/numbering.xml><?xml version="1.0" encoding="utf-8"?>
-<w:numbering xmlns:wpc="http://schemas.microsoft.com/office/word/2010/wordprocessingCanvas" xmlns:cx="http://schemas.microsoft.com/office/drawing/2014/chartex" xmlns:cx1="http://schemas.microsoft.com/office/drawing/2015/9/8/chartex" xmlns:cx2="http://schemas.microsoft.com/office/drawing/2015/10/21/chartex" xmlns:cx3="http://schemas.microsoft.com/office/drawing/2016/5/9/chartex" xmlns:cx4="http://schemas.microsoft.com/office/drawing/2016/5/10/chartex" xmlns:cx5="http://schemas.microsoft.com/office/drawing/2016/5/11/chartex" xmlns:cx6="http://schemas.microsoft.com/office/drawing/2016/5/12/chartex" xmlns:cx7="http://schemas.microsoft.com/office/drawing/2016/5/13/chartex" xmlns:cx8="http://schemas.microsoft.com/office/drawing/2016/5/14/chartex" xmlns:mc="http://schemas.openxmlformats.org/markup-compatibility/2006" xmlns:aink="http://schemas.microsoft.com/office/drawing/2016/ink" xmlns:am3d="http://schemas.microsoft.com/office/drawing/2017/model3d" xmlns:o="urn:schemas-microsoft-com:office:office" xmlns:r="http://schemas.openxmlformats.org/officeDocument/2006/relationships" xmlns:m="http://schemas.openxmlformats.org/officeDocument/2006/math" xmlns:v="urn:schemas-microsoft-com:vml" xmlns:wp14="http://schemas.microsoft.com/office/word/2010/wordprocessingDrawing" xmlns:wp="http://schemas.openxmlformats.org/drawingml/2006/wordprocessingDrawing" xmlns:w10="urn:schemas-microsoft-com:office:word" xmlns:w="http://schemas.openxmlformats.org/wordprocessingml/2006/main" xmlns:w14="http://schemas.microsoft.com/office/word/2010/wordml" xmlns:w15="http://schemas.microsoft.com/office/word/2012/wordml" xmlns:w16cex="http://schemas.microsoft.com/office/word/2018/wordml/cex" xmlns:w16cid="http://schemas.microsoft.com/office/word/2016/wordml/cid" xmlns:w16="http://schemas.microsoft.com/office/word/2018/wordml" xmlns:w16se="http://schemas.microsoft.com/office/word/2015/wordml/symex" xmlns:wpg="http://schemas.microsoft.com/office/word/2010/wordprocessingGroup" xmlns:wpi="http://schemas.microsoft.com/office/word/2010/wordprocessingInk" xmlns:wne="http://schemas.microsoft.com/office/word/2006/wordml" xmlns:wps="http://schemas.microsoft.com/office/word/2010/wordprocessingShape" mc:Ignorable="w14 w15 w16se w16cid w16 w16cex wp14">
+<w:numbering xmlns:wpc="http://schemas.microsoft.com/office/word/2010/wordprocessingCanvas" xmlns:cx="http://schemas.microsoft.com/office/drawing/2014/chartex" xmlns:cx1="http://schemas.microsoft.com/office/drawing/2015/9/8/chartex" xmlns:mc="http://schemas.openxmlformats.org/markup-compatibility/2006" xmlns:o="urn:schemas-microsoft-com:office:office" xmlns:r="http://schemas.openxmlformats.org/officeDocument/2006/relationships" xmlns:m="http://schemas.openxmlformats.org/officeDocument/2006/math" xmlns:v="urn:schemas-microsoft-com:vml" xmlns:wp14="http://schemas.microsoft.com/office/word/2010/wordprocessingDrawing" xmlns:wp="http://schemas.openxmlformats.org/drawingml/2006/wordprocessingDrawing" xmlns:w10="urn:schemas-microsoft-com:office:word" xmlns:w="http://schemas.openxmlformats.org/wordprocessingml/2006/main" xmlns:w14="http://schemas.microsoft.com/office/word/2010/wordml" xmlns:w15="http://schemas.microsoft.com/office/word/2012/wordml" xmlns:w16se="http://schemas.microsoft.com/office/word/2015/wordml/symex" xmlns:wpg="http://schemas.microsoft.com/office/word/2010/wordprocessingGroup" xmlns:wpi="http://schemas.microsoft.com/office/word/2010/wordprocessingInk" xmlns:wne="http://schemas.microsoft.com/office/word/2006/wordml" xmlns:wps="http://schemas.microsoft.com/office/word/2010/wordprocessingShape" mc:Ignorable="w14 w15 w16se wp14">
   <w:abstractNum w:abstractNumId="0" w15:restartNumberingAfterBreak="0">
     <w:nsid w:val="06F33DFF"/>
     <w:multiLevelType w:val="hybridMultilevel"/>
@@ -30723,7 +30729,7 @@
 </file>
 
 <file path=word/styles.xml><?xml version="1.0" encoding="utf-8"?>
-<w:styles xmlns:mc="http://schemas.openxmlformats.org/markup-compatibility/2006" xmlns:r="http://schemas.openxmlformats.org/officeDocument/2006/relationships" xmlns:w="http://schemas.openxmlformats.org/wordprocessingml/2006/main" xmlns:w14="http://schemas.microsoft.com/office/word/2010/wordml" xmlns:w15="http://schemas.microsoft.com/office/word/2012/wordml" xmlns:w16cex="http://schemas.microsoft.com/office/word/2018/wordml/cex" xmlns:w16cid="http://schemas.microsoft.com/office/word/2016/wordml/cid" xmlns:w16="http://schemas.microsoft.com/office/word/2018/wordml" xmlns:w16se="http://schemas.microsoft.com/office/word/2015/wordml/symex" mc:Ignorable="w14 w15 w16se w16cid w16 w16cex">
+<w:styles xmlns:mc="http://schemas.openxmlformats.org/markup-compatibility/2006" xmlns:r="http://schemas.openxmlformats.org/officeDocument/2006/relationships" xmlns:w="http://schemas.openxmlformats.org/wordprocessingml/2006/main" xmlns:w14="http://schemas.microsoft.com/office/word/2010/wordml" xmlns:w15="http://schemas.microsoft.com/office/word/2012/wordml" xmlns:w16se="http://schemas.microsoft.com/office/word/2015/wordml/symex" mc:Ignorable="w14 w15 w16se">
   <w:docDefaults>
     <w:rPrDefault>
       <w:rPr>
@@ -30739,7 +30745,7 @@
       </w:pPr>
     </w:pPrDefault>
   </w:docDefaults>
-  <w:latentStyles w:defLockedState="0" w:defUIPriority="99" w:defSemiHidden="0" w:defUnhideWhenUsed="0" w:defQFormat="0" w:count="376">
+  <w:latentStyles w:defLockedState="0" w:defUIPriority="99" w:defSemiHidden="0" w:defUnhideWhenUsed="0" w:defQFormat="0" w:count="371">
     <w:lsdException w:name="Normal" w:uiPriority="0" w:qFormat="1"/>
     <w:lsdException w:name="heading 1" w:uiPriority="9" w:qFormat="1"/>
     <w:lsdException w:name="heading 2" w:semiHidden="1" w:uiPriority="9" w:unhideWhenUsed="1" w:qFormat="1"/>
@@ -32124,7 +32130,7 @@
 </file>
 
 <file path=customXml/itemProps1.xml><?xml version="1.0" encoding="utf-8"?>
-<ds:datastoreItem xmlns:ds="http://schemas.openxmlformats.org/officeDocument/2006/customXml" ds:itemID="{3C990F89-79A6-46C7-832B-AF2FDFC5BE36}">
+<ds:datastoreItem xmlns:ds="http://schemas.openxmlformats.org/officeDocument/2006/customXml" ds:itemID="{F829EA8D-42D2-435D-86F0-67BBDE29A914}">
   <ds:schemaRefs>
     <ds:schemaRef ds:uri="http://schemas.openxmlformats.org/officeDocument/2006/bibliography"/>
   </ds:schemaRefs>

</xml_diff>

<commit_message>
new version of final report made using the course handout old report abstract updated
</commit_message>
<xml_diff>
--- a/docs/Final_report.edited.docx
+++ b/docs/Final_report.edited.docx
@@ -858,7 +858,6 @@
           <w:szCs w:val="28"/>
         </w:rPr>
       </w:pPr>
-      <w:proofErr w:type="spellStart"/>
       <w:r>
         <w:rPr>
           <w:rFonts w:ascii="Times New Roman" w:hAnsi="Times New Roman" w:cs="Times New Roman"/>
@@ -881,16 +880,7 @@
           <w:sz w:val="28"/>
           <w:szCs w:val="28"/>
         </w:rPr>
-        <w:t>Tech</w:t>
-      </w:r>
-      <w:proofErr w:type="spellEnd"/>
-      <w:r>
-        <w:rPr>
-          <w:rFonts w:ascii="Times New Roman" w:hAnsi="Times New Roman" w:cs="Times New Roman"/>
-          <w:sz w:val="28"/>
-          <w:szCs w:val="28"/>
-        </w:rPr>
-        <w:t>. Software Systems</w:t>
+        <w:t>Tech. Software Systems</w:t>
       </w:r>
     </w:p>
     <w:p>
@@ -1670,21 +1660,7 @@
         <w:rPr>
           <w:rFonts w:ascii="Times New Roman" w:hAnsi="Times New Roman" w:cs="Times New Roman"/>
         </w:rPr>
-        <w:t xml:space="preserve"> </w:t>
-      </w:r>
-      <w:proofErr w:type="spellStart"/>
-      <w:r>
-        <w:rPr>
-          <w:rFonts w:ascii="Times New Roman" w:hAnsi="Times New Roman" w:cs="Times New Roman"/>
-        </w:rPr>
-        <w:t>Lov</w:t>
-      </w:r>
-      <w:proofErr w:type="spellEnd"/>
-      <w:r>
-        <w:rPr>
-          <w:rFonts w:ascii="Times New Roman" w:hAnsi="Times New Roman" w:cs="Times New Roman"/>
-        </w:rPr>
-        <w:t xml:space="preserve"> Kumar from BITS Pilani, for</w:t>
+        <w:t xml:space="preserve"> Lov Kumar from BITS Pilani, for</w:t>
       </w:r>
       <w:r>
         <w:rPr>
@@ -1764,19 +1740,11 @@
         </w:rPr>
         <w:t xml:space="preserve">Ms. </w:t>
       </w:r>
-      <w:proofErr w:type="spellStart"/>
-      <w:r>
-        <w:rPr>
-          <w:rFonts w:ascii="Times New Roman" w:hAnsi="Times New Roman" w:cs="Times New Roman"/>
-        </w:rPr>
-        <w:t>Dhvani</w:t>
-      </w:r>
-      <w:proofErr w:type="spellEnd"/>
-      <w:r>
-        <w:rPr>
-          <w:rFonts w:ascii="Times New Roman" w:hAnsi="Times New Roman" w:cs="Times New Roman"/>
-        </w:rPr>
-        <w:t xml:space="preserve"> Shah, a senior from BITS Pilani</w:t>
+      <w:r>
+        <w:rPr>
+          <w:rFonts w:ascii="Times New Roman" w:hAnsi="Times New Roman" w:cs="Times New Roman"/>
+        </w:rPr>
+        <w:t>Dhvani Shah, a senior from BITS Pilani</w:t>
       </w:r>
       <w:r>
         <w:rPr>
@@ -2027,192 +1995,108 @@
         <w:t>Organization</w:t>
       </w:r>
       <w:r>
-        <w:t>: Philips VitalHealth Pvt. Ltd., Mumbai</w:t>
-      </w:r>
-    </w:p>
-    <w:p>
-      <w:pPr>
-        <w:jc w:val="both"/>
-      </w:pPr>
-      <w:r>
         <w:rPr>
           <w:b/>
           <w:bCs/>
         </w:rPr>
-        <w:t xml:space="preserve">Duration: </w:t>
-      </w:r>
-      <w:r>
-        <w:t xml:space="preserve">Two months </w:t>
-      </w:r>
-      <w:r>
         <w:tab/>
       </w:r>
-    </w:p>
-    <w:p>
-      <w:pPr>
-        <w:jc w:val="both"/>
-      </w:pPr>
       <w:r>
         <w:rPr>
           <w:b/>
           <w:bCs/>
         </w:rPr>
-        <w:t xml:space="preserve">Date of Start: </w:t>
-      </w:r>
-      <w:r>
-        <w:t>10</w:t>
-      </w:r>
-      <w:r>
-        <w:rPr>
-          <w:vertAlign w:val="superscript"/>
-        </w:rPr>
-        <w:t>th</w:t>
-      </w:r>
-      <w:r>
-        <w:t xml:space="preserve"> February 2020</w:t>
-      </w:r>
-    </w:p>
-    <w:p>
-      <w:pPr>
-        <w:jc w:val="both"/>
-      </w:pPr>
+        <w:tab/>
+      </w:r>
       <w:r>
         <w:rPr>
           <w:b/>
           <w:bCs/>
         </w:rPr>
-        <w:t xml:space="preserve">Date of Submission: </w:t>
-      </w:r>
-      <w:r>
-        <w:t>31</w:t>
-      </w:r>
-      <w:r>
-        <w:rPr>
-          <w:vertAlign w:val="superscript"/>
-        </w:rPr>
-        <w:t>st</w:t>
-      </w:r>
-      <w:r>
-        <w:t xml:space="preserve"> April 2020 </w:t>
-      </w:r>
-    </w:p>
-    <w:p>
-      <w:pPr>
-        <w:jc w:val="both"/>
-      </w:pPr>
+        <w:tab/>
+      </w:r>
       <w:r>
         <w:rPr>
           <w:b/>
           <w:bCs/>
         </w:rPr>
-        <w:t>Title of the Project</w:t>
-      </w:r>
-      <w:r>
-        <w:t xml:space="preserve">: Quality of Care for Chronic Disease </w:t>
-      </w:r>
-      <w:r>
-        <w:t>M</w:t>
-      </w:r>
-      <w:r>
-        <w:t>anagement</w:t>
-      </w:r>
-    </w:p>
-    <w:p>
-      <w:pPr>
-        <w:jc w:val="both"/>
-      </w:pPr>
+        <w:tab/>
+      </w:r>
       <w:r>
         <w:rPr>
           <w:b/>
           <w:bCs/>
         </w:rPr>
-        <w:t xml:space="preserve">ID No.: </w:t>
-      </w:r>
-      <w:r>
-        <w:t>2018HT12597</w:t>
+        <w:tab/>
+      </w:r>
+      <w:r>
+        <w:rPr>
+          <w:b/>
+        </w:rPr>
+        <w:t>:</w:t>
+      </w:r>
+      <w:r>
+        <w:t xml:space="preserve"> Philips VitalHealth Pvt. Ltd., Mumbai</w:t>
       </w:r>
     </w:p>
     <w:p>
       <w:pPr>
         <w:jc w:val="both"/>
+      </w:pPr>
+      <w:r>
         <w:rPr>
           <w:b/>
           <w:bCs/>
         </w:rPr>
-      </w:pPr>
+        <w:t>Duration</w:t>
+      </w:r>
       <w:r>
         <w:rPr>
           <w:b/>
           <w:bCs/>
         </w:rPr>
-        <w:t xml:space="preserve">Name of Student: </w:t>
-      </w:r>
-      <w:r>
-        <w:t>Vaibhav Gaikwad</w:t>
-      </w:r>
-    </w:p>
-    <w:p>
-      <w:pPr>
-        <w:jc w:val="both"/>
-      </w:pPr>
+        <w:tab/>
+      </w:r>
       <w:r>
         <w:rPr>
           <w:b/>
           <w:bCs/>
         </w:rPr>
-        <w:t xml:space="preserve">Name of Supervisor: </w:t>
-      </w:r>
-      <w:r>
-        <w:t>Aris van Dijk</w:t>
-      </w:r>
-    </w:p>
-    <w:p>
-      <w:pPr>
-        <w:jc w:val="both"/>
-      </w:pPr>
+        <w:tab/>
+      </w:r>
       <w:r>
         <w:rPr>
           <w:b/>
           <w:bCs/>
         </w:rPr>
-        <w:t xml:space="preserve">Designation of Supervisor: </w:t>
-      </w:r>
-      <w:r>
-        <w:t>Senior Technical Architect</w:t>
-      </w:r>
-    </w:p>
-    <w:p>
-      <w:pPr>
-        <w:jc w:val="both"/>
+        <w:tab/>
+      </w:r>
+      <w:r>
         <w:rPr>
           <w:b/>
           <w:bCs/>
         </w:rPr>
-      </w:pPr>
+        <w:tab/>
+      </w:r>
       <w:r>
         <w:rPr>
           <w:b/>
           <w:bCs/>
         </w:rPr>
-        <w:t xml:space="preserve">Name of Additional Examiner: </w:t>
-      </w:r>
-      <w:r>
-        <w:t>Balvvant Singh Bisht</w:t>
-      </w:r>
-    </w:p>
-    <w:p>
-      <w:pPr>
-        <w:jc w:val="both"/>
-      </w:pPr>
+        <w:tab/>
+      </w:r>
       <w:r>
         <w:rPr>
           <w:b/>
           <w:bCs/>
         </w:rPr>
-        <w:t xml:space="preserve">Designation of Additional Examiner: </w:t>
-      </w:r>
-      <w:r>
-        <w:t>Software Leader / Architect</w:t>
+        <w:t xml:space="preserve">: </w:t>
+      </w:r>
+      <w:r>
+        <w:t xml:space="preserve">Two months </w:t>
+      </w:r>
+      <w:r>
+        <w:tab/>
       </w:r>
     </w:p>
     <w:p>
@@ -2224,68 +2108,705 @@
           <w:b/>
           <w:bCs/>
         </w:rPr>
-        <w:t>Name of Faculty mentor:</w:t>
-      </w:r>
-      <w:r>
-        <w:t xml:space="preserve">  </w:t>
-      </w:r>
-      <w:proofErr w:type="spellStart"/>
-      <w:r>
-        <w:t>Dr.</w:t>
-      </w:r>
-      <w:proofErr w:type="spellEnd"/>
-      <w:r>
-        <w:t xml:space="preserve"> </w:t>
-      </w:r>
-      <w:proofErr w:type="spellStart"/>
-      <w:r>
-        <w:t>Lov</w:t>
-      </w:r>
-      <w:proofErr w:type="spellEnd"/>
-      <w:r>
-        <w:t xml:space="preserve"> Kumar</w:t>
-      </w:r>
-    </w:p>
-    <w:p>
-      <w:pPr>
-        <w:jc w:val="both"/>
-      </w:pPr>
+        <w:t>Date of Start</w:t>
+      </w:r>
       <w:r>
         <w:rPr>
           <w:b/>
           <w:bCs/>
         </w:rPr>
-        <w:t xml:space="preserve">Key Words: </w:t>
-      </w:r>
-      <w:r>
-        <w:t xml:space="preserve">Healthcare </w:t>
-      </w:r>
-      <w:r>
-        <w:t>a</w:t>
-      </w:r>
-      <w:r>
-        <w:t>nalytics, K-means</w:t>
-      </w:r>
-      <w:r>
-        <w:t xml:space="preserve"> c</w:t>
-      </w:r>
-      <w:r>
-        <w:t xml:space="preserve">lustering, </w:t>
-      </w:r>
-      <w:r>
-        <w:t>Random Forest, Attribute selection, Quality of Care</w:t>
-      </w:r>
-    </w:p>
-    <w:p>
-      <w:pPr>
-        <w:jc w:val="both"/>
-      </w:pPr>
+        <w:tab/>
+      </w:r>
       <w:r>
         <w:rPr>
           <w:b/>
           <w:bCs/>
         </w:rPr>
-        <w:t xml:space="preserve">Project Areas: </w:t>
+        <w:tab/>
+      </w:r>
+      <w:r>
+        <w:rPr>
+          <w:b/>
+          <w:bCs/>
+        </w:rPr>
+        <w:tab/>
+      </w:r>
+      <w:r>
+        <w:rPr>
+          <w:b/>
+          <w:bCs/>
+        </w:rPr>
+        <w:tab/>
+      </w:r>
+      <w:r>
+        <w:rPr>
+          <w:b/>
+          <w:bCs/>
+        </w:rPr>
+        <w:tab/>
+      </w:r>
+      <w:r>
+        <w:rPr>
+          <w:b/>
+          <w:bCs/>
+        </w:rPr>
+        <w:t xml:space="preserve">: </w:t>
+      </w:r>
+      <w:r>
+        <w:t>10</w:t>
+      </w:r>
+      <w:r>
+        <w:rPr>
+          <w:vertAlign w:val="superscript"/>
+        </w:rPr>
+        <w:t>th</w:t>
+      </w:r>
+      <w:r>
+        <w:t xml:space="preserve"> February 2020</w:t>
+      </w:r>
+    </w:p>
+    <w:p>
+      <w:pPr>
+        <w:jc w:val="both"/>
+      </w:pPr>
+      <w:r>
+        <w:rPr>
+          <w:b/>
+          <w:bCs/>
+        </w:rPr>
+        <w:t>Date of Submission</w:t>
+      </w:r>
+      <w:r>
+        <w:rPr>
+          <w:b/>
+          <w:bCs/>
+        </w:rPr>
+        <w:tab/>
+      </w:r>
+      <w:r>
+        <w:rPr>
+          <w:b/>
+          <w:bCs/>
+        </w:rPr>
+        <w:tab/>
+      </w:r>
+      <w:r>
+        <w:rPr>
+          <w:b/>
+          <w:bCs/>
+        </w:rPr>
+        <w:tab/>
+      </w:r>
+      <w:r>
+        <w:rPr>
+          <w:b/>
+          <w:bCs/>
+        </w:rPr>
+        <w:tab/>
+      </w:r>
+      <w:r>
+        <w:rPr>
+          <w:b/>
+          <w:bCs/>
+        </w:rPr>
+        <w:t xml:space="preserve">: </w:t>
+      </w:r>
+      <w:r>
+        <w:t>31</w:t>
+      </w:r>
+      <w:r>
+        <w:rPr>
+          <w:vertAlign w:val="superscript"/>
+        </w:rPr>
+        <w:t>st</w:t>
+      </w:r>
+      <w:r>
+        <w:t xml:space="preserve"> April 2020 </w:t>
+      </w:r>
+    </w:p>
+    <w:p>
+      <w:pPr>
+        <w:jc w:val="both"/>
+      </w:pPr>
+      <w:r>
+        <w:rPr>
+          <w:b/>
+          <w:bCs/>
+        </w:rPr>
+        <w:t>Title of the Project</w:t>
+      </w:r>
+      <w:r>
+        <w:rPr>
+          <w:b/>
+          <w:bCs/>
+        </w:rPr>
+        <w:tab/>
+      </w:r>
+      <w:r>
+        <w:rPr>
+          <w:b/>
+          <w:bCs/>
+        </w:rPr>
+        <w:tab/>
+      </w:r>
+      <w:r>
+        <w:rPr>
+          <w:b/>
+          <w:bCs/>
+        </w:rPr>
+        <w:tab/>
+      </w:r>
+      <w:r>
+        <w:rPr>
+          <w:b/>
+          <w:bCs/>
+        </w:rPr>
+        <w:tab/>
+      </w:r>
+      <w:r>
+        <w:rPr>
+          <w:b/>
+        </w:rPr>
+        <w:t>:</w:t>
+      </w:r>
+      <w:r>
+        <w:t xml:space="preserve"> Quality of Care for Chronic Disease </w:t>
+      </w:r>
+      <w:r>
+        <w:t>M</w:t>
+      </w:r>
+      <w:r>
+        <w:t>anagement</w:t>
+      </w:r>
+    </w:p>
+    <w:p>
+      <w:pPr>
+        <w:jc w:val="both"/>
+      </w:pPr>
+      <w:r>
+        <w:rPr>
+          <w:b/>
+          <w:bCs/>
+        </w:rPr>
+        <w:t>ID No.</w:t>
+      </w:r>
+      <w:r>
+        <w:rPr>
+          <w:b/>
+          <w:bCs/>
+        </w:rPr>
+        <w:tab/>
+      </w:r>
+      <w:r>
+        <w:rPr>
+          <w:b/>
+          <w:bCs/>
+        </w:rPr>
+        <w:tab/>
+      </w:r>
+      <w:r>
+        <w:rPr>
+          <w:b/>
+          <w:bCs/>
+        </w:rPr>
+        <w:tab/>
+      </w:r>
+      <w:r>
+        <w:rPr>
+          <w:b/>
+          <w:bCs/>
+        </w:rPr>
+        <w:tab/>
+      </w:r>
+      <w:r>
+        <w:rPr>
+          <w:b/>
+          <w:bCs/>
+        </w:rPr>
+        <w:tab/>
+      </w:r>
+      <w:r>
+        <w:rPr>
+          <w:b/>
+          <w:bCs/>
+        </w:rPr>
+        <w:tab/>
+      </w:r>
+      <w:r>
+        <w:rPr>
+          <w:b/>
+          <w:bCs/>
+        </w:rPr>
+        <w:t xml:space="preserve">: </w:t>
+      </w:r>
+      <w:r>
+        <w:t>2018HT12597</w:t>
+      </w:r>
+    </w:p>
+    <w:p>
+      <w:pPr>
+        <w:jc w:val="both"/>
+        <w:rPr>
+          <w:b/>
+          <w:bCs/>
+        </w:rPr>
+      </w:pPr>
+      <w:r>
+        <w:rPr>
+          <w:b/>
+          <w:bCs/>
+        </w:rPr>
+        <w:t>Name of Student</w:t>
+      </w:r>
+      <w:r>
+        <w:rPr>
+          <w:b/>
+          <w:bCs/>
+        </w:rPr>
+        <w:tab/>
+      </w:r>
+      <w:r>
+        <w:rPr>
+          <w:b/>
+          <w:bCs/>
+        </w:rPr>
+        <w:tab/>
+      </w:r>
+      <w:r>
+        <w:rPr>
+          <w:b/>
+          <w:bCs/>
+        </w:rPr>
+        <w:tab/>
+      </w:r>
+      <w:r>
+        <w:rPr>
+          <w:b/>
+          <w:bCs/>
+        </w:rPr>
+        <w:tab/>
+      </w:r>
+      <w:r>
+        <w:rPr>
+          <w:b/>
+          <w:bCs/>
+        </w:rPr>
+        <w:t xml:space="preserve">: </w:t>
+      </w:r>
+      <w:r>
+        <w:t>Vaibhav Gaikwad</w:t>
+      </w:r>
+    </w:p>
+    <w:p>
+      <w:pPr>
+        <w:jc w:val="both"/>
+      </w:pPr>
+      <w:r>
+        <w:rPr>
+          <w:b/>
+          <w:bCs/>
+        </w:rPr>
+        <w:t>Name of Supervisor</w:t>
+      </w:r>
+      <w:r>
+        <w:rPr>
+          <w:b/>
+          <w:bCs/>
+        </w:rPr>
+        <w:tab/>
+      </w:r>
+      <w:r>
+        <w:rPr>
+          <w:b/>
+          <w:bCs/>
+        </w:rPr>
+        <w:tab/>
+      </w:r>
+      <w:r>
+        <w:rPr>
+          <w:b/>
+          <w:bCs/>
+        </w:rPr>
+        <w:tab/>
+      </w:r>
+      <w:r>
+        <w:rPr>
+          <w:b/>
+          <w:bCs/>
+        </w:rPr>
+        <w:tab/>
+      </w:r>
+      <w:r>
+        <w:rPr>
+          <w:b/>
+          <w:bCs/>
+        </w:rPr>
+        <w:t xml:space="preserve">: </w:t>
+      </w:r>
+      <w:r>
+        <w:t>Aris van Dijk</w:t>
+      </w:r>
+    </w:p>
+    <w:p>
+      <w:pPr>
+        <w:jc w:val="both"/>
+      </w:pPr>
+      <w:r>
+        <w:rPr>
+          <w:b/>
+          <w:bCs/>
+        </w:rPr>
+        <w:t>Designation of Supervisor</w:t>
+      </w:r>
+      <w:r>
+        <w:rPr>
+          <w:b/>
+          <w:bCs/>
+        </w:rPr>
+        <w:tab/>
+      </w:r>
+      <w:r>
+        <w:rPr>
+          <w:b/>
+          <w:bCs/>
+        </w:rPr>
+        <w:tab/>
+      </w:r>
+      <w:r>
+        <w:rPr>
+          <w:b/>
+          <w:bCs/>
+        </w:rPr>
+        <w:tab/>
+      </w:r>
+      <w:r>
+        <w:rPr>
+          <w:b/>
+          <w:bCs/>
+        </w:rPr>
+        <w:t xml:space="preserve">: </w:t>
+      </w:r>
+      <w:r>
+        <w:t>Senior Technical Architect</w:t>
+      </w:r>
+    </w:p>
+    <w:p>
+      <w:pPr>
+        <w:jc w:val="both"/>
+        <w:rPr>
+          <w:b/>
+          <w:bCs/>
+        </w:rPr>
+      </w:pPr>
+      <w:r>
+        <w:rPr>
+          <w:b/>
+          <w:bCs/>
+        </w:rPr>
+        <w:t>Name of Additional Examiner</w:t>
+      </w:r>
+      <w:r>
+        <w:rPr>
+          <w:b/>
+          <w:bCs/>
+        </w:rPr>
+        <w:tab/>
+      </w:r>
+      <w:r>
+        <w:rPr>
+          <w:b/>
+          <w:bCs/>
+        </w:rPr>
+        <w:tab/>
+      </w:r>
+      <w:r>
+        <w:rPr>
+          <w:b/>
+          <w:bCs/>
+        </w:rPr>
+        <w:t xml:space="preserve">: </w:t>
+      </w:r>
+      <w:r>
+        <w:t>Balvvant Singh Bisht</w:t>
+      </w:r>
+    </w:p>
+    <w:p>
+      <w:pPr>
+        <w:jc w:val="both"/>
+      </w:pPr>
+      <w:r>
+        <w:rPr>
+          <w:b/>
+          <w:bCs/>
+        </w:rPr>
+        <w:t>Designation of Additional Examiner</w:t>
+      </w:r>
+      <w:r>
+        <w:rPr>
+          <w:b/>
+          <w:bCs/>
+        </w:rPr>
+        <w:tab/>
+      </w:r>
+      <w:r>
+        <w:rPr>
+          <w:b/>
+          <w:bCs/>
+        </w:rPr>
+        <w:t xml:space="preserve">: </w:t>
+      </w:r>
+      <w:r>
+        <w:t>Software Leader / Architect</w:t>
+      </w:r>
+    </w:p>
+    <w:p>
+      <w:pPr>
+        <w:jc w:val="both"/>
+      </w:pPr>
+      <w:r>
+        <w:rPr>
+          <w:b/>
+          <w:bCs/>
+        </w:rPr>
+        <w:t>Name of Faculty mentor</w:t>
+      </w:r>
+      <w:r>
+        <w:rPr>
+          <w:b/>
+          <w:bCs/>
+        </w:rPr>
+        <w:tab/>
+      </w:r>
+      <w:r>
+        <w:rPr>
+          <w:b/>
+          <w:bCs/>
+        </w:rPr>
+        <w:tab/>
+      </w:r>
+      <w:r>
+        <w:rPr>
+          <w:b/>
+          <w:bCs/>
+        </w:rPr>
+        <w:tab/>
+      </w:r>
+      <w:r>
+        <w:rPr>
+          <w:b/>
+          <w:bCs/>
+        </w:rPr>
+        <w:t>:</w:t>
+      </w:r>
+      <w:r>
+        <w:t xml:space="preserve"> </w:t>
+      </w:r>
+      <w:proofErr w:type="spellStart"/>
+      <w:r>
+        <w:t>Dr.</w:t>
+      </w:r>
+      <w:proofErr w:type="spellEnd"/>
+      <w:r>
+        <w:t xml:space="preserve"> Lov Kumar</w:t>
+      </w:r>
+    </w:p>
+    <w:tbl>
+      <w:tblPr>
+        <w:tblStyle w:val="TableGrid"/>
+        <w:tblpPr w:leftFromText="180" w:rightFromText="180" w:vertAnchor="text" w:horzAnchor="margin" w:tblpXSpec="right" w:tblpY="-119"/>
+        <w:tblW w:w="0" w:type="auto"/>
+        <w:tblBorders>
+          <w:top w:val="none" w:sz="0" w:space="0" w:color="auto"/>
+          <w:left w:val="none" w:sz="0" w:space="0" w:color="auto"/>
+          <w:bottom w:val="none" w:sz="0" w:space="0" w:color="auto"/>
+          <w:right w:val="none" w:sz="0" w:space="0" w:color="auto"/>
+          <w:insideH w:val="none" w:sz="0" w:space="0" w:color="auto"/>
+          <w:insideV w:val="none" w:sz="0" w:space="0" w:color="auto"/>
+        </w:tblBorders>
+        <w:tblLook w:val="04A0" w:firstRow="1" w:lastRow="0" w:firstColumn="1" w:lastColumn="0" w:noHBand="0" w:noVBand="1"/>
+      </w:tblPr>
+      <w:tblGrid>
+        <w:gridCol w:w="5183"/>
+      </w:tblGrid>
+      <w:tr>
+        <w:trPr>
+          <w:trHeight w:val="993"/>
+        </w:trPr>
+        <w:tc>
+          <w:tcPr>
+            <w:tcW w:w="5183" w:type="dxa"/>
+          </w:tcPr>
+          <w:p>
+            <w:r>
+              <w:rPr>
+                <w:b/>
+              </w:rPr>
+              <w:t xml:space="preserve"> </w:t>
+            </w:r>
+            <w:r>
+              <w:rPr>
+                <w:b/>
+              </w:rPr>
+              <w:t>:</w:t>
+            </w:r>
+            <w:r>
+              <w:rPr>
+                <w:b/>
+              </w:rPr>
+              <w:t xml:space="preserve"> </w:t>
+            </w:r>
+            <w:r>
+              <w:t>A</w:t>
+            </w:r>
+            <w:r>
+              <w:t>nalytics, K-means</w:t>
+            </w:r>
+            <w:r>
+              <w:t xml:space="preserve"> c</w:t>
+            </w:r>
+            <w:r>
+              <w:t xml:space="preserve">lustering, </w:t>
+            </w:r>
+            <w:r>
+              <w:t>Random Forest, Attribute selection, Quality of Care</w:t>
+            </w:r>
+          </w:p>
+          <w:p>
+            <w:pPr>
+              <w:jc w:val="both"/>
+            </w:pPr>
+          </w:p>
+        </w:tc>
+      </w:tr>
+    </w:tbl>
+    <w:p>
+      <w:pPr>
+        <w:spacing w:line="240" w:lineRule="auto"/>
+        <w:jc w:val="both"/>
+      </w:pPr>
+      <w:r>
+        <w:rPr>
+          <w:b/>
+          <w:bCs/>
+        </w:rPr>
+        <w:t>Key Words</w:t>
+      </w:r>
+      <w:r>
+        <w:rPr>
+          <w:b/>
+          <w:bCs/>
+        </w:rPr>
+        <w:tab/>
+      </w:r>
+      <w:r>
+        <w:rPr>
+          <w:b/>
+          <w:bCs/>
+        </w:rPr>
+        <w:tab/>
+      </w:r>
+      <w:r>
+        <w:rPr>
+          <w:b/>
+          <w:bCs/>
+        </w:rPr>
+        <w:tab/>
+      </w:r>
+      <w:r>
+        <w:rPr>
+          <w:b/>
+          <w:bCs/>
+        </w:rPr>
+        <w:tab/>
+      </w:r>
+      <w:r>
+        <w:rPr>
+          <w:b/>
+          <w:bCs/>
+        </w:rPr>
+        <w:tab/>
+      </w:r>
+      <w:r>
+        <w:rPr>
+          <w:b/>
+          <w:bCs/>
+        </w:rPr>
+        <w:t xml:space="preserve"> </w:t>
+      </w:r>
+    </w:p>
+    <w:p>
+      <w:pPr>
+        <w:spacing w:line="240" w:lineRule="auto"/>
+        <w:jc w:val="both"/>
+        <w:rPr>
+          <w:b/>
+          <w:bCs/>
+        </w:rPr>
+      </w:pPr>
+    </w:p>
+    <w:p>
+      <w:pPr>
+        <w:spacing w:line="240" w:lineRule="auto"/>
+        <w:jc w:val="both"/>
+        <w:rPr>
+          <w:b/>
+          <w:bCs/>
+        </w:rPr>
+      </w:pPr>
+    </w:p>
+    <w:p>
+      <w:pPr>
+        <w:spacing w:line="240" w:lineRule="auto"/>
+        <w:jc w:val="both"/>
+      </w:pPr>
+      <w:r>
+        <w:rPr>
+          <w:b/>
+          <w:bCs/>
+        </w:rPr>
+        <w:t>Project Areas</w:t>
+      </w:r>
+      <w:r>
+        <w:rPr>
+          <w:b/>
+          <w:bCs/>
+        </w:rPr>
+        <w:tab/>
+      </w:r>
+      <w:r>
+        <w:rPr>
+          <w:b/>
+          <w:bCs/>
+        </w:rPr>
+        <w:tab/>
+      </w:r>
+      <w:r>
+        <w:rPr>
+          <w:b/>
+          <w:bCs/>
+        </w:rPr>
+        <w:tab/>
+      </w:r>
+      <w:r>
+        <w:rPr>
+          <w:b/>
+          <w:bCs/>
+        </w:rPr>
+        <w:tab/>
+      </w:r>
+      <w:r>
+        <w:rPr>
+          <w:b/>
+          <w:bCs/>
+        </w:rPr>
+        <w:tab/>
+      </w:r>
+      <w:r>
+        <w:rPr>
+          <w:b/>
+          <w:bCs/>
+        </w:rPr>
+        <w:t xml:space="preserve">: </w:t>
       </w:r>
       <w:r>
         <w:t>Data Mining, Machine Learning</w:t>
@@ -2346,7 +2867,7 @@
           <w:color w:val="000000"/>
           <w:szCs w:val="24"/>
         </w:rPr>
-        <w:t xml:space="preserve">In the </w:t>
+        <w:t>In the health-care domain Quality of Care</w:t>
       </w:r>
       <w:r>
         <w:rPr>
@@ -2354,7 +2875,7 @@
           <w:color w:val="000000"/>
           <w:szCs w:val="24"/>
         </w:rPr>
-        <w:t>h</w:t>
+        <w:t xml:space="preserve"> (QoC)</w:t>
       </w:r>
       <w:r>
         <w:rPr>
@@ -2362,7 +2883,7 @@
           <w:color w:val="000000"/>
           <w:szCs w:val="24"/>
         </w:rPr>
-        <w:t>ealth</w:t>
+        <w:t xml:space="preserve"> signifies the effectiveness of the disease management software solution.</w:t>
       </w:r>
       <w:r>
         <w:rPr>
@@ -2370,7 +2891,7 @@
           <w:color w:val="000000"/>
           <w:szCs w:val="24"/>
         </w:rPr>
-        <w:t>-</w:t>
+        <w:t xml:space="preserve"> </w:t>
       </w:r>
       <w:r>
         <w:rPr>
@@ -2378,7 +2899,7 @@
           <w:color w:val="000000"/>
           <w:szCs w:val="24"/>
         </w:rPr>
-        <w:t>c</w:t>
+        <w:t>This paper illustrates the approach to learn about the QoC for the diabetic population. The research utilizes ideas from D</w:t>
       </w:r>
       <w:r>
         <w:rPr>
@@ -2386,7 +2907,7 @@
           <w:color w:val="000000"/>
           <w:szCs w:val="24"/>
         </w:rPr>
-        <w:t xml:space="preserve">are domain </w:t>
+        <w:t>ata Mining and Machine Learning in</w:t>
       </w:r>
       <w:r>
         <w:rPr>
@@ -2394,7 +2915,7 @@
           <w:color w:val="000000"/>
           <w:szCs w:val="24"/>
         </w:rPr>
-        <w:t xml:space="preserve">Quality of Care </w:t>
+        <w:t xml:space="preserve"> </w:t>
       </w:r>
       <w:r>
         <w:rPr>
@@ -2402,7 +2923,7 @@
           <w:color w:val="000000"/>
           <w:szCs w:val="24"/>
         </w:rPr>
-        <w:t>signifies the</w:t>
+        <w:t>i</w:t>
       </w:r>
       <w:r>
         <w:rPr>
@@ -2410,7 +2931,7 @@
           <w:color w:val="000000"/>
           <w:szCs w:val="24"/>
         </w:rPr>
-        <w:t xml:space="preserve"> effectiveness of the disease management software solution.</w:t>
+        <w:t>dentification of data attributes that have significance</w:t>
       </w:r>
       <w:r>
         <w:rPr>
@@ -2418,7 +2939,7 @@
           <w:color w:val="000000"/>
           <w:szCs w:val="24"/>
         </w:rPr>
-        <w:t xml:space="preserve"> </w:t>
+        <w:t xml:space="preserve">. The optimization using Random forest over </w:t>
       </w:r>
       <w:r>
         <w:rPr>
@@ -2426,7 +2947,7 @@
           <w:color w:val="000000"/>
           <w:szCs w:val="24"/>
         </w:rPr>
-        <w:t>T</w:t>
+        <w:t xml:space="preserve">Silhouette method </w:t>
       </w:r>
       <w:r>
         <w:rPr>
@@ -2434,7 +2955,7 @@
           <w:color w:val="000000"/>
           <w:szCs w:val="24"/>
         </w:rPr>
-        <w:t>hree terms "Quality of Care" denotes an idea</w:t>
+        <w:t>is discussed</w:t>
       </w:r>
       <w:r>
         <w:rPr>
@@ -2442,7 +2963,7 @@
           <w:color w:val="000000"/>
           <w:szCs w:val="24"/>
         </w:rPr>
-        <w:t>, hence considered as one term</w:t>
+        <w:t>.</w:t>
       </w:r>
       <w:r>
         <w:rPr>
@@ -2450,7 +2971,7 @@
           <w:color w:val="000000"/>
           <w:szCs w:val="24"/>
         </w:rPr>
-        <w:t xml:space="preserve"> in this document</w:t>
+        <w:t xml:space="preserve"> It highlights that the risk groups are not well-separated and default clustering does not work. </w:t>
       </w:r>
       <w:r>
         <w:rPr>
@@ -2458,7 +2979,7 @@
           <w:color w:val="000000"/>
           <w:szCs w:val="24"/>
         </w:rPr>
-        <w:t>.</w:t>
+        <w:t>The K-means method</w:t>
       </w:r>
       <w:r>
         <w:rPr>
@@ -2466,7 +2987,7 @@
           <w:color w:val="000000"/>
           <w:szCs w:val="24"/>
         </w:rPr>
-        <w:t xml:space="preserve"> The information about </w:t>
+        <w:t xml:space="preserve"> adoption in unique way</w:t>
       </w:r>
       <w:r>
         <w:rPr>
@@ -2474,7 +2995,7 @@
           <w:color w:val="000000"/>
           <w:szCs w:val="24"/>
         </w:rPr>
-        <w:t>QoC</w:t>
+        <w:t xml:space="preserve"> helped to extract patterns from the data</w:t>
       </w:r>
       <w:r>
         <w:rPr>
@@ -2482,7 +3003,7 @@
           <w:color w:val="000000"/>
           <w:szCs w:val="24"/>
         </w:rPr>
-        <w:t xml:space="preserve"> has a critical business value. This paper illustrates the approach to learn about the </w:t>
+        <w:t xml:space="preserve"> for </w:t>
       </w:r>
       <w:r>
         <w:rPr>
@@ -2490,7 +3011,7 @@
           <w:color w:val="000000"/>
           <w:szCs w:val="24"/>
         </w:rPr>
-        <w:t>QoC</w:t>
+        <w:t xml:space="preserve">risk-based group identification. The identification of high-risk patients has a significant value in Diabetes applications because these patients </w:t>
       </w:r>
       <w:r>
         <w:rPr>
@@ -2498,7 +3019,7 @@
           <w:color w:val="000000"/>
           <w:szCs w:val="24"/>
         </w:rPr>
-        <w:t xml:space="preserve"> for the </w:t>
+        <w:t>need critical care at all times</w:t>
       </w:r>
       <w:r>
         <w:rPr>
@@ -2506,575 +3027,7 @@
           <w:color w:val="000000"/>
           <w:szCs w:val="24"/>
         </w:rPr>
-        <w:t>d</w:t>
-      </w:r>
-      <w:r>
-        <w:rPr>
-          <w:rFonts w:cs="Times New Roman"/>
-          <w:color w:val="000000"/>
-          <w:szCs w:val="24"/>
-        </w:rPr>
-        <w:t>iabetic population</w:t>
-      </w:r>
-      <w:r>
-        <w:rPr>
-          <w:rFonts w:cs="Times New Roman"/>
-          <w:color w:val="000000"/>
-          <w:szCs w:val="24"/>
-        </w:rPr>
-        <w:t xml:space="preserve">. The </w:t>
-      </w:r>
-      <w:r>
-        <w:rPr>
-          <w:rFonts w:cs="Times New Roman"/>
-          <w:color w:val="000000"/>
-          <w:szCs w:val="24"/>
-        </w:rPr>
-        <w:t xml:space="preserve">research </w:t>
-      </w:r>
-      <w:r>
-        <w:rPr>
-          <w:rFonts w:cs="Times New Roman"/>
-          <w:color w:val="000000"/>
-          <w:szCs w:val="24"/>
-        </w:rPr>
-        <w:t>utilizes</w:t>
-      </w:r>
-      <w:r>
-        <w:rPr>
-          <w:rFonts w:cs="Times New Roman"/>
-          <w:color w:val="000000"/>
-          <w:szCs w:val="24"/>
-        </w:rPr>
-        <w:t xml:space="preserve"> ideas</w:t>
-      </w:r>
-      <w:r>
-        <w:rPr>
-          <w:rFonts w:cs="Times New Roman"/>
-          <w:color w:val="000000"/>
-          <w:szCs w:val="24"/>
-        </w:rPr>
-        <w:t xml:space="preserve"> from Data Mining and Machine Learning.</w:t>
-      </w:r>
-      <w:r>
-        <w:rPr>
-          <w:rFonts w:cs="Times New Roman"/>
-          <w:color w:val="000000"/>
-          <w:szCs w:val="24"/>
-        </w:rPr>
-        <w:t xml:space="preserve"> </w:t>
-      </w:r>
-      <w:r>
-        <w:rPr>
-          <w:rFonts w:cs="Times New Roman"/>
-          <w:color w:val="000000"/>
-          <w:szCs w:val="24"/>
-        </w:rPr>
-        <w:t xml:space="preserve">Identification of data attributes that have significance are derived from Silhouette method and further optimisation is done using Random forest. </w:t>
-      </w:r>
-      <w:r>
-        <w:rPr>
-          <w:rFonts w:cs="Times New Roman"/>
-          <w:color w:val="000000"/>
-          <w:szCs w:val="24"/>
-        </w:rPr>
-        <w:t>The</w:t>
-      </w:r>
-      <w:r>
-        <w:rPr>
-          <w:rFonts w:cs="Times New Roman"/>
-          <w:color w:val="000000"/>
-          <w:szCs w:val="24"/>
-        </w:rPr>
-        <w:t xml:space="preserve"> </w:t>
-      </w:r>
-      <w:r>
-        <w:rPr>
-          <w:rFonts w:cs="Times New Roman"/>
-          <w:color w:val="000000"/>
-          <w:szCs w:val="24"/>
-        </w:rPr>
-        <w:t>K-means</w:t>
-      </w:r>
-      <w:r>
-        <w:rPr>
-          <w:rFonts w:cs="Times New Roman"/>
-          <w:color w:val="000000"/>
-          <w:szCs w:val="24"/>
-        </w:rPr>
-        <w:t xml:space="preserve"> </w:t>
-      </w:r>
-      <w:r>
-        <w:rPr>
-          <w:rFonts w:cs="Times New Roman"/>
-          <w:color w:val="000000"/>
-          <w:szCs w:val="24"/>
-        </w:rPr>
-        <w:t xml:space="preserve">method </w:t>
-      </w:r>
-      <w:r>
-        <w:rPr>
-          <w:rFonts w:cs="Times New Roman"/>
-          <w:color w:val="000000"/>
-          <w:szCs w:val="24"/>
-        </w:rPr>
-        <w:t>helpe</w:t>
-      </w:r>
-      <w:r>
-        <w:rPr>
-          <w:rFonts w:cs="Times New Roman"/>
-          <w:color w:val="000000"/>
-          <w:szCs w:val="24"/>
-        </w:rPr>
-        <w:t>d</w:t>
-      </w:r>
-      <w:r>
-        <w:rPr>
-          <w:rFonts w:cs="Times New Roman"/>
-          <w:color w:val="000000"/>
-          <w:szCs w:val="24"/>
-        </w:rPr>
-        <w:t xml:space="preserve"> to extract patterns </w:t>
-      </w:r>
-      <w:r>
-        <w:rPr>
-          <w:rFonts w:cs="Times New Roman"/>
-          <w:color w:val="000000"/>
-          <w:szCs w:val="24"/>
-        </w:rPr>
-        <w:t>from</w:t>
-      </w:r>
-      <w:r>
-        <w:rPr>
-          <w:rFonts w:cs="Times New Roman"/>
-          <w:color w:val="000000"/>
-          <w:szCs w:val="24"/>
-        </w:rPr>
-        <w:t xml:space="preserve"> the data</w:t>
-      </w:r>
-      <w:r>
-        <w:rPr>
-          <w:rFonts w:cs="Times New Roman"/>
-          <w:color w:val="000000"/>
-          <w:szCs w:val="24"/>
-        </w:rPr>
-        <w:t>.</w:t>
-      </w:r>
-      <w:r>
-        <w:rPr>
-          <w:rFonts w:cs="Times New Roman"/>
-          <w:color w:val="000000"/>
-          <w:szCs w:val="24"/>
-        </w:rPr>
-        <w:t xml:space="preserve"> </w:t>
-      </w:r>
-      <w:r>
-        <w:rPr>
-          <w:rFonts w:cs="Times New Roman"/>
-          <w:color w:val="000000"/>
-          <w:szCs w:val="24"/>
-        </w:rPr>
-        <w:t>These patterns helped the</w:t>
-      </w:r>
-      <w:r>
-        <w:rPr>
-          <w:rFonts w:cs="Times New Roman"/>
-          <w:color w:val="000000"/>
-          <w:szCs w:val="24"/>
-        </w:rPr>
-        <w:t xml:space="preserve"> core idea of risk-based group identification</w:t>
-      </w:r>
-      <w:r>
-        <w:rPr>
-          <w:rFonts w:cs="Times New Roman"/>
-          <w:color w:val="000000"/>
-          <w:szCs w:val="24"/>
-        </w:rPr>
-        <w:t>. T</w:t>
-      </w:r>
-      <w:r>
-        <w:rPr>
-          <w:rFonts w:cs="Times New Roman"/>
-          <w:color w:val="000000"/>
-          <w:szCs w:val="24"/>
-        </w:rPr>
-        <w:t>he</w:t>
-      </w:r>
-      <w:r>
-        <w:rPr>
-          <w:rFonts w:cs="Times New Roman"/>
-          <w:color w:val="000000"/>
-          <w:szCs w:val="24"/>
-        </w:rPr>
-        <w:t xml:space="preserve"> </w:t>
-      </w:r>
-      <w:r>
-        <w:rPr>
-          <w:rFonts w:cs="Times New Roman"/>
-          <w:color w:val="000000"/>
-          <w:szCs w:val="24"/>
-        </w:rPr>
-        <w:t>identification</w:t>
-      </w:r>
-      <w:r>
-        <w:rPr>
-          <w:rFonts w:cs="Times New Roman"/>
-          <w:color w:val="000000"/>
-          <w:szCs w:val="24"/>
-        </w:rPr>
-        <w:t xml:space="preserve"> of</w:t>
-      </w:r>
-      <w:r>
-        <w:rPr>
-          <w:rFonts w:cs="Times New Roman"/>
-          <w:color w:val="000000"/>
-          <w:szCs w:val="24"/>
-        </w:rPr>
-        <w:t xml:space="preserve"> high-risk</w:t>
-      </w:r>
-      <w:r>
-        <w:rPr>
-          <w:rFonts w:cs="Times New Roman"/>
-          <w:color w:val="000000"/>
-          <w:szCs w:val="24"/>
-        </w:rPr>
-        <w:t xml:space="preserve"> </w:t>
-      </w:r>
-      <w:r>
-        <w:rPr>
-          <w:rFonts w:cs="Times New Roman"/>
-          <w:color w:val="000000"/>
-          <w:szCs w:val="24"/>
-        </w:rPr>
-        <w:t>patients</w:t>
-      </w:r>
-      <w:r>
-        <w:rPr>
-          <w:rFonts w:cs="Times New Roman"/>
-          <w:color w:val="000000"/>
-          <w:szCs w:val="24"/>
-        </w:rPr>
-        <w:t xml:space="preserve"> </w:t>
-      </w:r>
-      <w:r>
-        <w:rPr>
-          <w:rFonts w:cs="Times New Roman"/>
-          <w:color w:val="000000"/>
-          <w:szCs w:val="24"/>
-        </w:rPr>
-        <w:t xml:space="preserve">has a </w:t>
-      </w:r>
-      <w:r>
-        <w:rPr>
-          <w:rFonts w:cs="Times New Roman"/>
-          <w:color w:val="000000"/>
-          <w:szCs w:val="24"/>
-        </w:rPr>
-        <w:t>significant</w:t>
-      </w:r>
-      <w:r>
-        <w:rPr>
-          <w:rFonts w:cs="Times New Roman"/>
-          <w:color w:val="000000"/>
-          <w:szCs w:val="24"/>
-        </w:rPr>
-        <w:t xml:space="preserve"> value in </w:t>
-      </w:r>
-      <w:r>
-        <w:rPr>
-          <w:rFonts w:cs="Times New Roman"/>
-          <w:color w:val="000000"/>
-          <w:szCs w:val="24"/>
-        </w:rPr>
-        <w:t>Diabetes applications</w:t>
-      </w:r>
-      <w:r>
-        <w:rPr>
-          <w:rFonts w:cs="Times New Roman"/>
-          <w:color w:val="000000"/>
-          <w:szCs w:val="24"/>
-        </w:rPr>
-        <w:t xml:space="preserve"> because</w:t>
-      </w:r>
-      <w:r>
-        <w:rPr>
-          <w:rFonts w:cs="Times New Roman"/>
-          <w:color w:val="000000"/>
-          <w:szCs w:val="24"/>
-        </w:rPr>
-        <w:t xml:space="preserve"> these patients need critical care at all times.</w:t>
-      </w:r>
-      <w:r>
-        <w:rPr>
-          <w:rFonts w:cs="Times New Roman"/>
-          <w:color w:val="000000"/>
-          <w:szCs w:val="24"/>
-        </w:rPr>
-        <w:t xml:space="preserve"> K-means clustering</w:t>
-      </w:r>
-      <w:r>
-        <w:rPr>
-          <w:rFonts w:cs="Times New Roman"/>
-          <w:color w:val="000000"/>
-          <w:szCs w:val="24"/>
-        </w:rPr>
-        <w:t xml:space="preserve"> </w:t>
-      </w:r>
-      <w:r>
-        <w:rPr>
-          <w:rFonts w:cs="Times New Roman"/>
-          <w:color w:val="000000"/>
-          <w:szCs w:val="24"/>
-        </w:rPr>
-        <w:t>was</w:t>
-      </w:r>
-      <w:r>
-        <w:rPr>
-          <w:rFonts w:cs="Times New Roman"/>
-          <w:color w:val="000000"/>
-          <w:szCs w:val="24"/>
-        </w:rPr>
-        <w:t xml:space="preserve"> </w:t>
-      </w:r>
-      <w:r>
-        <w:rPr>
-          <w:rFonts w:cs="Times New Roman"/>
-          <w:color w:val="000000"/>
-          <w:szCs w:val="24"/>
-        </w:rPr>
-        <w:t>evaluated</w:t>
-      </w:r>
-      <w:r>
-        <w:rPr>
-          <w:rFonts w:cs="Times New Roman"/>
-          <w:color w:val="000000"/>
-          <w:szCs w:val="24"/>
-        </w:rPr>
-        <w:t xml:space="preserve"> in a unique way to </w:t>
-      </w:r>
-      <w:r>
-        <w:rPr>
-          <w:rFonts w:cs="Times New Roman"/>
-          <w:color w:val="000000"/>
-          <w:szCs w:val="24"/>
-        </w:rPr>
-        <w:t>search</w:t>
-      </w:r>
-      <w:r>
-        <w:rPr>
-          <w:rFonts w:cs="Times New Roman"/>
-          <w:color w:val="000000"/>
-          <w:szCs w:val="24"/>
-        </w:rPr>
-        <w:t xml:space="preserve"> for</w:t>
-      </w:r>
-      <w:r>
-        <w:rPr>
-          <w:rFonts w:cs="Times New Roman"/>
-          <w:color w:val="000000"/>
-          <w:szCs w:val="24"/>
-        </w:rPr>
-        <w:t xml:space="preserve"> risk-based groups </w:t>
-      </w:r>
-      <w:r>
-        <w:rPr>
-          <w:rFonts w:cs="Times New Roman"/>
-          <w:color w:val="000000"/>
-          <w:szCs w:val="24"/>
-        </w:rPr>
-        <w:t>from the</w:t>
-      </w:r>
-      <w:r>
-        <w:rPr>
-          <w:rFonts w:cs="Times New Roman"/>
-          <w:color w:val="000000"/>
-          <w:szCs w:val="24"/>
-        </w:rPr>
-        <w:t xml:space="preserve"> data of diabetic patients.</w:t>
-      </w:r>
-      <w:r>
-        <w:rPr>
-          <w:rFonts w:cs="Times New Roman"/>
-          <w:color w:val="000000"/>
-          <w:szCs w:val="24"/>
-        </w:rPr>
-        <w:t xml:space="preserve"> </w:t>
-      </w:r>
-      <w:r>
-        <w:rPr>
-          <w:rFonts w:cs="Times New Roman"/>
-          <w:color w:val="000000"/>
-          <w:szCs w:val="24"/>
-        </w:rPr>
-        <w:t>QoC</w:t>
-      </w:r>
-      <w:r>
-        <w:rPr>
-          <w:rFonts w:cs="Times New Roman"/>
-          <w:color w:val="000000"/>
-          <w:szCs w:val="24"/>
-        </w:rPr>
-        <w:t xml:space="preserve"> depends mainly on the health management of high-risk patients.</w:t>
-      </w:r>
-      <w:r>
-        <w:rPr>
-          <w:rFonts w:cs="Times New Roman"/>
-          <w:color w:val="000000"/>
-          <w:szCs w:val="24"/>
-        </w:rPr>
-        <w:t xml:space="preserve"> The result of this study </w:t>
-      </w:r>
-      <w:r>
-        <w:rPr>
-          <w:rFonts w:cs="Times New Roman"/>
-          <w:color w:val="000000"/>
-          <w:szCs w:val="24"/>
-        </w:rPr>
-        <w:t>propose</w:t>
-      </w:r>
-      <w:r>
-        <w:rPr>
-          <w:rFonts w:cs="Times New Roman"/>
-          <w:color w:val="000000"/>
-          <w:szCs w:val="24"/>
-        </w:rPr>
-        <w:t>s</w:t>
-      </w:r>
-      <w:r>
-        <w:rPr>
-          <w:rFonts w:cs="Times New Roman"/>
-          <w:color w:val="000000"/>
-          <w:szCs w:val="24"/>
-        </w:rPr>
-        <w:t xml:space="preserve"> a method for learning about the </w:t>
-      </w:r>
-      <w:r>
-        <w:rPr>
-          <w:rFonts w:cs="Times New Roman"/>
-          <w:color w:val="000000"/>
-          <w:szCs w:val="24"/>
-        </w:rPr>
-        <w:t>QoC</w:t>
-      </w:r>
-      <w:r>
-        <w:rPr>
-          <w:rFonts w:cs="Times New Roman"/>
-          <w:color w:val="000000"/>
-          <w:szCs w:val="24"/>
-        </w:rPr>
-        <w:t xml:space="preserve"> based clustering</w:t>
-      </w:r>
-      <w:r>
-        <w:rPr>
-          <w:rFonts w:cs="Times New Roman"/>
-          <w:color w:val="000000"/>
-          <w:szCs w:val="24"/>
-        </w:rPr>
-        <w:t xml:space="preserve"> of data</w:t>
-      </w:r>
-      <w:r>
-        <w:rPr>
-          <w:rFonts w:cs="Times New Roman"/>
-          <w:color w:val="000000"/>
-          <w:szCs w:val="24"/>
-        </w:rPr>
-        <w:t xml:space="preserve"> and identification of the risk-based patient group</w:t>
-      </w:r>
-      <w:r>
-        <w:rPr>
-          <w:rFonts w:cs="Times New Roman"/>
-          <w:color w:val="000000"/>
-          <w:szCs w:val="24"/>
-        </w:rPr>
-        <w:t>s</w:t>
-      </w:r>
-      <w:r>
-        <w:rPr>
-          <w:rFonts w:cs="Times New Roman"/>
-          <w:color w:val="000000"/>
-          <w:szCs w:val="24"/>
-        </w:rPr>
-        <w:t>.</w:t>
-      </w:r>
-      <w:r>
-        <w:rPr>
-          <w:rFonts w:cs="Times New Roman"/>
-          <w:color w:val="000000"/>
-          <w:szCs w:val="24"/>
-        </w:rPr>
-        <w:t xml:space="preserve"> The idea is useful for the improvement of the healthcare protocol.</w:t>
-      </w:r>
-      <w:r>
-        <w:rPr>
-          <w:rFonts w:cs="Times New Roman"/>
-          <w:color w:val="000000"/>
-          <w:szCs w:val="24"/>
-        </w:rPr>
-        <w:t xml:space="preserve"> The study </w:t>
-      </w:r>
-      <w:r>
-        <w:rPr>
-          <w:rFonts w:cs="Times New Roman"/>
-          <w:color w:val="000000"/>
-          <w:szCs w:val="24"/>
-        </w:rPr>
-        <w:t>opens</w:t>
-      </w:r>
-      <w:r>
-        <w:rPr>
-          <w:rFonts w:cs="Times New Roman"/>
-          <w:color w:val="000000"/>
-          <w:szCs w:val="24"/>
-        </w:rPr>
-        <w:t xml:space="preserve"> new</w:t>
-      </w:r>
-      <w:r>
-        <w:rPr>
-          <w:rFonts w:cs="Times New Roman"/>
-          <w:color w:val="000000"/>
-          <w:szCs w:val="24"/>
-        </w:rPr>
-        <w:t xml:space="preserve"> avenues for research on </w:t>
-      </w:r>
-      <w:r>
-        <w:rPr>
-          <w:rFonts w:cs="Times New Roman"/>
-          <w:color w:val="000000"/>
-          <w:szCs w:val="24"/>
-        </w:rPr>
-        <w:t>methods</w:t>
-      </w:r>
-      <w:r>
-        <w:rPr>
-          <w:rFonts w:cs="Times New Roman"/>
-          <w:color w:val="000000"/>
-          <w:szCs w:val="24"/>
-        </w:rPr>
-        <w:t xml:space="preserve"> for </w:t>
-      </w:r>
-      <w:r>
-        <w:rPr>
-          <w:rFonts w:cs="Times New Roman"/>
-          <w:color w:val="000000"/>
-          <w:szCs w:val="24"/>
-        </w:rPr>
-        <w:t xml:space="preserve">the </w:t>
-      </w:r>
-      <w:r>
-        <w:rPr>
-          <w:rFonts w:cs="Times New Roman"/>
-          <w:color w:val="000000"/>
-          <w:szCs w:val="24"/>
-        </w:rPr>
-        <w:t xml:space="preserve">assessment of </w:t>
-      </w:r>
-      <w:r>
-        <w:rPr>
-          <w:rFonts w:cs="Times New Roman"/>
-          <w:color w:val="000000"/>
-          <w:szCs w:val="24"/>
-        </w:rPr>
-        <w:t>QoC</w:t>
+        <w:t>. QoC depends mainly on the health management of high-risk patients. The result of this study proposes a method for learning about the QoC based clustering of data and identification of the risk-based patient groups. The idea is useful for the improvement of the healthcare protocol. The study opens new avenues for research on methods for the assessment of QoC</w:t>
       </w:r>
       <w:r>
         <w:rPr>
@@ -3144,13 +3097,13 @@
           <w:lang w:val="en-US"/>
         </w:rPr>
         <w:drawing>
-          <wp:anchor distT="0" distB="0" distL="114300" distR="114300" simplePos="0" relativeHeight="251659264" behindDoc="1" locked="0" layoutInCell="0" allowOverlap="1" wp14:anchorId="097B01CC" wp14:editId="7E94D92C">
+          <wp:anchor distT="0" distB="0" distL="114300" distR="114300" simplePos="0" relativeHeight="251659264" behindDoc="1" locked="0" layoutInCell="0" allowOverlap="1" wp14:anchorId="097B01CC" wp14:editId="37224464">
             <wp:simplePos x="0" y="0"/>
             <wp:positionH relativeFrom="column">
-              <wp:posOffset>3640455</wp:posOffset>
+              <wp:posOffset>3930015</wp:posOffset>
             </wp:positionH>
             <wp:positionV relativeFrom="paragraph">
-              <wp:posOffset>434975</wp:posOffset>
+              <wp:posOffset>389255</wp:posOffset>
             </wp:positionV>
             <wp:extent cx="1706880" cy="363855"/>
             <wp:effectExtent l="0" t="0" r="7620" b="0"/>
@@ -3291,6 +3244,21 @@
           <w:szCs w:val="24"/>
         </w:rPr>
         <w:tab/>
+      </w:r>
+      <w:r>
+        <w:rPr>
+          <w:rFonts w:cs="Times New Roman"/>
+          <w:color w:val="000000"/>
+          <w:szCs w:val="24"/>
+        </w:rPr>
+        <w:tab/>
+      </w:r>
+      <w:r>
+        <w:rPr>
+          <w:rFonts w:cs="Times New Roman"/>
+          <w:color w:val="000000"/>
+          <w:szCs w:val="24"/>
+        </w:rPr>
         <w:t>Signature of Supervisor</w:t>
       </w:r>
     </w:p>
@@ -3311,7 +3279,7 @@
           <w:color w:val="000000"/>
           <w:szCs w:val="24"/>
         </w:rPr>
-        <w:t xml:space="preserve"> </w:t>
+        <w:t>Date: -</w:t>
       </w:r>
       <w:r>
         <w:rPr>
@@ -3319,7 +3287,7 @@
           <w:color w:val="000000"/>
           <w:szCs w:val="24"/>
         </w:rPr>
-        <w:t>Date: -</w:t>
+        <w:t xml:space="preserve"> </w:t>
       </w:r>
       <w:r>
         <w:rPr>
@@ -3327,15 +3295,7 @@
           <w:color w:val="000000"/>
           <w:szCs w:val="24"/>
         </w:rPr>
-        <w:t xml:space="preserve"> </w:t>
-      </w:r>
-      <w:r>
-        <w:rPr>
-          <w:rFonts w:cs="Times New Roman"/>
-          <w:color w:val="000000"/>
-          <w:szCs w:val="24"/>
-        </w:rPr>
-        <w:t>7</w:t>
+        <w:t>20</w:t>
       </w:r>
       <w:r>
         <w:rPr>
@@ -3378,7 +3338,7 @@
           <w:szCs w:val="24"/>
         </w:rPr>
         <w:tab/>
-        <w:t xml:space="preserve">             </w:t>
+        <w:t xml:space="preserve">     </w:t>
       </w:r>
       <w:r>
         <w:rPr>
@@ -3386,7 +3346,7 @@
           <w:color w:val="000000"/>
           <w:szCs w:val="24"/>
         </w:rPr>
-        <w:t>Date: -</w:t>
+        <w:tab/>
       </w:r>
       <w:r>
         <w:rPr>
@@ -3394,7 +3354,7 @@
           <w:color w:val="000000"/>
           <w:szCs w:val="24"/>
         </w:rPr>
-        <w:t xml:space="preserve"> </w:t>
+        <w:t>Date: -</w:t>
       </w:r>
       <w:r>
         <w:rPr>
@@ -3402,7 +3362,15 @@
           <w:color w:val="000000"/>
           <w:szCs w:val="24"/>
         </w:rPr>
-        <w:t>7</w:t>
+        <w:t xml:space="preserve"> </w:t>
+      </w:r>
+      <w:r>
+        <w:rPr>
+          <w:rFonts w:cs="Times New Roman"/>
+          <w:color w:val="000000"/>
+          <w:szCs w:val="24"/>
+        </w:rPr>
+        <w:t>20</w:t>
       </w:r>
       <w:r>
         <w:rPr>
@@ -3515,7 +3483,7 @@
             </w:rPr>
             <w:fldChar w:fldCharType="separate"/>
           </w:r>
-          <w:hyperlink w:anchor="_Toc38723959" w:history="1">
+          <w:hyperlink w:anchor="_Toc38739981" w:history="1">
             <w:r>
               <w:rPr>
                 <w:rStyle w:val="Hyperlink"/>
@@ -3560,7 +3528,7 @@
                 <w:noProof/>
                 <w:webHidden/>
               </w:rPr>
-              <w:instrText xml:space="preserve"> PAGEREF _Toc38723959 \h </w:instrText>
+              <w:instrText xml:space="preserve"> PAGEREF _Toc38739981 \h </w:instrText>
             </w:r>
             <w:r>
               <w:rPr>
@@ -3605,7 +3573,7 @@
               <w:lang w:val="en-US"/>
             </w:rPr>
           </w:pPr>
-          <w:hyperlink w:anchor="_Toc38723960" w:history="1">
+          <w:hyperlink w:anchor="_Toc38739982" w:history="1">
             <w:r>
               <w:rPr>
                 <w:rStyle w:val="Hyperlink"/>
@@ -3650,7 +3618,7 @@
                 <w:noProof/>
                 <w:webHidden/>
               </w:rPr>
-              <w:instrText xml:space="preserve"> PAGEREF _Toc38723960 \h </w:instrText>
+              <w:instrText xml:space="preserve"> PAGEREF _Toc38739982 \h </w:instrText>
             </w:r>
             <w:r>
               <w:rPr>
@@ -3695,7 +3663,7 @@
               <w:lang w:val="en-US"/>
             </w:rPr>
           </w:pPr>
-          <w:hyperlink w:anchor="_Toc38723961" w:history="1">
+          <w:hyperlink w:anchor="_Toc38739983" w:history="1">
             <w:r>
               <w:rPr>
                 <w:rStyle w:val="Hyperlink"/>
@@ -3740,7 +3708,7 @@
                 <w:noProof/>
                 <w:webHidden/>
               </w:rPr>
-              <w:instrText xml:space="preserve"> PAGEREF _Toc38723961 \h </w:instrText>
+              <w:instrText xml:space="preserve"> PAGEREF _Toc38739983 \h </w:instrText>
             </w:r>
             <w:r>
               <w:rPr>
@@ -3785,7 +3753,7 @@
               <w:lang w:val="en-US"/>
             </w:rPr>
           </w:pPr>
-          <w:hyperlink w:anchor="_Toc38723962" w:history="1">
+          <w:hyperlink w:anchor="_Toc38739984" w:history="1">
             <w:r>
               <w:rPr>
                 <w:rStyle w:val="Hyperlink"/>
@@ -3830,7 +3798,7 @@
                 <w:noProof/>
                 <w:webHidden/>
               </w:rPr>
-              <w:instrText xml:space="preserve"> PAGEREF _Toc38723962 \h </w:instrText>
+              <w:instrText xml:space="preserve"> PAGEREF _Toc38739984 \h </w:instrText>
             </w:r>
             <w:r>
               <w:rPr>
@@ -3871,7 +3839,7 @@
               <w:lang w:val="en-US"/>
             </w:rPr>
           </w:pPr>
-          <w:hyperlink w:anchor="_Toc38723963" w:history="1">
+          <w:hyperlink w:anchor="_Toc38739985" w:history="1">
             <w:r>
               <w:rPr>
                 <w:rStyle w:val="Hyperlink"/>
@@ -3916,7 +3884,7 @@
                 <w:noProof/>
                 <w:webHidden/>
               </w:rPr>
-              <w:instrText xml:space="preserve"> PAGEREF _Toc38723963 \h </w:instrText>
+              <w:instrText xml:space="preserve"> PAGEREF _Toc38739985 \h </w:instrText>
             </w:r>
             <w:r>
               <w:rPr>
@@ -3961,7 +3929,7 @@
               <w:lang w:val="en-US"/>
             </w:rPr>
           </w:pPr>
-          <w:hyperlink w:anchor="_Toc38723964" w:history="1">
+          <w:hyperlink w:anchor="_Toc38739986" w:history="1">
             <w:r>
               <w:rPr>
                 <w:rStyle w:val="Hyperlink"/>
@@ -4006,7 +3974,7 @@
                 <w:noProof/>
                 <w:webHidden/>
               </w:rPr>
-              <w:instrText xml:space="preserve"> PAGEREF _Toc38723964 \h </w:instrText>
+              <w:instrText xml:space="preserve"> PAGEREF _Toc38739986 \h </w:instrText>
             </w:r>
             <w:r>
               <w:rPr>
@@ -4051,7 +4019,7 @@
               <w:lang w:val="en-US"/>
             </w:rPr>
           </w:pPr>
-          <w:hyperlink w:anchor="_Toc38723965" w:history="1">
+          <w:hyperlink w:anchor="_Toc38739987" w:history="1">
             <w:r>
               <w:rPr>
                 <w:rStyle w:val="Hyperlink"/>
@@ -4096,7 +4064,7 @@
                 <w:noProof/>
                 <w:webHidden/>
               </w:rPr>
-              <w:instrText xml:space="preserve"> PAGEREF _Toc38723965 \h </w:instrText>
+              <w:instrText xml:space="preserve"> PAGEREF _Toc38739987 \h </w:instrText>
             </w:r>
             <w:r>
               <w:rPr>
@@ -4141,7 +4109,7 @@
               <w:lang w:val="en-US"/>
             </w:rPr>
           </w:pPr>
-          <w:hyperlink w:anchor="_Toc38723966" w:history="1">
+          <w:hyperlink w:anchor="_Toc38739988" w:history="1">
             <w:r>
               <w:rPr>
                 <w:rStyle w:val="Hyperlink"/>
@@ -4186,7 +4154,7 @@
                 <w:noProof/>
                 <w:webHidden/>
               </w:rPr>
-              <w:instrText xml:space="preserve"> PAGEREF _Toc38723966 \h </w:instrText>
+              <w:instrText xml:space="preserve"> PAGEREF _Toc38739988 \h </w:instrText>
             </w:r>
             <w:r>
               <w:rPr>
@@ -4231,7 +4199,7 @@
               <w:lang w:val="en-US"/>
             </w:rPr>
           </w:pPr>
-          <w:hyperlink w:anchor="_Toc38723967" w:history="1">
+          <w:hyperlink w:anchor="_Toc38739989" w:history="1">
             <w:r>
               <w:rPr>
                 <w:rStyle w:val="Hyperlink"/>
@@ -4274,7 +4242,7 @@
                 <w:noProof/>
                 <w:webHidden/>
               </w:rPr>
-              <w:instrText xml:space="preserve"> PAGEREF _Toc38723967 \h </w:instrText>
+              <w:instrText xml:space="preserve"> PAGEREF _Toc38739989 \h </w:instrText>
             </w:r>
             <w:r>
               <w:rPr>
@@ -4319,7 +4287,7 @@
               <w:lang w:val="en-US"/>
             </w:rPr>
           </w:pPr>
-          <w:hyperlink w:anchor="_Toc38723968" w:history="1">
+          <w:hyperlink w:anchor="_Toc38739990" w:history="1">
             <w:r>
               <w:rPr>
                 <w:rStyle w:val="Hyperlink"/>
@@ -4362,7 +4330,7 @@
                 <w:noProof/>
                 <w:webHidden/>
               </w:rPr>
-              <w:instrText xml:space="preserve"> PAGEREF _Toc38723968 \h </w:instrText>
+              <w:instrText xml:space="preserve"> PAGEREF _Toc38739990 \h </w:instrText>
             </w:r>
             <w:r>
               <w:rPr>
@@ -4407,7 +4375,7 @@
               <w:lang w:val="en-US"/>
             </w:rPr>
           </w:pPr>
-          <w:hyperlink w:anchor="_Toc38723969" w:history="1">
+          <w:hyperlink w:anchor="_Toc38739991" w:history="1">
             <w:r>
               <w:rPr>
                 <w:rStyle w:val="Hyperlink"/>
@@ -4450,7 +4418,7 @@
                 <w:noProof/>
                 <w:webHidden/>
               </w:rPr>
-              <w:instrText xml:space="preserve"> PAGEREF _Toc38723969 \h </w:instrText>
+              <w:instrText xml:space="preserve"> PAGEREF _Toc38739991 \h </w:instrText>
             </w:r>
             <w:r>
               <w:rPr>
@@ -4495,7 +4463,7 @@
               <w:lang w:val="en-US"/>
             </w:rPr>
           </w:pPr>
-          <w:hyperlink w:anchor="_Toc38723970" w:history="1">
+          <w:hyperlink w:anchor="_Toc38739992" w:history="1">
             <w:r>
               <w:rPr>
                 <w:rStyle w:val="Hyperlink"/>
@@ -4538,7 +4506,7 @@
                 <w:noProof/>
                 <w:webHidden/>
               </w:rPr>
-              <w:instrText xml:space="preserve"> PAGEREF _Toc38723970 \h </w:instrText>
+              <w:instrText xml:space="preserve"> PAGEREF _Toc38739992 \h </w:instrText>
             </w:r>
             <w:r>
               <w:rPr>
@@ -4583,7 +4551,7 @@
               <w:lang w:val="en-US"/>
             </w:rPr>
           </w:pPr>
-          <w:hyperlink w:anchor="_Toc38723971" w:history="1">
+          <w:hyperlink w:anchor="_Toc38739993" w:history="1">
             <w:r>
               <w:rPr>
                 <w:rStyle w:val="Hyperlink"/>
@@ -4626,7 +4594,7 @@
                 <w:noProof/>
                 <w:webHidden/>
               </w:rPr>
-              <w:instrText xml:space="preserve"> PAGEREF _Toc38723971 \h </w:instrText>
+              <w:instrText xml:space="preserve"> PAGEREF _Toc38739993 \h </w:instrText>
             </w:r>
             <w:r>
               <w:rPr>
@@ -4671,7 +4639,7 @@
               <w:lang w:val="en-US"/>
             </w:rPr>
           </w:pPr>
-          <w:hyperlink w:anchor="_Toc38723972" w:history="1">
+          <w:hyperlink w:anchor="_Toc38739994" w:history="1">
             <w:r>
               <w:rPr>
                 <w:rStyle w:val="Hyperlink"/>
@@ -4714,7 +4682,7 @@
                 <w:noProof/>
                 <w:webHidden/>
               </w:rPr>
-              <w:instrText xml:space="preserve"> PAGEREF _Toc38723972 \h </w:instrText>
+              <w:instrText xml:space="preserve"> PAGEREF _Toc38739994 \h </w:instrText>
             </w:r>
             <w:r>
               <w:rPr>
@@ -4759,7 +4727,7 @@
               <w:lang w:val="en-US"/>
             </w:rPr>
           </w:pPr>
-          <w:hyperlink w:anchor="_Toc38723973" w:history="1">
+          <w:hyperlink w:anchor="_Toc38739995" w:history="1">
             <w:r>
               <w:rPr>
                 <w:rStyle w:val="Hyperlink"/>
@@ -4804,7 +4772,7 @@
                 <w:noProof/>
                 <w:webHidden/>
               </w:rPr>
-              <w:instrText xml:space="preserve"> PAGEREF _Toc38723973 \h </w:instrText>
+              <w:instrText xml:space="preserve"> PAGEREF _Toc38739995 \h </w:instrText>
             </w:r>
             <w:r>
               <w:rPr>
@@ -4849,7 +4817,7 @@
               <w:lang w:val="en-US"/>
             </w:rPr>
           </w:pPr>
-          <w:hyperlink w:anchor="_Toc38723974" w:history="1">
+          <w:hyperlink w:anchor="_Toc38739996" w:history="1">
             <w:r>
               <w:rPr>
                 <w:rStyle w:val="Hyperlink"/>
@@ -4892,7 +4860,7 @@
                 <w:noProof/>
                 <w:webHidden/>
               </w:rPr>
-              <w:instrText xml:space="preserve"> PAGEREF _Toc38723974 \h </w:instrText>
+              <w:instrText xml:space="preserve"> PAGEREF _Toc38739996 \h </w:instrText>
             </w:r>
             <w:r>
               <w:rPr>
@@ -4933,7 +4901,7 @@
               <w:lang w:val="en-US"/>
             </w:rPr>
           </w:pPr>
-          <w:hyperlink w:anchor="_Toc38723975" w:history="1">
+          <w:hyperlink w:anchor="_Toc38739997" w:history="1">
             <w:r>
               <w:rPr>
                 <w:rStyle w:val="Hyperlink"/>
@@ -4978,7 +4946,7 @@
                 <w:noProof/>
                 <w:webHidden/>
               </w:rPr>
-              <w:instrText xml:space="preserve"> PAGEREF _Toc38723975 \h </w:instrText>
+              <w:instrText xml:space="preserve"> PAGEREF _Toc38739997 \h </w:instrText>
             </w:r>
             <w:r>
               <w:rPr>
@@ -5023,7 +4991,7 @@
               <w:lang w:val="en-US"/>
             </w:rPr>
           </w:pPr>
-          <w:hyperlink w:anchor="_Toc38723976" w:history="1">
+          <w:hyperlink w:anchor="_Toc38739998" w:history="1">
             <w:r>
               <w:rPr>
                 <w:rStyle w:val="Hyperlink"/>
@@ -5068,7 +5036,7 @@
                 <w:noProof/>
                 <w:webHidden/>
               </w:rPr>
-              <w:instrText xml:space="preserve"> PAGEREF _Toc38723976 \h </w:instrText>
+              <w:instrText xml:space="preserve"> PAGEREF _Toc38739998 \h </w:instrText>
             </w:r>
             <w:r>
               <w:rPr>
@@ -5113,7 +5081,7 @@
               <w:lang w:val="en-US"/>
             </w:rPr>
           </w:pPr>
-          <w:hyperlink w:anchor="_Toc38723977" w:history="1">
+          <w:hyperlink w:anchor="_Toc38739999" w:history="1">
             <w:r>
               <w:rPr>
                 <w:rStyle w:val="Hyperlink"/>
@@ -5158,7 +5126,7 @@
                 <w:noProof/>
                 <w:webHidden/>
               </w:rPr>
-              <w:instrText xml:space="preserve"> PAGEREF _Toc38723977 \h </w:instrText>
+              <w:instrText xml:space="preserve"> PAGEREF _Toc38739999 \h </w:instrText>
             </w:r>
             <w:r>
               <w:rPr>
@@ -5199,7 +5167,7 @@
               <w:lang w:val="en-US"/>
             </w:rPr>
           </w:pPr>
-          <w:hyperlink w:anchor="_Toc38723978" w:history="1">
+          <w:hyperlink w:anchor="_Toc38740000" w:history="1">
             <w:r>
               <w:rPr>
                 <w:rStyle w:val="Hyperlink"/>
@@ -5244,7 +5212,7 @@
                 <w:noProof/>
                 <w:webHidden/>
               </w:rPr>
-              <w:instrText xml:space="preserve"> PAGEREF _Toc38723978 \h </w:instrText>
+              <w:instrText xml:space="preserve"> PAGEREF _Toc38740000 \h </w:instrText>
             </w:r>
             <w:r>
               <w:rPr>
@@ -5285,7 +5253,7 @@
               <w:lang w:val="en-US"/>
             </w:rPr>
           </w:pPr>
-          <w:hyperlink w:anchor="_Toc38723979" w:history="1">
+          <w:hyperlink w:anchor="_Toc38740001" w:history="1">
             <w:r>
               <w:rPr>
                 <w:rStyle w:val="Hyperlink"/>
@@ -5330,7 +5298,7 @@
                 <w:noProof/>
                 <w:webHidden/>
               </w:rPr>
-              <w:instrText xml:space="preserve"> PAGEREF _Toc38723979 \h </w:instrText>
+              <w:instrText xml:space="preserve"> PAGEREF _Toc38740001 \h </w:instrText>
             </w:r>
             <w:r>
               <w:rPr>
@@ -5375,7 +5343,7 @@
               <w:lang w:val="en-US"/>
             </w:rPr>
           </w:pPr>
-          <w:hyperlink w:anchor="_Toc38723980" w:history="1">
+          <w:hyperlink w:anchor="_Toc38740002" w:history="1">
             <w:r>
               <w:rPr>
                 <w:rStyle w:val="Hyperlink"/>
@@ -5420,7 +5388,7 @@
                 <w:noProof/>
                 <w:webHidden/>
               </w:rPr>
-              <w:instrText xml:space="preserve"> PAGEREF _Toc38723980 \h </w:instrText>
+              <w:instrText xml:space="preserve"> PAGEREF _Toc38740002 \h </w:instrText>
             </w:r>
             <w:r>
               <w:rPr>
@@ -5465,7 +5433,7 @@
               <w:lang w:val="en-US"/>
             </w:rPr>
           </w:pPr>
-          <w:hyperlink w:anchor="_Toc38723981" w:history="1">
+          <w:hyperlink w:anchor="_Toc38740003" w:history="1">
             <w:r>
               <w:rPr>
                 <w:rStyle w:val="Hyperlink"/>
@@ -5510,7 +5478,7 @@
                 <w:noProof/>
                 <w:webHidden/>
               </w:rPr>
-              <w:instrText xml:space="preserve"> PAGEREF _Toc38723981 \h </w:instrText>
+              <w:instrText xml:space="preserve"> PAGEREF _Toc38740003 \h </w:instrText>
             </w:r>
             <w:r>
               <w:rPr>
@@ -5555,7 +5523,7 @@
               <w:lang w:val="en-US"/>
             </w:rPr>
           </w:pPr>
-          <w:hyperlink w:anchor="_Toc38723982" w:history="1">
+          <w:hyperlink w:anchor="_Toc38740004" w:history="1">
             <w:r>
               <w:rPr>
                 <w:rStyle w:val="Hyperlink"/>
@@ -5600,7 +5568,7 @@
                 <w:noProof/>
                 <w:webHidden/>
               </w:rPr>
-              <w:instrText xml:space="preserve"> PAGEREF _Toc38723982 \h </w:instrText>
+              <w:instrText xml:space="preserve"> PAGEREF _Toc38740004 \h </w:instrText>
             </w:r>
             <w:r>
               <w:rPr>
@@ -5645,7 +5613,7 @@
               <w:lang w:val="en-US"/>
             </w:rPr>
           </w:pPr>
-          <w:hyperlink w:anchor="_Toc38723983" w:history="1">
+          <w:hyperlink w:anchor="_Toc38740005" w:history="1">
             <w:r>
               <w:rPr>
                 <w:rStyle w:val="Hyperlink"/>
@@ -5690,7 +5658,7 @@
                 <w:noProof/>
                 <w:webHidden/>
               </w:rPr>
-              <w:instrText xml:space="preserve"> PAGEREF _Toc38723983 \h </w:instrText>
+              <w:instrText xml:space="preserve"> PAGEREF _Toc38740005 \h </w:instrText>
             </w:r>
             <w:r>
               <w:rPr>
@@ -5731,7 +5699,7 @@
               <w:lang w:val="en-US"/>
             </w:rPr>
           </w:pPr>
-          <w:hyperlink w:anchor="_Toc38723984" w:history="1">
+          <w:hyperlink w:anchor="_Toc38740006" w:history="1">
             <w:r>
               <w:rPr>
                 <w:rStyle w:val="Hyperlink"/>
@@ -5776,7 +5744,7 @@
                 <w:noProof/>
                 <w:webHidden/>
               </w:rPr>
-              <w:instrText xml:space="preserve"> PAGEREF _Toc38723984 \h </w:instrText>
+              <w:instrText xml:space="preserve"> PAGEREF _Toc38740006 \h </w:instrText>
             </w:r>
             <w:r>
               <w:rPr>
@@ -5817,7 +5785,7 @@
               <w:lang w:val="en-US"/>
             </w:rPr>
           </w:pPr>
-          <w:hyperlink w:anchor="_Toc38723985" w:history="1">
+          <w:hyperlink w:anchor="_Toc38740007" w:history="1">
             <w:r>
               <w:rPr>
                 <w:rStyle w:val="Hyperlink"/>
@@ -5862,7 +5830,7 @@
                 <w:noProof/>
                 <w:webHidden/>
               </w:rPr>
-              <w:instrText xml:space="preserve"> PAGEREF _Toc38723985 \h </w:instrText>
+              <w:instrText xml:space="preserve"> PAGEREF _Toc38740007 \h </w:instrText>
             </w:r>
             <w:r>
               <w:rPr>
@@ -6033,7 +6001,7 @@
         </w:rPr>
         <w:fldChar w:fldCharType="separate"/>
       </w:r>
-      <w:hyperlink w:anchor="_Toc38723941" w:history="1">
+      <w:hyperlink w:anchor="_Toc38740008" w:history="1">
         <w:r>
           <w:rPr>
             <w:rStyle w:val="Hyperlink"/>
@@ -6060,7 +6028,7 @@
             <w:noProof/>
             <w:webHidden/>
           </w:rPr>
-          <w:instrText xml:space="preserve"> PAGEREF _Toc38723941 \h </w:instrText>
+          <w:instrText xml:space="preserve"> PAGEREF _Toc38740008 \h </w:instrText>
         </w:r>
         <w:r>
           <w:rPr>
@@ -6104,7 +6072,7 @@
           <w:lang w:val="en-US"/>
         </w:rPr>
       </w:pPr>
-      <w:hyperlink w:anchor="_Toc38723942" w:history="1">
+      <w:hyperlink w:anchor="_Toc38740009" w:history="1">
         <w:r>
           <w:rPr>
             <w:rStyle w:val="Hyperlink"/>
@@ -6131,7 +6099,7 @@
             <w:noProof/>
             <w:webHidden/>
           </w:rPr>
-          <w:instrText xml:space="preserve"> PAGEREF _Toc38723942 \h </w:instrText>
+          <w:instrText xml:space="preserve"> PAGEREF _Toc38740009 \h </w:instrText>
         </w:r>
         <w:r>
           <w:rPr>
@@ -6175,7 +6143,7 @@
           <w:lang w:val="en-US"/>
         </w:rPr>
       </w:pPr>
-      <w:hyperlink w:anchor="_Toc38723943" w:history="1">
+      <w:hyperlink w:anchor="_Toc38740010" w:history="1">
         <w:r>
           <w:rPr>
             <w:rStyle w:val="Hyperlink"/>
@@ -6202,7 +6170,7 @@
             <w:noProof/>
             <w:webHidden/>
           </w:rPr>
-          <w:instrText xml:space="preserve"> PAGEREF _Toc38723943 \h </w:instrText>
+          <w:instrText xml:space="preserve"> PAGEREF _Toc38740010 \h </w:instrText>
         </w:r>
         <w:r>
           <w:rPr>
@@ -6246,7 +6214,7 @@
           <w:lang w:val="en-US"/>
         </w:rPr>
       </w:pPr>
-      <w:hyperlink w:anchor="_Toc38723944" w:history="1">
+      <w:hyperlink w:anchor="_Toc38740011" w:history="1">
         <w:r>
           <w:rPr>
             <w:rStyle w:val="Hyperlink"/>
@@ -6273,7 +6241,7 @@
             <w:noProof/>
             <w:webHidden/>
           </w:rPr>
-          <w:instrText xml:space="preserve"> PAGEREF _Toc38723944 \h </w:instrText>
+          <w:instrText xml:space="preserve"> PAGEREF _Toc38740011 \h </w:instrText>
         </w:r>
         <w:r>
           <w:rPr>
@@ -6317,7 +6285,7 @@
           <w:lang w:val="en-US"/>
         </w:rPr>
       </w:pPr>
-      <w:hyperlink w:anchor="_Toc38723945" w:history="1">
+      <w:hyperlink w:anchor="_Toc38740012" w:history="1">
         <w:r>
           <w:rPr>
             <w:rStyle w:val="Hyperlink"/>
@@ -6344,7 +6312,7 @@
             <w:noProof/>
             <w:webHidden/>
           </w:rPr>
-          <w:instrText xml:space="preserve"> PAGEREF _Toc38723945 \h </w:instrText>
+          <w:instrText xml:space="preserve"> PAGEREF _Toc38740012 \h </w:instrText>
         </w:r>
         <w:r>
           <w:rPr>
@@ -6388,7 +6356,7 @@
           <w:lang w:val="en-US"/>
         </w:rPr>
       </w:pPr>
-      <w:hyperlink w:anchor="_Toc38723946" w:history="1">
+      <w:hyperlink w:anchor="_Toc38740013" w:history="1">
         <w:r>
           <w:rPr>
             <w:rStyle w:val="Hyperlink"/>
@@ -6415,7 +6383,7 @@
             <w:noProof/>
             <w:webHidden/>
           </w:rPr>
-          <w:instrText xml:space="preserve"> PAGEREF _Toc38723946 \h </w:instrText>
+          <w:instrText xml:space="preserve"> PAGEREF _Toc38740013 \h </w:instrText>
         </w:r>
         <w:r>
           <w:rPr>
@@ -6459,7 +6427,7 @@
           <w:lang w:val="en-US"/>
         </w:rPr>
       </w:pPr>
-      <w:hyperlink w:anchor="_Toc38723947" w:history="1">
+      <w:hyperlink w:anchor="_Toc38740014" w:history="1">
         <w:r>
           <w:rPr>
             <w:rStyle w:val="Hyperlink"/>
@@ -6486,7 +6454,7 @@
             <w:noProof/>
             <w:webHidden/>
           </w:rPr>
-          <w:instrText xml:space="preserve"> PAGEREF _Toc38723947 \h </w:instrText>
+          <w:instrText xml:space="preserve"> PAGEREF _Toc38740014 \h </w:instrText>
         </w:r>
         <w:r>
           <w:rPr>
@@ -6530,7 +6498,7 @@
           <w:lang w:val="en-US"/>
         </w:rPr>
       </w:pPr>
-      <w:hyperlink w:anchor="_Toc38723948" w:history="1">
+      <w:hyperlink w:anchor="_Toc38740015" w:history="1">
         <w:r>
           <w:rPr>
             <w:rStyle w:val="Hyperlink"/>
@@ -6557,7 +6525,7 @@
             <w:noProof/>
             <w:webHidden/>
           </w:rPr>
-          <w:instrText xml:space="preserve"> PAGEREF _Toc38723948 \h </w:instrText>
+          <w:instrText xml:space="preserve"> PAGEREF _Toc38740015 \h </w:instrText>
         </w:r>
         <w:r>
           <w:rPr>
@@ -6601,7 +6569,7 @@
           <w:lang w:val="en-US"/>
         </w:rPr>
       </w:pPr>
-      <w:hyperlink w:anchor="_Toc38723949" w:history="1">
+      <w:hyperlink w:anchor="_Toc38740016" w:history="1">
         <w:r>
           <w:rPr>
             <w:rStyle w:val="Hyperlink"/>
@@ -6628,7 +6596,7 @@
             <w:noProof/>
             <w:webHidden/>
           </w:rPr>
-          <w:instrText xml:space="preserve"> PAGEREF _Toc38723949 \h </w:instrText>
+          <w:instrText xml:space="preserve"> PAGEREF _Toc38740016 \h </w:instrText>
         </w:r>
         <w:r>
           <w:rPr>
@@ -6672,7 +6640,7 @@
           <w:lang w:val="en-US"/>
         </w:rPr>
       </w:pPr>
-      <w:hyperlink w:anchor="_Toc38723950" w:history="1">
+      <w:hyperlink w:anchor="_Toc38740017" w:history="1">
         <w:r>
           <w:rPr>
             <w:rStyle w:val="Hyperlink"/>
@@ -6699,7 +6667,7 @@
             <w:noProof/>
             <w:webHidden/>
           </w:rPr>
-          <w:instrText xml:space="preserve"> PAGEREF _Toc38723950 \h </w:instrText>
+          <w:instrText xml:space="preserve"> PAGEREF _Toc38740017 \h </w:instrText>
         </w:r>
         <w:r>
           <w:rPr>
@@ -6743,7 +6711,7 @@
           <w:lang w:val="en-US"/>
         </w:rPr>
       </w:pPr>
-      <w:hyperlink w:anchor="_Toc38723951" w:history="1">
+      <w:hyperlink w:anchor="_Toc38740018" w:history="1">
         <w:r>
           <w:rPr>
             <w:rStyle w:val="Hyperlink"/>
@@ -6770,7 +6738,7 @@
             <w:noProof/>
             <w:webHidden/>
           </w:rPr>
-          <w:instrText xml:space="preserve"> PAGEREF _Toc38723951 \h </w:instrText>
+          <w:instrText xml:space="preserve"> PAGEREF _Toc38740018 \h </w:instrText>
         </w:r>
         <w:r>
           <w:rPr>
@@ -6814,7 +6782,7 @@
           <w:lang w:val="en-US"/>
         </w:rPr>
       </w:pPr>
-      <w:hyperlink w:anchor="_Toc38723952" w:history="1">
+      <w:hyperlink w:anchor="_Toc38740019" w:history="1">
         <w:r>
           <w:rPr>
             <w:rStyle w:val="Hyperlink"/>
@@ -6841,7 +6809,7 @@
             <w:noProof/>
             <w:webHidden/>
           </w:rPr>
-          <w:instrText xml:space="preserve"> PAGEREF _Toc38723952 \h </w:instrText>
+          <w:instrText xml:space="preserve"> PAGEREF _Toc38740019 \h </w:instrText>
         </w:r>
         <w:r>
           <w:rPr>
@@ -6885,7 +6853,7 @@
           <w:lang w:val="en-US"/>
         </w:rPr>
       </w:pPr>
-      <w:hyperlink w:anchor="_Toc38723953" w:history="1">
+      <w:hyperlink w:anchor="_Toc38740020" w:history="1">
         <w:r>
           <w:rPr>
             <w:rStyle w:val="Hyperlink"/>
@@ -6912,7 +6880,7 @@
             <w:noProof/>
             <w:webHidden/>
           </w:rPr>
-          <w:instrText xml:space="preserve"> PAGEREF _Toc38723953 \h </w:instrText>
+          <w:instrText xml:space="preserve"> PAGEREF _Toc38740020 \h </w:instrText>
         </w:r>
         <w:r>
           <w:rPr>
@@ -6956,7 +6924,7 @@
           <w:lang w:val="en-US"/>
         </w:rPr>
       </w:pPr>
-      <w:hyperlink w:anchor="_Toc38723954" w:history="1">
+      <w:hyperlink w:anchor="_Toc38740021" w:history="1">
         <w:r>
           <w:rPr>
             <w:rStyle w:val="Hyperlink"/>
@@ -6983,7 +6951,7 @@
             <w:noProof/>
             <w:webHidden/>
           </w:rPr>
-          <w:instrText xml:space="preserve"> PAGEREF _Toc38723954 \h </w:instrText>
+          <w:instrText xml:space="preserve"> PAGEREF _Toc38740021 \h </w:instrText>
         </w:r>
         <w:r>
           <w:rPr>
@@ -7027,7 +6995,7 @@
           <w:lang w:val="en-US"/>
         </w:rPr>
       </w:pPr>
-      <w:hyperlink w:anchor="_Toc38723955" w:history="1">
+      <w:hyperlink w:anchor="_Toc38740022" w:history="1">
         <w:r>
           <w:rPr>
             <w:rStyle w:val="Hyperlink"/>
@@ -7054,7 +7022,7 @@
             <w:noProof/>
             <w:webHidden/>
           </w:rPr>
-          <w:instrText xml:space="preserve"> PAGEREF _Toc38723955 \h </w:instrText>
+          <w:instrText xml:space="preserve"> PAGEREF _Toc38740022 \h </w:instrText>
         </w:r>
         <w:r>
           <w:rPr>
@@ -7098,7 +7066,7 @@
           <w:lang w:val="en-US"/>
         </w:rPr>
       </w:pPr>
-      <w:hyperlink w:anchor="_Toc38723956" w:history="1">
+      <w:hyperlink w:anchor="_Toc38740023" w:history="1">
         <w:r>
           <w:rPr>
             <w:rStyle w:val="Hyperlink"/>
@@ -7125,7 +7093,7 @@
             <w:noProof/>
             <w:webHidden/>
           </w:rPr>
-          <w:instrText xml:space="preserve"> PAGEREF _Toc38723956 \h </w:instrText>
+          <w:instrText xml:space="preserve"> PAGEREF _Toc38740023 \h </w:instrText>
         </w:r>
         <w:r>
           <w:rPr>
@@ -7169,7 +7137,7 @@
           <w:lang w:val="en-US"/>
         </w:rPr>
       </w:pPr>
-      <w:hyperlink w:anchor="_Toc38723957" w:history="1">
+      <w:hyperlink w:anchor="_Toc38740024" w:history="1">
         <w:r>
           <w:rPr>
             <w:rStyle w:val="Hyperlink"/>
@@ -7196,7 +7164,7 @@
             <w:noProof/>
             <w:webHidden/>
           </w:rPr>
-          <w:instrText xml:space="preserve"> PAGEREF _Toc38723957 \h </w:instrText>
+          <w:instrText xml:space="preserve"> PAGEREF _Toc38740024 \h </w:instrText>
         </w:r>
         <w:r>
           <w:rPr>
@@ -7240,7 +7208,7 @@
           <w:lang w:val="en-US"/>
         </w:rPr>
       </w:pPr>
-      <w:hyperlink w:anchor="_Toc38723958" w:history="1">
+      <w:hyperlink w:anchor="_Toc38740025" w:history="1">
         <w:r>
           <w:rPr>
             <w:rStyle w:val="Hyperlink"/>
@@ -7267,7 +7235,7 @@
             <w:noProof/>
             <w:webHidden/>
           </w:rPr>
-          <w:instrText xml:space="preserve"> PAGEREF _Toc38723958 \h </w:instrText>
+          <w:instrText xml:space="preserve"> PAGEREF _Toc38740025 \h </w:instrText>
         </w:r>
         <w:r>
           <w:rPr>
@@ -7428,7 +7396,7 @@
         </w:rPr>
         <w:fldChar w:fldCharType="separate"/>
       </w:r>
-      <w:hyperlink w:anchor="_Toc38723931" w:history="1">
+      <w:hyperlink w:anchor="_Toc38740026" w:history="1">
         <w:r>
           <w:rPr>
             <w:rStyle w:val="Hyperlink"/>
@@ -7455,7 +7423,7 @@
             <w:noProof/>
             <w:webHidden/>
           </w:rPr>
-          <w:instrText xml:space="preserve"> PAGEREF _Toc38723931 \h </w:instrText>
+          <w:instrText xml:space="preserve"> PAGEREF _Toc38740026 \h </w:instrText>
         </w:r>
         <w:r>
           <w:rPr>
@@ -7499,7 +7467,7 @@
           <w:lang w:val="en-US"/>
         </w:rPr>
       </w:pPr>
-      <w:hyperlink w:anchor="_Toc38723932" w:history="1">
+      <w:hyperlink w:anchor="_Toc38740027" w:history="1">
         <w:r>
           <w:rPr>
             <w:rStyle w:val="Hyperlink"/>
@@ -7526,7 +7494,7 @@
             <w:noProof/>
             <w:webHidden/>
           </w:rPr>
-          <w:instrText xml:space="preserve"> PAGEREF _Toc38723932 \h </w:instrText>
+          <w:instrText xml:space="preserve"> PAGEREF _Toc38740027 \h </w:instrText>
         </w:r>
         <w:r>
           <w:rPr>
@@ -7570,7 +7538,7 @@
           <w:lang w:val="en-US"/>
         </w:rPr>
       </w:pPr>
-      <w:hyperlink w:anchor="_Toc38723933" w:history="1">
+      <w:hyperlink w:anchor="_Toc38740028" w:history="1">
         <w:r>
           <w:rPr>
             <w:rStyle w:val="Hyperlink"/>
@@ -7597,7 +7565,7 @@
             <w:noProof/>
             <w:webHidden/>
           </w:rPr>
-          <w:instrText xml:space="preserve"> PAGEREF _Toc38723933 \h </w:instrText>
+          <w:instrText xml:space="preserve"> PAGEREF _Toc38740028 \h </w:instrText>
         </w:r>
         <w:r>
           <w:rPr>
@@ -7641,7 +7609,7 @@
           <w:lang w:val="en-US"/>
         </w:rPr>
       </w:pPr>
-      <w:hyperlink w:anchor="_Toc38723934" w:history="1">
+      <w:hyperlink w:anchor="_Toc38740029" w:history="1">
         <w:r>
           <w:rPr>
             <w:rStyle w:val="Hyperlink"/>
@@ -7668,7 +7636,7 @@
             <w:noProof/>
             <w:webHidden/>
           </w:rPr>
-          <w:instrText xml:space="preserve"> PAGEREF _Toc38723934 \h </w:instrText>
+          <w:instrText xml:space="preserve"> PAGEREF _Toc38740029 \h </w:instrText>
         </w:r>
         <w:r>
           <w:rPr>
@@ -7764,7 +7732,7 @@
           <w:rFonts w:cs="Times New Roman"/>
         </w:rPr>
       </w:pPr>
-      <w:bookmarkStart w:id="0" w:name="_Toc38723959"/>
+      <w:bookmarkStart w:id="0" w:name="_Toc38739981"/>
       <w:r>
         <w:rPr>
           <w:rFonts w:cs="Times New Roman"/>
@@ -8441,6 +8409,7 @@
           <w:id w:val="-1356033976"/>
           <w:citation/>
         </w:sdtPr>
+        <w:sdtEndPr/>
         <w:sdtContent>
           <w:r>
             <w:rPr>
@@ -8902,7 +8871,7 @@
           <w:rFonts w:cs="Times New Roman"/>
         </w:rPr>
       </w:pPr>
-      <w:bookmarkStart w:id="1" w:name="_Toc38723960"/>
+      <w:bookmarkStart w:id="1" w:name="_Toc38739982"/>
       <w:r>
         <w:rPr>
           <w:rFonts w:cs="Times New Roman"/>
@@ -9146,7 +9115,7 @@
           <w:rFonts w:cs="Times New Roman"/>
         </w:rPr>
       </w:pPr>
-      <w:bookmarkStart w:id="2" w:name="_Toc38723961"/>
+      <w:bookmarkStart w:id="2" w:name="_Toc38739983"/>
       <w:r>
         <w:rPr>
           <w:rFonts w:cs="Times New Roman"/>
@@ -9274,7 +9243,7 @@
           <w:rFonts w:cs="Times New Roman"/>
         </w:rPr>
       </w:pPr>
-      <w:bookmarkStart w:id="3" w:name="_Toc38723962"/>
+      <w:bookmarkStart w:id="3" w:name="_Toc38739984"/>
       <w:r>
         <w:rPr>
           <w:rFonts w:cs="Times New Roman"/>
@@ -9709,7 +9678,7 @@
           <w:rFonts w:cs="Times New Roman"/>
         </w:rPr>
       </w:pPr>
-      <w:bookmarkStart w:id="4" w:name="_Toc38723963"/>
+      <w:bookmarkStart w:id="4" w:name="_Toc38739985"/>
       <w:r>
         <w:rPr>
           <w:rFonts w:cs="Times New Roman"/>
@@ -9881,7 +9850,7 @@
           <w:rFonts w:cs="Times New Roman"/>
         </w:rPr>
       </w:pPr>
-      <w:bookmarkStart w:id="5" w:name="_Toc38723964"/>
+      <w:bookmarkStart w:id="5" w:name="_Toc38739986"/>
       <w:r>
         <w:rPr>
           <w:rFonts w:cs="Times New Roman"/>
@@ -10219,6 +10188,7 @@
           <w:id w:val="-130486084"/>
           <w:citation/>
         </w:sdtPr>
+        <w:sdtEndPr/>
         <w:sdtContent>
           <w:r>
             <w:rPr>
@@ -10497,6 +10467,7 @@
           <w:id w:val="77716277"/>
           <w:citation/>
         </w:sdtPr>
+        <w:sdtEndPr/>
         <w:sdtContent>
           <w:r>
             <w:rPr>
@@ -10650,7 +10621,7 @@
       <w:pPr>
         <w:pStyle w:val="Caption"/>
       </w:pPr>
-      <w:bookmarkStart w:id="6" w:name="_Toc38723941"/>
+      <w:bookmarkStart w:id="6" w:name="_Toc38740008"/>
       <w:r>
         <w:t xml:space="preserve">Figure </w:t>
       </w:r>
@@ -10913,6 +10884,7 @@
           <w:id w:val="2071377553"/>
           <w:citation/>
         </w:sdtPr>
+        <w:sdtEndPr/>
         <w:sdtContent>
           <w:r>
             <w:rPr>
@@ -11187,18 +11159,31 @@
       <w:pPr>
         <w:pStyle w:val="Caption"/>
       </w:pPr>
-      <w:bookmarkStart w:id="7" w:name="_Toc38723942"/>
+      <w:bookmarkStart w:id="7" w:name="_Toc38740009"/>
       <w:r>
         <w:t xml:space="preserve">Figure </w:t>
       </w:r>
-      <w:fldSimple w:instr=" SEQ Figure \* ARABIC ">
-        <w:r>
-          <w:rPr>
-            <w:noProof/>
-          </w:rPr>
-          <w:t>2</w:t>
-        </w:r>
-      </w:fldSimple>
+      <w:r>
+        <w:fldChar w:fldCharType="begin"/>
+      </w:r>
+      <w:r>
+        <w:instrText xml:space="preserve"> SEQ Figure \* ARABIC </w:instrText>
+      </w:r>
+      <w:r>
+        <w:fldChar w:fldCharType="separate"/>
+      </w:r>
+      <w:r>
+        <w:rPr>
+          <w:noProof/>
+        </w:rPr>
+        <w:t>2</w:t>
+      </w:r>
+      <w:r>
+        <w:rPr>
+          <w:noProof/>
+        </w:rPr>
+        <w:fldChar w:fldCharType="end"/>
+      </w:r>
       <w:r>
         <w:t xml:space="preserve">: </w:t>
       </w:r>
@@ -11242,7 +11227,7 @@
           <w:rFonts w:cs="Times New Roman"/>
         </w:rPr>
       </w:pPr>
-      <w:bookmarkStart w:id="8" w:name="_Toc38723965"/>
+      <w:bookmarkStart w:id="8" w:name="_Toc38739987"/>
       <w:r>
         <w:rPr>
           <w:rFonts w:cs="Times New Roman"/>
@@ -11894,7 +11879,7 @@
         </w:rPr>
         <w:br/>
       </w:r>
-      <w:bookmarkStart w:id="9" w:name="_Toc38723931"/>
+      <w:bookmarkStart w:id="9" w:name="_Toc38740026"/>
       <w:r>
         <w:t xml:space="preserve">Table </w:t>
       </w:r>
@@ -12006,6 +11991,7 @@
           <w:id w:val="631288293"/>
           <w:citation/>
         </w:sdtPr>
+        <w:sdtEndPr/>
         <w:sdtContent>
           <w:r>
             <w:rPr>
@@ -12322,7 +12308,7 @@
       <w:pPr>
         <w:pStyle w:val="Caption"/>
       </w:pPr>
-      <w:bookmarkStart w:id="10" w:name="_Toc38723943"/>
+      <w:bookmarkStart w:id="10" w:name="_Toc38740010"/>
       <w:r>
         <w:t xml:space="preserve">Figure </w:t>
       </w:r>
@@ -12410,7 +12396,7 @@
       <w:pPr>
         <w:pStyle w:val="Caption"/>
       </w:pPr>
-      <w:bookmarkStart w:id="11" w:name="_Toc38723944"/>
+      <w:bookmarkStart w:id="11" w:name="_Toc38740011"/>
       <w:r>
         <w:t xml:space="preserve">Figure </w:t>
       </w:r>
@@ -12689,7 +12675,7 @@
       <w:pPr>
         <w:pStyle w:val="Caption"/>
       </w:pPr>
-      <w:bookmarkStart w:id="12" w:name="_Toc38723945"/>
+      <w:bookmarkStart w:id="12" w:name="_Toc38740012"/>
       <w:r>
         <w:t xml:space="preserve">Figure </w:t>
       </w:r>
@@ -13160,6 +13146,7 @@
           <w:id w:val="-875073502"/>
           <w:citation/>
         </w:sdtPr>
+        <w:sdtEndPr/>
         <w:sdtContent>
           <w:r>
             <w:rPr>
@@ -13481,7 +13468,7 @@
       <w:pPr>
         <w:pStyle w:val="Caption"/>
       </w:pPr>
-      <w:bookmarkStart w:id="13" w:name="_Toc38723946"/>
+      <w:bookmarkStart w:id="13" w:name="_Toc38740013"/>
       <w:r>
         <w:t xml:space="preserve">Figure </w:t>
       </w:r>
@@ -13751,7 +13738,7 @@
       <w:pPr>
         <w:pStyle w:val="Caption"/>
       </w:pPr>
-      <w:bookmarkStart w:id="14" w:name="_Toc38723947"/>
+      <w:bookmarkStart w:id="14" w:name="_Toc38740014"/>
       <w:r>
         <w:t xml:space="preserve">Figure </w:t>
       </w:r>
@@ -13789,7 +13776,7 @@
           <w:rFonts w:cs="Times New Roman"/>
         </w:rPr>
       </w:pPr>
-      <w:bookmarkStart w:id="15" w:name="_Toc38723966"/>
+      <w:bookmarkStart w:id="15" w:name="_Toc38739988"/>
       <w:r>
         <w:rPr>
           <w:rFonts w:cs="Times New Roman"/>
@@ -14095,18 +14082,31 @@
       <w:pPr>
         <w:pStyle w:val="Caption"/>
       </w:pPr>
-      <w:bookmarkStart w:id="16" w:name="_Toc38723948"/>
+      <w:bookmarkStart w:id="16" w:name="_Toc38740015"/>
       <w:r>
         <w:t xml:space="preserve">Figure </w:t>
       </w:r>
-      <w:fldSimple w:instr=" SEQ Figure \* ARABIC ">
-        <w:r>
-          <w:rPr>
-            <w:noProof/>
-          </w:rPr>
-          <w:t>8</w:t>
-        </w:r>
-      </w:fldSimple>
+      <w:r>
+        <w:fldChar w:fldCharType="begin"/>
+      </w:r>
+      <w:r>
+        <w:instrText xml:space="preserve"> SEQ Figure \* ARABIC </w:instrText>
+      </w:r>
+      <w:r>
+        <w:fldChar w:fldCharType="separate"/>
+      </w:r>
+      <w:r>
+        <w:rPr>
+          <w:noProof/>
+        </w:rPr>
+        <w:t>8</w:t>
+      </w:r>
+      <w:r>
+        <w:rPr>
+          <w:noProof/>
+        </w:rPr>
+        <w:fldChar w:fldCharType="end"/>
+      </w:r>
       <w:r>
         <w:t>: Gap-stat analysis for K-means</w:t>
       </w:r>
@@ -14205,18 +14205,31 @@
       <w:pPr>
         <w:pStyle w:val="Caption"/>
       </w:pPr>
-      <w:bookmarkStart w:id="17" w:name="_Toc38723949"/>
+      <w:bookmarkStart w:id="17" w:name="_Toc38740016"/>
       <w:r>
         <w:t xml:space="preserve">Figure </w:t>
       </w:r>
-      <w:fldSimple w:instr=" SEQ Figure \* ARABIC ">
-        <w:r>
-          <w:rPr>
-            <w:noProof/>
-          </w:rPr>
-          <w:t>9</w:t>
-        </w:r>
-      </w:fldSimple>
+      <w:r>
+        <w:fldChar w:fldCharType="begin"/>
+      </w:r>
+      <w:r>
+        <w:instrText xml:space="preserve"> SEQ Figure \* ARABIC </w:instrText>
+      </w:r>
+      <w:r>
+        <w:fldChar w:fldCharType="separate"/>
+      </w:r>
+      <w:r>
+        <w:rPr>
+          <w:noProof/>
+        </w:rPr>
+        <w:t>9</w:t>
+      </w:r>
+      <w:r>
+        <w:rPr>
+          <w:noProof/>
+        </w:rPr>
+        <w:fldChar w:fldCharType="end"/>
+      </w:r>
       <w:r>
         <w:t xml:space="preserve">: </w:t>
       </w:r>
@@ -14598,7 +14611,7 @@
       <w:r>
         <w:t xml:space="preserve"> </w:t>
       </w:r>
-      <w:bookmarkStart w:id="18" w:name="_Toc38723967"/>
+      <w:bookmarkStart w:id="18" w:name="_Toc38739989"/>
       <w:r>
         <w:t xml:space="preserve">Elbow </w:t>
       </w:r>
@@ -14980,7 +14993,7 @@
       <w:pPr>
         <w:pStyle w:val="Caption"/>
       </w:pPr>
-      <w:bookmarkStart w:id="19" w:name="_Toc38723950"/>
+      <w:bookmarkStart w:id="19" w:name="_Toc38740017"/>
       <w:r>
         <w:t xml:space="preserve">Figure </w:t>
       </w:r>
@@ -15040,7 +15053,7 @@
           <w:numId w:val="1"/>
         </w:numPr>
       </w:pPr>
-      <w:bookmarkStart w:id="20" w:name="_Toc38723968"/>
+      <w:bookmarkStart w:id="20" w:name="_Toc38739990"/>
       <w:r>
         <w:t>Dimensionality reduction</w:t>
       </w:r>
@@ -15344,6 +15357,7 @@
           <w:id w:val="-1157604689"/>
           <w:citation/>
         </w:sdtPr>
+        <w:sdtEndPr/>
         <w:sdtContent>
           <w:r>
             <w:rPr>
@@ -15406,7 +15420,7 @@
         </w:numPr>
         <w:jc w:val="both"/>
       </w:pPr>
-      <w:bookmarkStart w:id="21" w:name="_Toc38723969"/>
+      <w:bookmarkStart w:id="21" w:name="_Toc38739991"/>
       <w:r>
         <w:t xml:space="preserve">Silhouette </w:t>
       </w:r>
@@ -15931,7 +15945,7 @@
       <w:pPr>
         <w:pStyle w:val="Caption"/>
       </w:pPr>
-      <w:bookmarkStart w:id="22" w:name="_Toc38723951"/>
+      <w:bookmarkStart w:id="22" w:name="_Toc38740018"/>
       <w:r>
         <w:t xml:space="preserve">Figure </w:t>
       </w:r>
@@ -16349,7 +16363,7 @@
         </w:numPr>
         <w:jc w:val="both"/>
       </w:pPr>
-      <w:bookmarkStart w:id="23" w:name="_Toc38723970"/>
+      <w:bookmarkStart w:id="23" w:name="_Toc38739992"/>
       <w:r>
         <w:t>Investigations</w:t>
       </w:r>
@@ -16828,7 +16842,7 @@
       <w:pPr>
         <w:pStyle w:val="Caption"/>
       </w:pPr>
-      <w:bookmarkStart w:id="24" w:name="_Toc38723952"/>
+      <w:bookmarkStart w:id="24" w:name="_Toc38740019"/>
       <w:r>
         <w:t xml:space="preserve">Figure </w:t>
       </w:r>
@@ -17091,7 +17105,7 @@
       <w:pPr>
         <w:pStyle w:val="Caption"/>
       </w:pPr>
-      <w:bookmarkStart w:id="25" w:name="_Toc38723953"/>
+      <w:bookmarkStart w:id="25" w:name="_Toc38740020"/>
       <w:r>
         <w:t xml:space="preserve">Figure </w:t>
       </w:r>
@@ -17681,7 +17695,7 @@
       <w:pPr>
         <w:pStyle w:val="Caption"/>
       </w:pPr>
-      <w:bookmarkStart w:id="26" w:name="_Toc38723932"/>
+      <w:bookmarkStart w:id="26" w:name="_Toc38740027"/>
       <w:r>
         <w:t xml:space="preserve">Table </w:t>
       </w:r>
@@ -17974,7 +17988,7 @@
         </w:numPr>
         <w:jc w:val="both"/>
       </w:pPr>
-      <w:bookmarkStart w:id="27" w:name="_Toc38723971"/>
+      <w:bookmarkStart w:id="27" w:name="_Toc38739993"/>
       <w:r>
         <w:t xml:space="preserve">Attribute selection using </w:t>
       </w:r>
@@ -18063,6 +18077,7 @@
           <w:id w:val="377982932"/>
           <w:citation/>
         </w:sdtPr>
+        <w:sdtEndPr/>
         <w:sdtContent>
           <w:r>
             <w:fldChar w:fldCharType="begin"/>
@@ -18095,6 +18110,7 @@
           <w:id w:val="1192578809"/>
           <w:citation/>
         </w:sdtPr>
+        <w:sdtEndPr/>
         <w:sdtContent>
           <w:r>
             <w:fldChar w:fldCharType="begin"/>
@@ -18200,6 +18216,7 @@
           <w:id w:val="-330913867"/>
           <w:citation/>
         </w:sdtPr>
+        <w:sdtEndPr/>
         <w:sdtContent>
           <w:r>
             <w:fldChar w:fldCharType="begin"/>
@@ -18310,18 +18327,31 @@
           <w:noProof/>
         </w:rPr>
       </w:pPr>
-      <w:bookmarkStart w:id="28" w:name="_Toc38723954"/>
+      <w:bookmarkStart w:id="28" w:name="_Toc38740021"/>
       <w:r>
         <w:t xml:space="preserve">Figure </w:t>
       </w:r>
-      <w:fldSimple w:instr=" SEQ Figure \* ARABIC ">
-        <w:r>
-          <w:rPr>
-            <w:noProof/>
-          </w:rPr>
-          <w:t>14</w:t>
-        </w:r>
-      </w:fldSimple>
+      <w:r>
+        <w:fldChar w:fldCharType="begin"/>
+      </w:r>
+      <w:r>
+        <w:instrText xml:space="preserve"> SEQ Figure \* ARABIC </w:instrText>
+      </w:r>
+      <w:r>
+        <w:fldChar w:fldCharType="separate"/>
+      </w:r>
+      <w:r>
+        <w:rPr>
+          <w:noProof/>
+        </w:rPr>
+        <w:t>14</w:t>
+      </w:r>
+      <w:r>
+        <w:rPr>
+          <w:noProof/>
+        </w:rPr>
+        <w:fldChar w:fldCharType="end"/>
+      </w:r>
       <w:r>
         <w:rPr>
           <w:noProof/>
@@ -18439,18 +18469,31 @@
       <w:pPr>
         <w:pStyle w:val="Caption"/>
       </w:pPr>
-      <w:bookmarkStart w:id="29" w:name="_Toc38723955"/>
+      <w:bookmarkStart w:id="29" w:name="_Toc38740022"/>
       <w:r>
         <w:t xml:space="preserve">Figure </w:t>
       </w:r>
-      <w:fldSimple w:instr=" SEQ Figure \* ARABIC ">
-        <w:r>
-          <w:rPr>
-            <w:noProof/>
-          </w:rPr>
-          <w:t>15</w:t>
-        </w:r>
-      </w:fldSimple>
+      <w:r>
+        <w:fldChar w:fldCharType="begin"/>
+      </w:r>
+      <w:r>
+        <w:instrText xml:space="preserve"> SEQ Figure \* ARABIC </w:instrText>
+      </w:r>
+      <w:r>
+        <w:fldChar w:fldCharType="separate"/>
+      </w:r>
+      <w:r>
+        <w:rPr>
+          <w:noProof/>
+        </w:rPr>
+        <w:t>15</w:t>
+      </w:r>
+      <w:r>
+        <w:rPr>
+          <w:noProof/>
+        </w:rPr>
+        <w:fldChar w:fldCharType="end"/>
+      </w:r>
       <w:r>
         <w:t xml:space="preserve">: </w:t>
       </w:r>
@@ -18813,18 +18856,31 @@
       <w:pPr>
         <w:pStyle w:val="Caption"/>
       </w:pPr>
-      <w:bookmarkStart w:id="30" w:name="_Toc38723956"/>
+      <w:bookmarkStart w:id="30" w:name="_Toc38740023"/>
       <w:r>
         <w:t xml:space="preserve">Figure </w:t>
       </w:r>
-      <w:fldSimple w:instr=" SEQ Figure \* ARABIC ">
-        <w:r>
-          <w:rPr>
-            <w:noProof/>
-          </w:rPr>
-          <w:t>16</w:t>
-        </w:r>
-      </w:fldSimple>
+      <w:r>
+        <w:fldChar w:fldCharType="begin"/>
+      </w:r>
+      <w:r>
+        <w:instrText xml:space="preserve"> SEQ Figure \* ARABIC </w:instrText>
+      </w:r>
+      <w:r>
+        <w:fldChar w:fldCharType="separate"/>
+      </w:r>
+      <w:r>
+        <w:rPr>
+          <w:noProof/>
+        </w:rPr>
+        <w:t>16</w:t>
+      </w:r>
+      <w:r>
+        <w:rPr>
+          <w:noProof/>
+        </w:rPr>
+        <w:fldChar w:fldCharType="end"/>
+      </w:r>
       <w:r>
         <w:t>: Visualization of clusters based on Random Forest</w:t>
       </w:r>
@@ -18999,18 +19055,31 @@
       <w:pPr>
         <w:pStyle w:val="Caption"/>
       </w:pPr>
-      <w:bookmarkStart w:id="31" w:name="_Toc38723957"/>
+      <w:bookmarkStart w:id="31" w:name="_Toc38740024"/>
       <w:r>
         <w:t xml:space="preserve">Figure </w:t>
       </w:r>
-      <w:fldSimple w:instr=" SEQ Figure \* ARABIC ">
-        <w:r>
-          <w:rPr>
-            <w:noProof/>
-          </w:rPr>
-          <w:t>17</w:t>
-        </w:r>
-      </w:fldSimple>
+      <w:r>
+        <w:fldChar w:fldCharType="begin"/>
+      </w:r>
+      <w:r>
+        <w:instrText xml:space="preserve"> SEQ Figure \* ARABIC </w:instrText>
+      </w:r>
+      <w:r>
+        <w:fldChar w:fldCharType="separate"/>
+      </w:r>
+      <w:r>
+        <w:rPr>
+          <w:noProof/>
+        </w:rPr>
+        <w:t>17</w:t>
+      </w:r>
+      <w:r>
+        <w:rPr>
+          <w:noProof/>
+        </w:rPr>
+        <w:fldChar w:fldCharType="end"/>
+      </w:r>
       <w:r>
         <w:t>: K-means Silhouette plot based on Random Forest</w:t>
       </w:r>
@@ -19781,18 +19850,31 @@
       <w:r>
         <w:br/>
       </w:r>
-      <w:bookmarkStart w:id="32" w:name="_Toc38723933"/>
+      <w:bookmarkStart w:id="32" w:name="_Toc38740028"/>
       <w:r>
         <w:t xml:space="preserve">Table </w:t>
       </w:r>
-      <w:fldSimple w:instr=" SEQ Table \* ARABIC ">
-        <w:r>
-          <w:rPr>
-            <w:noProof/>
-          </w:rPr>
-          <w:t>3</w:t>
-        </w:r>
-      </w:fldSimple>
+      <w:r>
+        <w:fldChar w:fldCharType="begin"/>
+      </w:r>
+      <w:r>
+        <w:instrText xml:space="preserve"> SEQ Table \* ARABIC </w:instrText>
+      </w:r>
+      <w:r>
+        <w:fldChar w:fldCharType="separate"/>
+      </w:r>
+      <w:r>
+        <w:rPr>
+          <w:noProof/>
+        </w:rPr>
+        <w:t>3</w:t>
+      </w:r>
+      <w:r>
+        <w:rPr>
+          <w:noProof/>
+        </w:rPr>
+        <w:fldChar w:fldCharType="end"/>
+      </w:r>
       <w:r>
         <w:t>: Random Forest based r</w:t>
       </w:r>
@@ -19960,7 +20042,7 @@
         </w:numPr>
         <w:jc w:val="both"/>
       </w:pPr>
-      <w:bookmarkStart w:id="33" w:name="_Toc38723972"/>
+      <w:bookmarkStart w:id="33" w:name="_Toc38739994"/>
       <w:r>
         <w:t xml:space="preserve">Clustering </w:t>
       </w:r>
@@ -20443,7 +20525,7 @@
           <w:rFonts w:cs="Times New Roman"/>
         </w:rPr>
       </w:pPr>
-      <w:bookmarkStart w:id="34" w:name="_Toc38723973"/>
+      <w:bookmarkStart w:id="34" w:name="_Toc38739995"/>
       <w:r>
         <w:rPr>
           <w:rFonts w:cs="Times New Roman"/>
@@ -20892,7 +20974,7 @@
           <w:numId w:val="1"/>
         </w:numPr>
       </w:pPr>
-      <w:bookmarkStart w:id="35" w:name="_Toc38723974"/>
+      <w:bookmarkStart w:id="35" w:name="_Toc38739996"/>
       <w:r>
         <w:lastRenderedPageBreak/>
         <w:t>A</w:t>
@@ -22235,18 +22317,31 @@
       <w:r>
         <w:br/>
       </w:r>
-      <w:bookmarkStart w:id="36" w:name="_Toc38723934"/>
+      <w:bookmarkStart w:id="36" w:name="_Toc38740029"/>
       <w:r>
         <w:t xml:space="preserve">Table </w:t>
       </w:r>
-      <w:fldSimple w:instr=" SEQ Table \* ARABIC ">
-        <w:r>
-          <w:rPr>
-            <w:noProof/>
-          </w:rPr>
-          <w:t>4</w:t>
-        </w:r>
-      </w:fldSimple>
+      <w:r>
+        <w:fldChar w:fldCharType="begin"/>
+      </w:r>
+      <w:r>
+        <w:instrText xml:space="preserve"> SEQ Table \* ARABIC </w:instrText>
+      </w:r>
+      <w:r>
+        <w:fldChar w:fldCharType="separate"/>
+      </w:r>
+      <w:r>
+        <w:rPr>
+          <w:noProof/>
+        </w:rPr>
+        <w:t>4</w:t>
+      </w:r>
+      <w:r>
+        <w:rPr>
+          <w:noProof/>
+        </w:rPr>
+        <w:fldChar w:fldCharType="end"/>
+      </w:r>
       <w:r>
         <w:t>: Risk-based cluster sizes for a year</w:t>
       </w:r>
@@ -22384,18 +22479,31 @@
       <w:pPr>
         <w:pStyle w:val="Caption"/>
       </w:pPr>
-      <w:bookmarkStart w:id="37" w:name="_Toc38723958"/>
+      <w:bookmarkStart w:id="37" w:name="_Toc38740025"/>
       <w:r>
         <w:t xml:space="preserve">Figure </w:t>
       </w:r>
-      <w:fldSimple w:instr=" SEQ Figure \* ARABIC ">
-        <w:r>
-          <w:rPr>
-            <w:noProof/>
-          </w:rPr>
-          <w:t>18</w:t>
-        </w:r>
-      </w:fldSimple>
+      <w:r>
+        <w:fldChar w:fldCharType="begin"/>
+      </w:r>
+      <w:r>
+        <w:instrText xml:space="preserve"> SEQ Figure \* ARABIC </w:instrText>
+      </w:r>
+      <w:r>
+        <w:fldChar w:fldCharType="separate"/>
+      </w:r>
+      <w:r>
+        <w:rPr>
+          <w:noProof/>
+        </w:rPr>
+        <w:t>18</w:t>
+      </w:r>
+      <w:r>
+        <w:rPr>
+          <w:noProof/>
+        </w:rPr>
+        <w:fldChar w:fldCharType="end"/>
+      </w:r>
       <w:r>
         <w:t>: Visualising trend in clusters size</w:t>
       </w:r>
@@ -22486,7 +22594,7 @@
           <w:rFonts w:cs="Times New Roman"/>
         </w:rPr>
       </w:pPr>
-      <w:bookmarkStart w:id="38" w:name="_Toc38723975"/>
+      <w:bookmarkStart w:id="38" w:name="_Toc38739997"/>
       <w:r>
         <w:rPr>
           <w:rFonts w:cs="Times New Roman"/>
@@ -22515,7 +22623,7 @@
           <w:rFonts w:cs="Times New Roman"/>
         </w:rPr>
       </w:pPr>
-      <w:bookmarkStart w:id="39" w:name="_Toc38723976"/>
+      <w:bookmarkStart w:id="39" w:name="_Toc38739998"/>
       <w:r>
         <w:rPr>
           <w:rFonts w:cs="Times New Roman"/>
@@ -22634,8 +22742,6 @@
         </w:rPr>
         <w:t>separated</w:t>
       </w:r>
-      <w:bookmarkStart w:id="40" w:name="_GoBack"/>
-      <w:bookmarkEnd w:id="40"/>
       <w:r>
         <w:rPr>
           <w:rFonts w:cs="Times New Roman"/>
@@ -22826,14 +22932,14 @@
           <w:rFonts w:cs="Times New Roman"/>
         </w:rPr>
       </w:pPr>
-      <w:bookmarkStart w:id="41" w:name="_Toc38723977"/>
+      <w:bookmarkStart w:id="40" w:name="_Toc38739999"/>
       <w:r>
         <w:rPr>
           <w:rFonts w:cs="Times New Roman"/>
         </w:rPr>
         <w:t>Recommendations</w:t>
       </w:r>
-      <w:bookmarkEnd w:id="41"/>
+      <w:bookmarkEnd w:id="40"/>
       <w:r>
         <w:rPr>
           <w:rFonts w:cs="Times New Roman"/>
@@ -22998,7 +23104,7 @@
           <w:rFonts w:cs="Times New Roman"/>
         </w:rPr>
       </w:pPr>
-      <w:bookmarkStart w:id="42" w:name="_Toc38723978"/>
+      <w:bookmarkStart w:id="41" w:name="_Toc38740000"/>
       <w:r>
         <w:rPr>
           <w:rFonts w:cs="Times New Roman"/>
@@ -23006,7 +23112,7 @@
         <w:lastRenderedPageBreak/>
         <w:t>Future Scope</w:t>
       </w:r>
-      <w:bookmarkEnd w:id="42"/>
+      <w:bookmarkEnd w:id="41"/>
     </w:p>
     <w:p>
       <w:pPr>
@@ -23382,7 +23488,7 @@
           <w:rFonts w:cs="Times New Roman"/>
         </w:rPr>
       </w:pPr>
-      <w:bookmarkStart w:id="43" w:name="_Toc38723979"/>
+      <w:bookmarkStart w:id="42" w:name="_Toc38740001"/>
       <w:r>
         <w:rPr>
           <w:rFonts w:cs="Times New Roman"/>
@@ -23390,7 +23496,7 @@
         <w:lastRenderedPageBreak/>
         <w:t>Appendices</w:t>
       </w:r>
-      <w:bookmarkEnd w:id="43"/>
+      <w:bookmarkEnd w:id="42"/>
       <w:r>
         <w:rPr>
           <w:rFonts w:cs="Times New Roman"/>
@@ -23419,7 +23525,7 @@
           <w:rFonts w:cs="Times New Roman"/>
         </w:rPr>
       </w:pPr>
-      <w:bookmarkStart w:id="44" w:name="_Toc38723980"/>
+      <w:bookmarkStart w:id="43" w:name="_Toc38740002"/>
       <w:r>
         <w:rPr>
           <w:rFonts w:cs="Times New Roman"/>
@@ -23433,7 +23539,7 @@
         </w:rPr>
         <w:t>kNN</w:t>
       </w:r>
-      <w:bookmarkEnd w:id="44"/>
+      <w:bookmarkEnd w:id="43"/>
       <w:proofErr w:type="spellEnd"/>
     </w:p>
     <w:tbl>
@@ -24690,7 +24796,7 @@
           <w:rFonts w:cs="Times New Roman"/>
         </w:rPr>
       </w:pPr>
-      <w:bookmarkStart w:id="45" w:name="_Toc38723981"/>
+      <w:bookmarkStart w:id="44" w:name="_Toc38740003"/>
       <w:r>
         <w:rPr>
           <w:rFonts w:cs="Times New Roman"/>
@@ -24716,7 +24822,7 @@
         </w:rPr>
         <w:t>plot</w:t>
       </w:r>
-      <w:bookmarkEnd w:id="45"/>
+      <w:bookmarkEnd w:id="44"/>
       <w:proofErr w:type="spellEnd"/>
     </w:p>
     <w:tbl>
@@ -25259,14 +25365,14 @@
           <w:rFonts w:cs="Times New Roman"/>
         </w:rPr>
       </w:pPr>
-      <w:bookmarkStart w:id="46" w:name="_Toc38723982"/>
+      <w:bookmarkStart w:id="45" w:name="_Toc38740004"/>
       <w:r>
         <w:rPr>
           <w:rFonts w:cs="Times New Roman"/>
         </w:rPr>
         <w:t>Code: K-means with Silhouette</w:t>
       </w:r>
-      <w:bookmarkEnd w:id="46"/>
+      <w:bookmarkEnd w:id="45"/>
     </w:p>
     <w:tbl>
       <w:tblPr>
@@ -27394,7 +27500,7 @@
           <w:rFonts w:cs="Times New Roman"/>
         </w:rPr>
       </w:pPr>
-      <w:bookmarkStart w:id="47" w:name="_Toc38723983"/>
+      <w:bookmarkStart w:id="46" w:name="_Toc38740005"/>
       <w:r>
         <w:rPr>
           <w:rFonts w:cs="Times New Roman"/>
@@ -27408,7 +27514,7 @@
         </w:rPr>
         <w:t>varImpPlot</w:t>
       </w:r>
-      <w:bookmarkEnd w:id="47"/>
+      <w:bookmarkEnd w:id="46"/>
       <w:proofErr w:type="spellEnd"/>
     </w:p>
     <w:tbl>
@@ -28505,7 +28611,7 @@
           <w:rFonts w:cs="Times New Roman"/>
         </w:rPr>
       </w:pPr>
-      <w:bookmarkStart w:id="48" w:name="_Toc38723984"/>
+      <w:bookmarkStart w:id="47" w:name="_Toc38740006"/>
       <w:r>
         <w:rPr>
           <w:rFonts w:cs="Times New Roman"/>
@@ -28513,7 +28619,7 @@
         <w:lastRenderedPageBreak/>
         <w:t>References</w:t>
       </w:r>
-      <w:bookmarkEnd w:id="48"/>
+      <w:bookmarkEnd w:id="47"/>
       <w:r>
         <w:rPr>
           <w:rFonts w:cs="Times New Roman"/>
@@ -28521,8 +28627,8 @@
         <w:t xml:space="preserve"> </w:t>
       </w:r>
     </w:p>
-    <w:bookmarkStart w:id="49" w:name="_References" w:displacedByCustomXml="next"/>
-    <w:bookmarkEnd w:id="49" w:displacedByCustomXml="next"/>
+    <w:bookmarkStart w:id="48" w:name="_References" w:displacedByCustomXml="next"/>
+    <w:bookmarkEnd w:id="48" w:displacedByCustomXml="next"/>
     <w:sdt>
       <w:sdtPr>
         <w:rPr>
@@ -29265,7 +29371,7 @@
           <w:rFonts w:cs="Times New Roman"/>
         </w:rPr>
       </w:pPr>
-      <w:bookmarkStart w:id="50" w:name="_Toc38723985"/>
+      <w:bookmarkStart w:id="49" w:name="_Toc38740007"/>
       <w:r>
         <w:rPr>
           <w:rFonts w:cs="Times New Roman"/>
@@ -29273,7 +29379,8 @@
         <w:lastRenderedPageBreak/>
         <w:t>Glossary</w:t>
       </w:r>
-      <w:bookmarkEnd w:id="50"/>
+      <w:bookmarkStart w:id="50" w:name="_GoBack"/>
+      <w:bookmarkEnd w:id="49"/>
     </w:p>
     <w:p>
       <w:pPr>
@@ -29670,6 +29777,7 @@
         </w:rPr>
         <w:fldChar w:fldCharType="end"/>
       </w:r>
+      <w:bookmarkEnd w:id="50"/>
     </w:p>
     <w:sectPr>
       <w:pgSz w:w="12240" w:h="15840" w:code="1"/>
@@ -29741,7 +29849,7 @@
           <w:rPr>
             <w:noProof/>
           </w:rPr>
-          <w:t>36</w:t>
+          <w:t>37</w:t>
         </w:r>
         <w:r>
           <w:rPr>
@@ -33383,6 +33491,7 @@
   <w:style w:type="character" w:default="1" w:styleId="DefaultParagraphFont">
     <w:name w:val="Default Paragraph Font"/>
     <w:uiPriority w:val="1"/>
+    <w:semiHidden/>
     <w:unhideWhenUsed/>
   </w:style>
   <w:style w:type="table" w:default="1" w:styleId="TableNormal">
@@ -34293,7 +34402,7 @@
 </file>
 
 <file path=customXml/itemProps1.xml><?xml version="1.0" encoding="utf-8"?>
-<ds:datastoreItem xmlns:ds="http://schemas.openxmlformats.org/officeDocument/2006/customXml" ds:itemID="{977B2003-C65B-47CD-8436-77076C515E43}">
+<ds:datastoreItem xmlns:ds="http://schemas.openxmlformats.org/officeDocument/2006/customXml" ds:itemID="{F0F0EA65-C9C8-4C8B-9356-34F431186D58}">
   <ds:schemaRefs>
     <ds:schemaRef ds:uri="http://schemas.openxmlformats.org/officeDocument/2006/bibliography"/>
   </ds:schemaRefs>

</xml_diff>